<commit_message>
feat: implement server management methods
</commit_message>
<xml_diff>
--- a/INFO_IP_Mang.docx
+++ b/INFO_IP_Mang.docx
@@ -63,6 +63,79 @@
           </wp:inline>
         </w:drawing>
       </w:r>
+    </w:p>
+    <w:p>
+      <w:pPr>
+        <w:rPr>
+          <w:rFonts w:ascii="Bookman Old Style" w:hAnsi="Bookman Old Style"/>
+        </w:rPr>
+      </w:pPr>
+    </w:p>
+    <w:p>
+      <w:pPr>
+        <w:rPr>
+          <w:rFonts w:ascii="Bookman Old Style" w:hAnsi="Bookman Old Style"/>
+        </w:rPr>
+      </w:pPr>
+      <w:hyperlink r:id="rId5" w:history="1">
+        <w:r>
+          <w:rPr>
+            <w:rStyle w:val="a3"/>
+            <w:rFonts w:ascii="Bookman Old Style" w:hAnsi="Bookman Old Style"/>
+          </w:rPr>
+          <w:t>https://www.youtube.com/watch?v=8ZPsZBcue50</w:t>
+        </w:r>
+      </w:hyperlink>
+    </w:p>
+    <w:p>
+      <w:pPr>
+        <w:rPr>
+          <w:rFonts w:ascii="Bookman Old Style" w:hAnsi="Bookman Old Style"/>
+        </w:rPr>
+      </w:pPr>
+    </w:p>
+    <w:p>
+      <w:pPr>
+        <w:rPr>
+          <w:rFonts w:ascii="Bookman Old Style" w:hAnsi="Bookman Old Style"/>
+          <w:lang w:val="en-US"/>
+        </w:rPr>
+      </w:pPr>
+      <w:r>
+        <w:rPr>
+          <w:rFonts w:ascii="Bookman Old Style" w:hAnsi="Bookman Old Style"/>
+          <w:lang w:val="en-US"/>
+        </w:rPr>
+        <w:t>2</w:t>
+      </w:r>
+      <w:r>
+        <w:rPr>
+          <w:rFonts w:ascii="Bookman Old Style" w:hAnsi="Bookman Old Style"/>
+          <w:lang w:val="en-US"/>
+        </w:rPr>
+        <w:t>8</w:t>
+      </w:r>
+      <w:r>
+        <w:rPr>
+          <w:rFonts w:ascii="Bookman Old Style" w:hAnsi="Bookman Old Style"/>
+          <w:lang w:val="en-US"/>
+        </w:rPr>
+        <w:t>:</w:t>
+      </w:r>
+      <w:r>
+        <w:rPr>
+          <w:rFonts w:ascii="Bookman Old Style" w:hAnsi="Bookman Old Style"/>
+          <w:lang w:val="en-US"/>
+        </w:rPr>
+        <w:t>32</w:t>
+      </w:r>
+    </w:p>
+    <w:p>
+      <w:pPr>
+        <w:rPr>
+          <w:rFonts w:ascii="Bookman Old Style" w:hAnsi="Bookman Old Style"/>
+        </w:rPr>
+      </w:pPr>
     </w:p>
     <w:p>
       <w:pPr>
@@ -507,6 +580,41 @@
     <w:semiHidden/>
     <w:unhideWhenUsed/>
   </w:style>
+  <w:style w:type="character" w:styleId="a3">
+    <w:name w:val="Hyperlink"/>
+    <w:basedOn w:val="a0"/>
+    <w:uiPriority w:val="99"/>
+    <w:unhideWhenUsed/>
+    <w:rsid w:val="000B5045"/>
+    <w:rPr>
+      <w:color w:val="0563C1" w:themeColor="hyperlink"/>
+      <w:u w:val="single"/>
+    </w:rPr>
+  </w:style>
+  <w:style w:type="character" w:styleId="a4">
+    <w:name w:val="Unresolved Mention"/>
+    <w:basedOn w:val="a0"/>
+    <w:uiPriority w:val="99"/>
+    <w:semiHidden/>
+    <w:unhideWhenUsed/>
+    <w:rsid w:val="000B5045"/>
+    <w:rPr>
+      <w:color w:val="605E5C"/>
+      <w:shd w:val="clear" w:color="auto" w:fill="E1DFDD"/>
+    </w:rPr>
+  </w:style>
+  <w:style w:type="character" w:styleId="a5">
+    <w:name w:val="FollowedHyperlink"/>
+    <w:basedOn w:val="a0"/>
+    <w:uiPriority w:val="99"/>
+    <w:semiHidden/>
+    <w:unhideWhenUsed/>
+    <w:rsid w:val="001A1178"/>
+    <w:rPr>
+      <w:color w:val="954F72" w:themeColor="followedHyperlink"/>
+      <w:u w:val="single"/>
+    </w:rPr>
+  </w:style>
 </w:styles>
 </file>
 

</xml_diff>

<commit_message>
Add dynamic image URL generation for servers
</commit_message>
<xml_diff>
--- a/INFO_IP_Mang.docx
+++ b/INFO_IP_Mang.docx
@@ -98,26 +98,28 @@
       <w:pPr>
         <w:rPr>
           <w:rFonts w:ascii="Bookman Old Style" w:hAnsi="Bookman Old Style"/>
+          <w:b/>
+          <w:bCs/>
+          <w:color w:val="00B0F0"/>
           <w:lang w:val="en-US"/>
         </w:rPr>
       </w:pPr>
       <w:r>
         <w:rPr>
           <w:rFonts w:ascii="Bookman Old Style" w:hAnsi="Bookman Old Style"/>
+          <w:b/>
+          <w:bCs/>
+          <w:color w:val="00B0F0"/>
           <w:lang w:val="en-US"/>
         </w:rPr>
-        <w:t>2</w:t>
+        <w:t>32</w:t>
       </w:r>
       <w:r>
         <w:rPr>
           <w:rFonts w:ascii="Bookman Old Style" w:hAnsi="Bookman Old Style"/>
-          <w:lang w:val="en-US"/>
-        </w:rPr>
-        <w:t>8</w:t>
-      </w:r>
-      <w:r>
-        <w:rPr>
-          <w:rFonts w:ascii="Bookman Old Style" w:hAnsi="Bookman Old Style"/>
+          <w:b/>
+          <w:bCs/>
+          <w:color w:val="00B0F0"/>
           <w:lang w:val="en-US"/>
         </w:rPr>
         <w:t>:</w:t>
@@ -125,9 +127,12 @@
       <w:r>
         <w:rPr>
           <w:rFonts w:ascii="Bookman Old Style" w:hAnsi="Bookman Old Style"/>
+          <w:b/>
+          <w:bCs/>
+          <w:color w:val="00B0F0"/>
           <w:lang w:val="en-US"/>
         </w:rPr>
-        <w:t>32</w:t>
+        <w:t>05</w:t>
       </w:r>
     </w:p>
     <w:p>

</xml_diff>

<commit_message>
Add REST API endpoints for server management and monitoring
</commit_message>
<xml_diff>
--- a/INFO_IP_Mang.docx
+++ b/INFO_IP_Mang.docx
@@ -101,7 +101,6 @@
           <w:b/>
           <w:bCs/>
           <w:color w:val="00B0F0"/>
-          <w:lang w:val="en-US"/>
         </w:rPr>
       </w:pPr>
       <w:r>
@@ -112,7 +111,7 @@
           <w:color w:val="00B0F0"/>
           <w:lang w:val="en-US"/>
         </w:rPr>
-        <w:t>32</w:t>
+        <w:t>41</w:t>
       </w:r>
       <w:r>
         <w:rPr>
@@ -132,7 +131,7 @@
           <w:color w:val="00B0F0"/>
           <w:lang w:val="en-US"/>
         </w:rPr>
-        <w:t>05</w:t>
+        <w:t>25</w:t>
       </w:r>
     </w:p>
     <w:p>

</xml_diff>

<commit_message>
Fix: Resolved issues with Lombok configuration and usage
</commit_message>
<xml_diff>
--- a/INFO_IP_Mang.docx
+++ b/INFO_IP_Mang.docx
@@ -82,23 +82,6 @@
           <w:rFonts w:ascii="Bookman Old Style" w:hAnsi="Bookman Old Style"/>
         </w:rPr>
       </w:pPr>
-      <w:hyperlink r:id="rId6" w:history="1">
-        <w:r>
-          <w:rPr>
-            <w:rStyle w:val="a3"/>
-            <w:rFonts w:ascii="Bookman Old Style" w:hAnsi="Bookman Old Style"/>
-          </w:rPr>
-          <w:t>https://www.youtube.com/watch?v=8ZPsZBcue50</w:t>
-        </w:r>
-      </w:hyperlink>
-    </w:p>
-    <w:p>
-      <w:pPr>
-        <w:spacing w:after="0" w:line="240" w:lineRule="auto"/>
-        <w:rPr>
-          <w:rFonts w:ascii="Bookman Old Style" w:hAnsi="Bookman Old Style"/>
-        </w:rPr>
-      </w:pPr>
     </w:p>
     <w:tbl>
       <w:tblPr>
@@ -127,17 +110,8 @@
                 <w:rFonts w:ascii="Bookman Old Style" w:hAnsi="Bookman Old Style"/>
                 <w:lang w:val="en-US"/>
               </w:rPr>
-              <w:t xml:space="preserve">Format </w:t>
+              <w:t>Format everething</w:t>
             </w:r>
-            <w:proofErr w:type="spellStart"/>
-            <w:r>
-              <w:rPr>
-                <w:rFonts w:ascii="Bookman Old Style" w:hAnsi="Bookman Old Style"/>
-                <w:lang w:val="en-US"/>
-              </w:rPr>
-              <w:t>everething</w:t>
-            </w:r>
-            <w:proofErr w:type="spellEnd"/>
           </w:p>
         </w:tc>
         <w:tc>
@@ -151,21 +125,12 @@
                 <w:lang w:val="en-US"/>
               </w:rPr>
             </w:pPr>
-            <w:proofErr w:type="spellStart"/>
             <w:r>
               <w:rPr>
                 <w:rFonts w:ascii="Bookman Old Style" w:hAnsi="Bookman Old Style"/>
                 <w:lang w:val="en-US"/>
               </w:rPr>
-              <w:t>cntrl</w:t>
-            </w:r>
-            <w:proofErr w:type="spellEnd"/>
-            <w:r>
-              <w:rPr>
-                <w:rFonts w:ascii="Bookman Old Style" w:hAnsi="Bookman Old Style"/>
-                <w:lang w:val="en-US"/>
-              </w:rPr>
-              <w:t xml:space="preserve"> + alt + l</w:t>
+              <w:t>cntrl + alt + l</w:t>
             </w:r>
           </w:p>
         </w:tc>
@@ -187,23 +152,7 @@
                 <w:rFonts w:ascii="Bookman Old Style" w:hAnsi="Bookman Old Style"/>
                 <w:lang w:val="en-US"/>
               </w:rPr>
-              <w:t xml:space="preserve">Get </w:t>
-            </w:r>
-            <w:proofErr w:type="spellStart"/>
-            <w:r>
-              <w:rPr>
-                <w:rFonts w:ascii="Bookman Old Style" w:hAnsi="Bookman Old Style"/>
-                <w:lang w:val="en-US"/>
-              </w:rPr>
-              <w:t>methodes</w:t>
-            </w:r>
-            <w:proofErr w:type="spellEnd"/>
-            <w:r>
-              <w:rPr>
-                <w:rFonts w:ascii="Bookman Old Style" w:hAnsi="Bookman Old Style"/>
-                <w:lang w:val="en-US"/>
-              </w:rPr>
-              <w:t xml:space="preserve"> options</w:t>
+              <w:t>Get methodes options</w:t>
             </w:r>
           </w:p>
         </w:tc>
@@ -218,28 +167,12 @@
                 <w:lang w:val="en-US"/>
               </w:rPr>
             </w:pPr>
-            <w:proofErr w:type="spellStart"/>
             <w:r>
               <w:rPr>
                 <w:rFonts w:ascii="Bookman Old Style" w:hAnsi="Bookman Old Style"/>
                 <w:lang w:val="en-US"/>
               </w:rPr>
-              <w:t>cntrl</w:t>
-            </w:r>
-            <w:proofErr w:type="spellEnd"/>
-            <w:r>
-              <w:rPr>
-                <w:rFonts w:ascii="Bookman Old Style" w:hAnsi="Bookman Old Style"/>
-                <w:lang w:val="en-US"/>
-              </w:rPr>
-              <w:t xml:space="preserve"> + </w:t>
-            </w:r>
-            <w:r>
-              <w:rPr>
-                <w:rFonts w:ascii="Bookman Old Style" w:hAnsi="Bookman Old Style"/>
-                <w:lang w:val="en-US"/>
-              </w:rPr>
-              <w:t>space</w:t>
+              <w:t>cntrl + space</w:t>
             </w:r>
           </w:p>
         </w:tc>
@@ -275,9 +208,19 @@
           <w:szCs w:val="27"/>
           <w:lang w:eastAsia="ru-RU"/>
         </w:rPr>
-        <w:t xml:space="preserve">What </w:t>
-      </w:r>
-      <w:proofErr w:type="spellStart"/>
+        <w:t xml:space="preserve">What is </w:t>
+      </w:r>
+      <w:r>
+        <w:rPr>
+          <w:rFonts w:ascii="Courier New" w:eastAsia="Times New Roman" w:hAnsi="Courier New" w:cs="Courier New"/>
+          <w:b/>
+          <w:bCs/>
+          <w:sz w:val="20"/>
+          <w:szCs w:val="20"/>
+          <w:lang w:eastAsia="ru-RU"/>
+        </w:rPr>
+        <w:t>ResponseEntity</w:t>
+      </w:r>
       <w:r>
         <w:rPr>
           <w:rFonts w:ascii="Times New Roman" w:eastAsia="Times New Roman" w:hAnsi="Times New Roman" w:cs="Times New Roman"/>
@@ -287,33 +230,161 @@
           <w:szCs w:val="27"/>
           <w:lang w:eastAsia="ru-RU"/>
         </w:rPr>
-        <w:t>is</w:t>
-      </w:r>
-      <w:proofErr w:type="spellEnd"/>
-      <w:r>
+        <w:t>?</w:t>
+      </w:r>
+    </w:p>
+    <w:p>
+      <w:pPr>
+        <w:numPr>
+          <w:ilvl w:val="0"/>
+          <w:numId w:val="6"/>
+        </w:numPr>
+        <w:spacing w:after="0" w:line="240" w:lineRule="auto"/>
+        <w:rPr>
+          <w:rFonts w:ascii="Times New Roman" w:eastAsia="Times New Roman" w:hAnsi="Times New Roman" w:cs="Times New Roman"/>
+          <w:sz w:val="24"/>
+          <w:szCs w:val="24"/>
+          <w:lang w:val="en-US" w:eastAsia="ru-RU"/>
+        </w:rPr>
+      </w:pPr>
+      <w:r>
+        <w:rPr>
+          <w:rFonts w:ascii="Courier New" w:eastAsia="Times New Roman" w:hAnsi="Courier New" w:cs="Courier New"/>
+          <w:sz w:val="20"/>
+          <w:szCs w:val="20"/>
+          <w:lang w:val="en-US" w:eastAsia="ru-RU"/>
+        </w:rPr>
+        <w:t>ResponseEntity</w:t>
+      </w:r>
+      <w:r>
+        <w:rPr>
+          <w:rFonts w:ascii="Times New Roman" w:eastAsia="Times New Roman" w:hAnsi="Times New Roman" w:cs="Times New Roman"/>
+          <w:sz w:val="24"/>
+          <w:szCs w:val="24"/>
+          <w:lang w:val="en-US" w:eastAsia="ru-RU"/>
+        </w:rPr>
+        <w:t xml:space="preserve"> is a Spring class used to send responses from the server to the client.</w:t>
+      </w:r>
+    </w:p>
+    <w:p>
+      <w:pPr>
+        <w:numPr>
+          <w:ilvl w:val="0"/>
+          <w:numId w:val="6"/>
+        </w:numPr>
+        <w:spacing w:after="0" w:line="240" w:lineRule="auto"/>
+        <w:rPr>
+          <w:rFonts w:ascii="Times New Roman" w:eastAsia="Times New Roman" w:hAnsi="Times New Roman" w:cs="Times New Roman"/>
+          <w:sz w:val="24"/>
+          <w:szCs w:val="24"/>
+          <w:lang w:val="en-US" w:eastAsia="ru-RU"/>
+        </w:rPr>
+      </w:pPr>
+      <w:r>
+        <w:rPr>
+          <w:rFonts w:ascii="Times New Roman" w:eastAsia="Times New Roman" w:hAnsi="Times New Roman" w:cs="Times New Roman"/>
+          <w:sz w:val="24"/>
+          <w:szCs w:val="24"/>
+          <w:lang w:val="en-US" w:eastAsia="ru-RU"/>
+        </w:rPr>
+        <w:t xml:space="preserve">It allows you to include </w:t>
+      </w:r>
+      <w:r>
+        <w:rPr>
+          <w:rFonts w:ascii="Times New Roman" w:eastAsia="Times New Roman" w:hAnsi="Times New Roman" w:cs="Times New Roman"/>
+          <w:b/>
+          <w:bCs/>
+          <w:sz w:val="24"/>
+          <w:szCs w:val="24"/>
+          <w:lang w:val="en-US" w:eastAsia="ru-RU"/>
+        </w:rPr>
+        <w:t>HTTP status codes</w:t>
+      </w:r>
+      <w:r>
+        <w:rPr>
+          <w:rFonts w:ascii="Times New Roman" w:eastAsia="Times New Roman" w:hAnsi="Times New Roman" w:cs="Times New Roman"/>
+          <w:sz w:val="24"/>
+          <w:szCs w:val="24"/>
+          <w:lang w:val="en-US" w:eastAsia="ru-RU"/>
+        </w:rPr>
+        <w:t xml:space="preserve">, </w:t>
+      </w:r>
+      <w:r>
+        <w:rPr>
+          <w:rFonts w:ascii="Times New Roman" w:eastAsia="Times New Roman" w:hAnsi="Times New Roman" w:cs="Times New Roman"/>
+          <w:b/>
+          <w:bCs/>
+          <w:sz w:val="24"/>
+          <w:szCs w:val="24"/>
+          <w:lang w:val="en-US" w:eastAsia="ru-RU"/>
+        </w:rPr>
+        <w:t>headers</w:t>
+      </w:r>
+      <w:r>
+        <w:rPr>
+          <w:rFonts w:ascii="Times New Roman" w:eastAsia="Times New Roman" w:hAnsi="Times New Roman" w:cs="Times New Roman"/>
+          <w:sz w:val="24"/>
+          <w:szCs w:val="24"/>
+          <w:lang w:val="en-US" w:eastAsia="ru-RU"/>
+        </w:rPr>
+        <w:t xml:space="preserve">, and </w:t>
+      </w:r>
+      <w:r>
+        <w:rPr>
+          <w:rFonts w:ascii="Times New Roman" w:eastAsia="Times New Roman" w:hAnsi="Times New Roman" w:cs="Times New Roman"/>
+          <w:b/>
+          <w:bCs/>
+          <w:sz w:val="24"/>
+          <w:szCs w:val="24"/>
+          <w:lang w:val="en-US" w:eastAsia="ru-RU"/>
+        </w:rPr>
+        <w:t>body</w:t>
+      </w:r>
+      <w:r>
+        <w:rPr>
+          <w:rFonts w:ascii="Times New Roman" w:eastAsia="Times New Roman" w:hAnsi="Times New Roman" w:cs="Times New Roman"/>
+          <w:sz w:val="24"/>
+          <w:szCs w:val="24"/>
+          <w:lang w:val="en-US" w:eastAsia="ru-RU"/>
+        </w:rPr>
+        <w:t xml:space="preserve"> in the response.</w:t>
+      </w:r>
+    </w:p>
+    <w:p>
+      <w:pPr>
+        <w:spacing w:after="0" w:line="240" w:lineRule="auto"/>
+        <w:rPr>
+          <w:rFonts w:ascii="Times New Roman" w:eastAsia="Times New Roman" w:hAnsi="Times New Roman" w:cs="Times New Roman"/>
+          <w:sz w:val="24"/>
+          <w:szCs w:val="24"/>
+          <w:lang w:eastAsia="ru-RU"/>
+        </w:rPr>
+      </w:pPr>
+      <w:r>
+        <w:rPr>
+          <w:rFonts w:ascii="Times New Roman" w:eastAsia="Times New Roman" w:hAnsi="Times New Roman" w:cs="Times New Roman"/>
+          <w:sz w:val="24"/>
+          <w:szCs w:val="24"/>
+          <w:lang w:eastAsia="ru-RU"/>
+        </w:rPr>
+        <w:pict w14:anchorId="7688C2CA">
+          <v:rect id="_x0000_i1025" style="width:0;height:1.5pt" o:hralign="center" o:hrstd="t" o:hr="t" fillcolor="#a0a0a0" stroked="f"/>
+        </w:pict>
+      </w:r>
+    </w:p>
+    <w:p>
+      <w:pPr>
+        <w:spacing w:after="0" w:line="240" w:lineRule="auto"/>
+        <w:outlineLvl w:val="2"/>
         <w:rPr>
           <w:rFonts w:ascii="Times New Roman" w:eastAsia="Times New Roman" w:hAnsi="Times New Roman" w:cs="Times New Roman"/>
           <w:b/>
           <w:bCs/>
           <w:sz w:val="27"/>
           <w:szCs w:val="27"/>
-          <w:lang w:eastAsia="ru-RU"/>
-        </w:rPr>
-        <w:t xml:space="preserve"> </w:t>
-      </w:r>
-      <w:proofErr w:type="spellStart"/>
-      <w:r>
-        <w:rPr>
-          <w:rFonts w:ascii="Courier New" w:eastAsia="Times New Roman" w:hAnsi="Courier New" w:cs="Courier New"/>
-          <w:b/>
-          <w:bCs/>
-          <w:sz w:val="20"/>
-          <w:szCs w:val="20"/>
-          <w:lang w:eastAsia="ru-RU"/>
-        </w:rPr>
-        <w:t>ResponseEntity</w:t>
-      </w:r>
-      <w:proofErr w:type="spellEnd"/>
+          <w:lang w:val="en-US" w:eastAsia="ru-RU"/>
+        </w:rPr>
+      </w:pPr>
       <w:r>
         <w:rPr>
           <w:rFonts w:ascii="Times New Roman" w:eastAsia="Times New Roman" w:hAnsi="Times New Roman" w:cs="Times New Roman"/>
@@ -321,16 +392,63 @@
           <w:bCs/>
           <w:sz w:val="27"/>
           <w:szCs w:val="27"/>
+          <w:lang w:val="en-US" w:eastAsia="ru-RU"/>
+        </w:rPr>
+        <w:t>Step-by-Step Explanation of the Method:</w:t>
+      </w:r>
+    </w:p>
+    <w:p>
+      <w:pPr>
+        <w:spacing w:after="0" w:line="240" w:lineRule="auto"/>
+        <w:outlineLvl w:val="3"/>
+        <w:rPr>
+          <w:rFonts w:ascii="Times New Roman" w:eastAsia="Times New Roman" w:hAnsi="Times New Roman" w:cs="Times New Roman"/>
+          <w:b/>
+          <w:bCs/>
+          <w:sz w:val="24"/>
+          <w:szCs w:val="24"/>
           <w:lang w:eastAsia="ru-RU"/>
         </w:rPr>
-        <w:t>?</w:t>
+      </w:pPr>
+      <w:r>
+        <w:rPr>
+          <w:rFonts w:ascii="Times New Roman" w:eastAsia="Times New Roman" w:hAnsi="Times New Roman" w:cs="Times New Roman"/>
+          <w:b/>
+          <w:bCs/>
+          <w:sz w:val="24"/>
+          <w:szCs w:val="24"/>
+          <w:lang w:eastAsia="ru-RU"/>
+        </w:rPr>
+        <w:t>1. Request Handling (</w:t>
+      </w:r>
+      <w:r>
+        <w:rPr>
+          <w:rFonts w:ascii="Courier New" w:eastAsia="Times New Roman" w:hAnsi="Courier New" w:cs="Courier New"/>
+          <w:b/>
+          <w:bCs/>
+          <w:sz w:val="20"/>
+          <w:szCs w:val="20"/>
+          <w:lang w:eastAsia="ru-RU"/>
+        </w:rPr>
+        <w:t>@GetMapping("/list")</w:t>
+      </w:r>
+      <w:r>
+        <w:rPr>
+          <w:rFonts w:ascii="Times New Roman" w:eastAsia="Times New Roman" w:hAnsi="Times New Roman" w:cs="Times New Roman"/>
+          <w:b/>
+          <w:bCs/>
+          <w:sz w:val="24"/>
+          <w:szCs w:val="24"/>
+          <w:lang w:eastAsia="ru-RU"/>
+        </w:rPr>
+        <w:t>):</w:t>
       </w:r>
     </w:p>
     <w:p>
       <w:pPr>
         <w:numPr>
           <w:ilvl w:val="0"/>
-          <w:numId w:val="6"/>
+          <w:numId w:val="7"/>
         </w:numPr>
         <w:spacing w:after="0" w:line="240" w:lineRule="auto"/>
         <w:rPr>
@@ -340,32 +458,57 @@
           <w:lang w:val="en-US" w:eastAsia="ru-RU"/>
         </w:rPr>
       </w:pPr>
-      <w:proofErr w:type="spellStart"/>
-      <w:r>
-        <w:rPr>
-          <w:rFonts w:ascii="Courier New" w:eastAsia="Times New Roman" w:hAnsi="Courier New" w:cs="Courier New"/>
-          <w:sz w:val="20"/>
-          <w:szCs w:val="20"/>
-          <w:lang w:val="en-US" w:eastAsia="ru-RU"/>
-        </w:rPr>
-        <w:t>ResponseEntity</w:t>
-      </w:r>
-      <w:proofErr w:type="spellEnd"/>
-      <w:r>
-        <w:rPr>
-          <w:rFonts w:ascii="Times New Roman" w:eastAsia="Times New Roman" w:hAnsi="Times New Roman" w:cs="Times New Roman"/>
-          <w:sz w:val="24"/>
-          <w:szCs w:val="24"/>
-          <w:lang w:val="en-US" w:eastAsia="ru-RU"/>
-        </w:rPr>
-        <w:t xml:space="preserve"> is a Spring class used to send responses from the server to the client.</w:t>
+      <w:r>
+        <w:rPr>
+          <w:rFonts w:ascii="Times New Roman" w:eastAsia="Times New Roman" w:hAnsi="Times New Roman" w:cs="Times New Roman"/>
+          <w:sz w:val="24"/>
+          <w:szCs w:val="24"/>
+          <w:lang w:val="en-US" w:eastAsia="ru-RU"/>
+        </w:rPr>
+        <w:t xml:space="preserve">This method is triggered when someone makes a </w:t>
+      </w:r>
+      <w:r>
+        <w:rPr>
+          <w:rFonts w:ascii="Courier New" w:eastAsia="Times New Roman" w:hAnsi="Courier New" w:cs="Courier New"/>
+          <w:sz w:val="20"/>
+          <w:szCs w:val="20"/>
+          <w:lang w:val="en-US" w:eastAsia="ru-RU"/>
+        </w:rPr>
+        <w:t>GET</w:t>
+      </w:r>
+      <w:r>
+        <w:rPr>
+          <w:rFonts w:ascii="Times New Roman" w:eastAsia="Times New Roman" w:hAnsi="Times New Roman" w:cs="Times New Roman"/>
+          <w:sz w:val="24"/>
+          <w:szCs w:val="24"/>
+          <w:lang w:val="en-US" w:eastAsia="ru-RU"/>
+        </w:rPr>
+        <w:t xml:space="preserve"> request to </w:t>
+      </w:r>
+      <w:r>
+        <w:rPr>
+          <w:rFonts w:ascii="Courier New" w:eastAsia="Times New Roman" w:hAnsi="Courier New" w:cs="Courier New"/>
+          <w:sz w:val="20"/>
+          <w:szCs w:val="20"/>
+          <w:lang w:val="en-US" w:eastAsia="ru-RU"/>
+        </w:rPr>
+        <w:t>/server/list</w:t>
+      </w:r>
+      <w:r>
+        <w:rPr>
+          <w:rFonts w:ascii="Times New Roman" w:eastAsia="Times New Roman" w:hAnsi="Times New Roman" w:cs="Times New Roman"/>
+          <w:sz w:val="24"/>
+          <w:szCs w:val="24"/>
+          <w:lang w:val="en-US" w:eastAsia="ru-RU"/>
+        </w:rPr>
+        <w:t>.</w:t>
       </w:r>
     </w:p>
     <w:p>
       <w:pPr>
         <w:numPr>
           <w:ilvl w:val="0"/>
-          <w:numId w:val="6"/>
+          <w:numId w:val="7"/>
         </w:numPr>
         <w:spacing w:after="0" w:line="240" w:lineRule="auto"/>
         <w:rPr>
@@ -382,9 +525,89 @@
           <w:szCs w:val="24"/>
           <w:lang w:val="en-US" w:eastAsia="ru-RU"/>
         </w:rPr>
-        <w:t xml:space="preserve">It allows you to include </w:t>
-      </w:r>
-      <w:r>
+        <w:t xml:space="preserve">The </w:t>
+      </w:r>
+      <w:r>
+        <w:rPr>
+          <w:rFonts w:ascii="Courier New" w:eastAsia="Times New Roman" w:hAnsi="Courier New" w:cs="Courier New"/>
+          <w:sz w:val="20"/>
+          <w:szCs w:val="20"/>
+          <w:lang w:val="en-US" w:eastAsia="ru-RU"/>
+        </w:rPr>
+        <w:t>/list</w:t>
+      </w:r>
+      <w:r>
+        <w:rPr>
+          <w:rFonts w:ascii="Times New Roman" w:eastAsia="Times New Roman" w:hAnsi="Times New Roman" w:cs="Times New Roman"/>
+          <w:sz w:val="24"/>
+          <w:szCs w:val="24"/>
+          <w:lang w:val="en-US" w:eastAsia="ru-RU"/>
+        </w:rPr>
+        <w:t xml:space="preserve"> endpoint is part of the </w:t>
+      </w:r>
+      <w:r>
+        <w:rPr>
+          <w:rFonts w:ascii="Courier New" w:eastAsia="Times New Roman" w:hAnsi="Courier New" w:cs="Courier New"/>
+          <w:sz w:val="20"/>
+          <w:szCs w:val="20"/>
+          <w:lang w:val="en-US" w:eastAsia="ru-RU"/>
+        </w:rPr>
+        <w:t>/server</w:t>
+      </w:r>
+      <w:r>
+        <w:rPr>
+          <w:rFonts w:ascii="Times New Roman" w:eastAsia="Times New Roman" w:hAnsi="Times New Roman" w:cs="Times New Roman"/>
+          <w:sz w:val="24"/>
+          <w:szCs w:val="24"/>
+          <w:lang w:val="en-US" w:eastAsia="ru-RU"/>
+        </w:rPr>
+        <w:t xml:space="preserve"> route defined in </w:t>
+      </w:r>
+      <w:r>
+        <w:rPr>
+          <w:rFonts w:ascii="Courier New" w:eastAsia="Times New Roman" w:hAnsi="Courier New" w:cs="Courier New"/>
+          <w:sz w:val="20"/>
+          <w:szCs w:val="20"/>
+          <w:lang w:val="en-US" w:eastAsia="ru-RU"/>
+        </w:rPr>
+        <w:t>@RequestMapping</w:t>
+      </w:r>
+      <w:r>
+        <w:rPr>
+          <w:rFonts w:ascii="Times New Roman" w:eastAsia="Times New Roman" w:hAnsi="Times New Roman" w:cs="Times New Roman"/>
+          <w:sz w:val="24"/>
+          <w:szCs w:val="24"/>
+          <w:lang w:val="en-US" w:eastAsia="ru-RU"/>
+        </w:rPr>
+        <w:t>.</w:t>
+      </w:r>
+    </w:p>
+    <w:p>
+      <w:pPr>
+        <w:spacing w:after="0" w:line="240" w:lineRule="auto"/>
+        <w:rPr>
+          <w:rFonts w:ascii="Times New Roman" w:eastAsia="Times New Roman" w:hAnsi="Times New Roman" w:cs="Times New Roman"/>
+          <w:sz w:val="24"/>
+          <w:szCs w:val="24"/>
+          <w:lang w:eastAsia="ru-RU"/>
+        </w:rPr>
+      </w:pPr>
+      <w:r>
+        <w:rPr>
+          <w:rFonts w:ascii="Times New Roman" w:eastAsia="Times New Roman" w:hAnsi="Times New Roman" w:cs="Times New Roman"/>
+          <w:sz w:val="24"/>
+          <w:szCs w:val="24"/>
+          <w:lang w:eastAsia="ru-RU"/>
+        </w:rPr>
+        <w:pict w14:anchorId="77A5C5CD">
+          <v:rect id="_x0000_i1026" style="width:0;height:1.5pt" o:hralign="center" o:hrstd="t" o:hr="t" fillcolor="#a0a0a0" stroked="f"/>
+        </w:pict>
+      </w:r>
+    </w:p>
+    <w:p>
+      <w:pPr>
+        <w:spacing w:after="0" w:line="240" w:lineRule="auto"/>
+        <w:outlineLvl w:val="3"/>
         <w:rPr>
           <w:rFonts w:ascii="Times New Roman" w:eastAsia="Times New Roman" w:hAnsi="Times New Roman" w:cs="Times New Roman"/>
           <w:b/>
@@ -393,17 +616,7 @@
           <w:szCs w:val="24"/>
           <w:lang w:val="en-US" w:eastAsia="ru-RU"/>
         </w:rPr>
-        <w:t>HTTP status codes</w:t>
-      </w:r>
-      <w:r>
-        <w:rPr>
-          <w:rFonts w:ascii="Times New Roman" w:eastAsia="Times New Roman" w:hAnsi="Times New Roman" w:cs="Times New Roman"/>
-          <w:sz w:val="24"/>
-          <w:szCs w:val="24"/>
-          <w:lang w:val="en-US" w:eastAsia="ru-RU"/>
-        </w:rPr>
-        <w:t xml:space="preserve">, </w:t>
-      </w:r>
+      </w:pPr>
       <w:r>
         <w:rPr>
           <w:rFonts w:ascii="Times New Roman" w:eastAsia="Times New Roman" w:hAnsi="Times New Roman" w:cs="Times New Roman"/>
@@ -413,40 +626,90 @@
           <w:szCs w:val="24"/>
           <w:lang w:val="en-US" w:eastAsia="ru-RU"/>
         </w:rPr>
-        <w:t>headers</w:t>
-      </w:r>
-      <w:r>
-        <w:rPr>
-          <w:rFonts w:ascii="Times New Roman" w:eastAsia="Times New Roman" w:hAnsi="Times New Roman" w:cs="Times New Roman"/>
-          <w:sz w:val="24"/>
-          <w:szCs w:val="24"/>
-          <w:lang w:val="en-US" w:eastAsia="ru-RU"/>
-        </w:rPr>
-        <w:t xml:space="preserve">, and </w:t>
-      </w:r>
-      <w:r>
-        <w:rPr>
-          <w:rFonts w:ascii="Times New Roman" w:eastAsia="Times New Roman" w:hAnsi="Times New Roman" w:cs="Times New Roman"/>
+        <w:t>2. Building the Response Body (</w:t>
+      </w:r>
+      <w:r>
+        <w:rPr>
+          <w:rFonts w:ascii="Courier New" w:eastAsia="Times New Roman" w:hAnsi="Courier New" w:cs="Courier New"/>
           <w:b/>
           <w:bCs/>
-          <w:sz w:val="24"/>
-          <w:szCs w:val="24"/>
-          <w:lang w:val="en-US" w:eastAsia="ru-RU"/>
-        </w:rPr>
-        <w:t>body</w:t>
-      </w:r>
-      <w:r>
-        <w:rPr>
-          <w:rFonts w:ascii="Times New Roman" w:eastAsia="Times New Roman" w:hAnsi="Times New Roman" w:cs="Times New Roman"/>
-          <w:sz w:val="24"/>
-          <w:szCs w:val="24"/>
-          <w:lang w:val="en-US" w:eastAsia="ru-RU"/>
-        </w:rPr>
-        <w:t xml:space="preserve"> in the response.</w:t>
-      </w:r>
-    </w:p>
-    <w:p>
-      <w:pPr>
+          <w:sz w:val="20"/>
+          <w:szCs w:val="20"/>
+          <w:lang w:val="en-US" w:eastAsia="ru-RU"/>
+        </w:rPr>
+        <w:t>Response.builder()</w:t>
+      </w:r>
+      <w:r>
+        <w:rPr>
+          <w:rFonts w:ascii="Times New Roman" w:eastAsia="Times New Roman" w:hAnsi="Times New Roman" w:cs="Times New Roman"/>
+          <w:b/>
+          <w:bCs/>
+          <w:sz w:val="24"/>
+          <w:szCs w:val="24"/>
+          <w:lang w:val="en-US" w:eastAsia="ru-RU"/>
+        </w:rPr>
+        <w:t>):</w:t>
+      </w:r>
+    </w:p>
+    <w:p>
+      <w:pPr>
+        <w:numPr>
+          <w:ilvl w:val="0"/>
+          <w:numId w:val="8"/>
+        </w:numPr>
+        <w:spacing w:after="0" w:line="240" w:lineRule="auto"/>
+        <w:rPr>
+          <w:rFonts w:ascii="Times New Roman" w:eastAsia="Times New Roman" w:hAnsi="Times New Roman" w:cs="Times New Roman"/>
+          <w:sz w:val="24"/>
+          <w:szCs w:val="24"/>
+          <w:lang w:val="en-US" w:eastAsia="ru-RU"/>
+        </w:rPr>
+      </w:pPr>
+      <w:r>
+        <w:rPr>
+          <w:rFonts w:ascii="Courier New" w:eastAsia="Times New Roman" w:hAnsi="Courier New" w:cs="Courier New"/>
+          <w:b/>
+          <w:bCs/>
+          <w:sz w:val="20"/>
+          <w:szCs w:val="20"/>
+          <w:lang w:val="en-US" w:eastAsia="ru-RU"/>
+        </w:rPr>
+        <w:t>Response.builder()</w:t>
+      </w:r>
+      <w:r>
+        <w:rPr>
+          <w:rFonts w:ascii="Times New Roman" w:eastAsia="Times New Roman" w:hAnsi="Times New Roman" w:cs="Times New Roman"/>
+          <w:sz w:val="24"/>
+          <w:szCs w:val="24"/>
+          <w:lang w:val="en-US" w:eastAsia="ru-RU"/>
+        </w:rPr>
+        <w:t xml:space="preserve"> is used to create a </w:t>
+      </w:r>
+      <w:r>
+        <w:rPr>
+          <w:rFonts w:ascii="Courier New" w:eastAsia="Times New Roman" w:hAnsi="Courier New" w:cs="Courier New"/>
+          <w:sz w:val="20"/>
+          <w:szCs w:val="20"/>
+          <w:lang w:val="en-US" w:eastAsia="ru-RU"/>
+        </w:rPr>
+        <w:t>Response</w:t>
+      </w:r>
+      <w:r>
+        <w:rPr>
+          <w:rFonts w:ascii="Times New Roman" w:eastAsia="Times New Roman" w:hAnsi="Times New Roman" w:cs="Times New Roman"/>
+          <w:sz w:val="24"/>
+          <w:szCs w:val="24"/>
+          <w:lang w:val="en-US" w:eastAsia="ru-RU"/>
+        </w:rPr>
+        <w:t xml:space="preserve"> object.</w:t>
+      </w:r>
+    </w:p>
+    <w:p>
+      <w:pPr>
+        <w:numPr>
+          <w:ilvl w:val="0"/>
+          <w:numId w:val="8"/>
+        </w:numPr>
         <w:spacing w:after="0" w:line="240" w:lineRule="auto"/>
         <w:rPr>
           <w:rFonts w:ascii="Times New Roman" w:eastAsia="Times New Roman" w:hAnsi="Times New Roman" w:cs="Times New Roman"/>
@@ -462,8 +725,445 @@
           <w:szCs w:val="24"/>
           <w:lang w:eastAsia="ru-RU"/>
         </w:rPr>
-        <w:pict w14:anchorId="7688C2CA">
-          <v:rect id="_x0000_i1055" style="width:0;height:1.5pt" o:hralign="center" o:hrstd="t" o:hr="t" fillcolor="#a0a0a0" stroked="f"/>
+        <w:t>This object contains:</w:t>
+      </w:r>
+    </w:p>
+    <w:p>
+      <w:pPr>
+        <w:numPr>
+          <w:ilvl w:val="1"/>
+          <w:numId w:val="8"/>
+        </w:numPr>
+        <w:spacing w:after="0" w:line="240" w:lineRule="auto"/>
+        <w:rPr>
+          <w:rFonts w:ascii="Times New Roman" w:eastAsia="Times New Roman" w:hAnsi="Times New Roman" w:cs="Times New Roman"/>
+          <w:sz w:val="24"/>
+          <w:szCs w:val="24"/>
+          <w:lang w:val="en-US" w:eastAsia="ru-RU"/>
+        </w:rPr>
+      </w:pPr>
+      <w:r>
+        <w:rPr>
+          <w:rFonts w:ascii="Courier New" w:eastAsia="Times New Roman" w:hAnsi="Courier New" w:cs="Courier New"/>
+          <w:b/>
+          <w:bCs/>
+          <w:sz w:val="20"/>
+          <w:szCs w:val="20"/>
+          <w:lang w:val="en-US" w:eastAsia="ru-RU"/>
+        </w:rPr>
+        <w:t>timestamp(now())</w:t>
+      </w:r>
+      <w:r>
+        <w:rPr>
+          <w:rFonts w:ascii="Times New Roman" w:eastAsia="Times New Roman" w:hAnsi="Times New Roman" w:cs="Times New Roman"/>
+          <w:sz w:val="24"/>
+          <w:szCs w:val="24"/>
+          <w:lang w:val="en-US" w:eastAsia="ru-RU"/>
+        </w:rPr>
+        <w:t>: The current date and time when the response is created.</w:t>
+      </w:r>
+    </w:p>
+    <w:p>
+      <w:pPr>
+        <w:numPr>
+          <w:ilvl w:val="1"/>
+          <w:numId w:val="8"/>
+        </w:numPr>
+        <w:spacing w:after="0" w:line="240" w:lineRule="auto"/>
+        <w:rPr>
+          <w:rFonts w:ascii="Times New Roman" w:eastAsia="Times New Roman" w:hAnsi="Times New Roman" w:cs="Times New Roman"/>
+          <w:sz w:val="24"/>
+          <w:szCs w:val="24"/>
+          <w:lang w:val="en-US" w:eastAsia="ru-RU"/>
+        </w:rPr>
+      </w:pPr>
+      <w:r>
+        <w:rPr>
+          <w:rFonts w:ascii="Courier New" w:eastAsia="Times New Roman" w:hAnsi="Courier New" w:cs="Courier New"/>
+          <w:b/>
+          <w:bCs/>
+          <w:sz w:val="20"/>
+          <w:szCs w:val="20"/>
+          <w:lang w:val="en-US" w:eastAsia="ru-RU"/>
+        </w:rPr>
+        <w:t>data(Map.of("servers", serverService.getAllServers(30)))</w:t>
+      </w:r>
+      <w:r>
+        <w:rPr>
+          <w:rFonts w:ascii="Times New Roman" w:eastAsia="Times New Roman" w:hAnsi="Times New Roman" w:cs="Times New Roman"/>
+          <w:sz w:val="24"/>
+          <w:szCs w:val="24"/>
+          <w:lang w:val="en-US" w:eastAsia="ru-RU"/>
+        </w:rPr>
+        <w:t xml:space="preserve">: A </w:t>
+      </w:r>
+      <w:r>
+        <w:rPr>
+          <w:rFonts w:ascii="Courier New" w:eastAsia="Times New Roman" w:hAnsi="Courier New" w:cs="Courier New"/>
+          <w:sz w:val="20"/>
+          <w:szCs w:val="20"/>
+          <w:lang w:val="en-US" w:eastAsia="ru-RU"/>
+        </w:rPr>
+        <w:t>Map</w:t>
+      </w:r>
+      <w:r>
+        <w:rPr>
+          <w:rFonts w:ascii="Times New Roman" w:eastAsia="Times New Roman" w:hAnsi="Times New Roman" w:cs="Times New Roman"/>
+          <w:sz w:val="24"/>
+          <w:szCs w:val="24"/>
+          <w:lang w:val="en-US" w:eastAsia="ru-RU"/>
+        </w:rPr>
+        <w:t xml:space="preserve"> where the key is </w:t>
+      </w:r>
+      <w:r>
+        <w:rPr>
+          <w:rFonts w:ascii="Courier New" w:eastAsia="Times New Roman" w:hAnsi="Courier New" w:cs="Courier New"/>
+          <w:sz w:val="20"/>
+          <w:szCs w:val="20"/>
+          <w:lang w:val="en-US" w:eastAsia="ru-RU"/>
+        </w:rPr>
+        <w:t>"servers"</w:t>
+      </w:r>
+      <w:r>
+        <w:rPr>
+          <w:rFonts w:ascii="Times New Roman" w:eastAsia="Times New Roman" w:hAnsi="Times New Roman" w:cs="Times New Roman"/>
+          <w:sz w:val="24"/>
+          <w:szCs w:val="24"/>
+          <w:lang w:val="en-US" w:eastAsia="ru-RU"/>
+        </w:rPr>
+        <w:t xml:space="preserve"> and the value is the result of </w:t>
+      </w:r>
+      <w:r>
+        <w:rPr>
+          <w:rFonts w:ascii="Courier New" w:eastAsia="Times New Roman" w:hAnsi="Courier New" w:cs="Courier New"/>
+          <w:sz w:val="20"/>
+          <w:szCs w:val="20"/>
+          <w:lang w:val="en-US" w:eastAsia="ru-RU"/>
+        </w:rPr>
+        <w:t>serverService.getAllServers(30)</w:t>
+      </w:r>
+      <w:r>
+        <w:rPr>
+          <w:rFonts w:ascii="Times New Roman" w:eastAsia="Times New Roman" w:hAnsi="Times New Roman" w:cs="Times New Roman"/>
+          <w:sz w:val="24"/>
+          <w:szCs w:val="24"/>
+          <w:lang w:val="en-US" w:eastAsia="ru-RU"/>
+        </w:rPr>
+        <w:t>. This is the actual data being sent to the client.</w:t>
+      </w:r>
+    </w:p>
+    <w:p>
+      <w:pPr>
+        <w:numPr>
+          <w:ilvl w:val="1"/>
+          <w:numId w:val="8"/>
+        </w:numPr>
+        <w:spacing w:after="0" w:line="240" w:lineRule="auto"/>
+        <w:rPr>
+          <w:rFonts w:ascii="Times New Roman" w:eastAsia="Times New Roman" w:hAnsi="Times New Roman" w:cs="Times New Roman"/>
+          <w:sz w:val="24"/>
+          <w:szCs w:val="24"/>
+          <w:lang w:val="en-US" w:eastAsia="ru-RU"/>
+        </w:rPr>
+      </w:pPr>
+      <w:r>
+        <w:rPr>
+          <w:rFonts w:ascii="Courier New" w:eastAsia="Times New Roman" w:hAnsi="Courier New" w:cs="Courier New"/>
+          <w:b/>
+          <w:bCs/>
+          <w:sz w:val="20"/>
+          <w:szCs w:val="20"/>
+          <w:lang w:val="en-US" w:eastAsia="ru-RU"/>
+        </w:rPr>
+        <w:t>message("Success")</w:t>
+      </w:r>
+      <w:r>
+        <w:rPr>
+          <w:rFonts w:ascii="Times New Roman" w:eastAsia="Times New Roman" w:hAnsi="Times New Roman" w:cs="Times New Roman"/>
+          <w:sz w:val="24"/>
+          <w:szCs w:val="24"/>
+          <w:lang w:val="en-US" w:eastAsia="ru-RU"/>
+        </w:rPr>
+        <w:t>: A message indicating the operation was successful.</w:t>
+      </w:r>
+    </w:p>
+    <w:p>
+      <w:pPr>
+        <w:numPr>
+          <w:ilvl w:val="1"/>
+          <w:numId w:val="8"/>
+        </w:numPr>
+        <w:spacing w:after="0" w:line="240" w:lineRule="auto"/>
+        <w:rPr>
+          <w:rFonts w:ascii="Times New Roman" w:eastAsia="Times New Roman" w:hAnsi="Times New Roman" w:cs="Times New Roman"/>
+          <w:sz w:val="24"/>
+          <w:szCs w:val="24"/>
+          <w:lang w:val="en-US" w:eastAsia="ru-RU"/>
+        </w:rPr>
+      </w:pPr>
+      <w:r>
+        <w:rPr>
+          <w:rFonts w:ascii="Courier New" w:eastAsia="Times New Roman" w:hAnsi="Courier New" w:cs="Courier New"/>
+          <w:b/>
+          <w:bCs/>
+          <w:sz w:val="20"/>
+          <w:szCs w:val="20"/>
+          <w:lang w:val="en-US" w:eastAsia="ru-RU"/>
+        </w:rPr>
+        <w:t>status(OK)</w:t>
+      </w:r>
+      <w:r>
+        <w:rPr>
+          <w:rFonts w:ascii="Times New Roman" w:eastAsia="Times New Roman" w:hAnsi="Times New Roman" w:cs="Times New Roman"/>
+          <w:sz w:val="24"/>
+          <w:szCs w:val="24"/>
+          <w:lang w:val="en-US" w:eastAsia="ru-RU"/>
+        </w:rPr>
+        <w:t>: HTTP status of the response (200 OK).</w:t>
+      </w:r>
+    </w:p>
+    <w:p>
+      <w:pPr>
+        <w:numPr>
+          <w:ilvl w:val="1"/>
+          <w:numId w:val="8"/>
+        </w:numPr>
+        <w:spacing w:after="0" w:line="240" w:lineRule="auto"/>
+        <w:rPr>
+          <w:rFonts w:ascii="Times New Roman" w:eastAsia="Times New Roman" w:hAnsi="Times New Roman" w:cs="Times New Roman"/>
+          <w:sz w:val="24"/>
+          <w:szCs w:val="24"/>
+          <w:lang w:val="en-US" w:eastAsia="ru-RU"/>
+        </w:rPr>
+      </w:pPr>
+      <w:r>
+        <w:rPr>
+          <w:rFonts w:ascii="Courier New" w:eastAsia="Times New Roman" w:hAnsi="Courier New" w:cs="Courier New"/>
+          <w:b/>
+          <w:bCs/>
+          <w:sz w:val="20"/>
+          <w:szCs w:val="20"/>
+          <w:lang w:val="en-US" w:eastAsia="ru-RU"/>
+        </w:rPr>
+        <w:t>statusCode(OK.value())</w:t>
+      </w:r>
+      <w:r>
+        <w:rPr>
+          <w:rFonts w:ascii="Times New Roman" w:eastAsia="Times New Roman" w:hAnsi="Times New Roman" w:cs="Times New Roman"/>
+          <w:sz w:val="24"/>
+          <w:szCs w:val="24"/>
+          <w:lang w:val="en-US" w:eastAsia="ru-RU"/>
+        </w:rPr>
+        <w:t>: The numeric value of the HTTP status (200).</w:t>
+      </w:r>
+    </w:p>
+    <w:p>
+      <w:pPr>
+        <w:spacing w:after="0" w:line="240" w:lineRule="auto"/>
+        <w:rPr>
+          <w:rFonts w:ascii="Times New Roman" w:eastAsia="Times New Roman" w:hAnsi="Times New Roman" w:cs="Times New Roman"/>
+          <w:sz w:val="24"/>
+          <w:szCs w:val="24"/>
+          <w:lang w:eastAsia="ru-RU"/>
+        </w:rPr>
+      </w:pPr>
+      <w:r>
+        <w:rPr>
+          <w:rFonts w:ascii="Times New Roman" w:eastAsia="Times New Roman" w:hAnsi="Times New Roman" w:cs="Times New Roman"/>
+          <w:sz w:val="24"/>
+          <w:szCs w:val="24"/>
+          <w:lang w:eastAsia="ru-RU"/>
+        </w:rPr>
+        <w:pict w14:anchorId="2DA24495">
+          <v:rect id="_x0000_i1027" style="width:0;height:1.5pt" o:hralign="center" o:hrstd="t" o:hr="t" fillcolor="#a0a0a0" stroked="f"/>
+        </w:pict>
+      </w:r>
+    </w:p>
+    <w:p>
+      <w:pPr>
+        <w:spacing w:after="0" w:line="240" w:lineRule="auto"/>
+        <w:outlineLvl w:val="3"/>
+        <w:rPr>
+          <w:rFonts w:ascii="Times New Roman" w:eastAsia="Times New Roman" w:hAnsi="Times New Roman" w:cs="Times New Roman"/>
+          <w:b/>
+          <w:bCs/>
+          <w:sz w:val="24"/>
+          <w:szCs w:val="24"/>
+          <w:lang w:eastAsia="ru-RU"/>
+        </w:rPr>
+      </w:pPr>
+      <w:r>
+        <w:rPr>
+          <w:rFonts w:ascii="Times New Roman" w:eastAsia="Times New Roman" w:hAnsi="Times New Roman" w:cs="Times New Roman"/>
+          <w:b/>
+          <w:bCs/>
+          <w:sz w:val="24"/>
+          <w:szCs w:val="24"/>
+          <w:lang w:eastAsia="ru-RU"/>
+        </w:rPr>
+        <w:t xml:space="preserve">3. Wrapping in </w:t>
+      </w:r>
+      <w:r>
+        <w:rPr>
+          <w:rFonts w:ascii="Courier New" w:eastAsia="Times New Roman" w:hAnsi="Courier New" w:cs="Courier New"/>
+          <w:b/>
+          <w:bCs/>
+          <w:sz w:val="20"/>
+          <w:szCs w:val="20"/>
+          <w:lang w:eastAsia="ru-RU"/>
+        </w:rPr>
+        <w:t>ResponseEntity.ok()</w:t>
+      </w:r>
+      <w:r>
+        <w:rPr>
+          <w:rFonts w:ascii="Times New Roman" w:eastAsia="Times New Roman" w:hAnsi="Times New Roman" w:cs="Times New Roman"/>
+          <w:b/>
+          <w:bCs/>
+          <w:sz w:val="24"/>
+          <w:szCs w:val="24"/>
+          <w:lang w:eastAsia="ru-RU"/>
+        </w:rPr>
+        <w:t>:</w:t>
+      </w:r>
+    </w:p>
+    <w:p>
+      <w:pPr>
+        <w:numPr>
+          <w:ilvl w:val="0"/>
+          <w:numId w:val="9"/>
+        </w:numPr>
+        <w:spacing w:after="0" w:line="240" w:lineRule="auto"/>
+        <w:rPr>
+          <w:rFonts w:ascii="Times New Roman" w:eastAsia="Times New Roman" w:hAnsi="Times New Roman" w:cs="Times New Roman"/>
+          <w:sz w:val="24"/>
+          <w:szCs w:val="24"/>
+          <w:lang w:val="en-US" w:eastAsia="ru-RU"/>
+        </w:rPr>
+      </w:pPr>
+      <w:r>
+        <w:rPr>
+          <w:rFonts w:ascii="Courier New" w:eastAsia="Times New Roman" w:hAnsi="Courier New" w:cs="Courier New"/>
+          <w:b/>
+          <w:bCs/>
+          <w:sz w:val="20"/>
+          <w:szCs w:val="20"/>
+          <w:lang w:val="en-US" w:eastAsia="ru-RU"/>
+        </w:rPr>
+        <w:t>ResponseEntity.ok(...)</w:t>
+      </w:r>
+      <w:r>
+        <w:rPr>
+          <w:rFonts w:ascii="Times New Roman" w:eastAsia="Times New Roman" w:hAnsi="Times New Roman" w:cs="Times New Roman"/>
+          <w:sz w:val="24"/>
+          <w:szCs w:val="24"/>
+          <w:lang w:val="en-US" w:eastAsia="ru-RU"/>
+        </w:rPr>
+        <w:t xml:space="preserve"> creates a </w:t>
+      </w:r>
+      <w:r>
+        <w:rPr>
+          <w:rFonts w:ascii="Courier New" w:eastAsia="Times New Roman" w:hAnsi="Courier New" w:cs="Courier New"/>
+          <w:sz w:val="20"/>
+          <w:szCs w:val="20"/>
+          <w:lang w:val="en-US" w:eastAsia="ru-RU"/>
+        </w:rPr>
+        <w:t>ResponseEntity</w:t>
+      </w:r>
+      <w:r>
+        <w:rPr>
+          <w:rFonts w:ascii="Times New Roman" w:eastAsia="Times New Roman" w:hAnsi="Times New Roman" w:cs="Times New Roman"/>
+          <w:sz w:val="24"/>
+          <w:szCs w:val="24"/>
+          <w:lang w:val="en-US" w:eastAsia="ru-RU"/>
+        </w:rPr>
+        <w:t xml:space="preserve"> object with:</w:t>
+      </w:r>
+    </w:p>
+    <w:p>
+      <w:pPr>
+        <w:numPr>
+          <w:ilvl w:val="1"/>
+          <w:numId w:val="9"/>
+        </w:numPr>
+        <w:spacing w:after="0" w:line="240" w:lineRule="auto"/>
+        <w:rPr>
+          <w:rFonts w:ascii="Times New Roman" w:eastAsia="Times New Roman" w:hAnsi="Times New Roman" w:cs="Times New Roman"/>
+          <w:sz w:val="24"/>
+          <w:szCs w:val="24"/>
+          <w:lang w:val="en-US" w:eastAsia="ru-RU"/>
+        </w:rPr>
+      </w:pPr>
+      <w:r>
+        <w:rPr>
+          <w:rFonts w:ascii="Times New Roman" w:eastAsia="Times New Roman" w:hAnsi="Times New Roman" w:cs="Times New Roman"/>
+          <w:sz w:val="24"/>
+          <w:szCs w:val="24"/>
+          <w:lang w:val="en-US" w:eastAsia="ru-RU"/>
+        </w:rPr>
+        <w:t>A status code of 200 (OK).</w:t>
+      </w:r>
+    </w:p>
+    <w:p>
+      <w:pPr>
+        <w:numPr>
+          <w:ilvl w:val="1"/>
+          <w:numId w:val="9"/>
+        </w:numPr>
+        <w:spacing w:after="0" w:line="240" w:lineRule="auto"/>
+        <w:rPr>
+          <w:rFonts w:ascii="Times New Roman" w:eastAsia="Times New Roman" w:hAnsi="Times New Roman" w:cs="Times New Roman"/>
+          <w:sz w:val="24"/>
+          <w:szCs w:val="24"/>
+          <w:lang w:val="en-US" w:eastAsia="ru-RU"/>
+        </w:rPr>
+      </w:pPr>
+      <w:r>
+        <w:rPr>
+          <w:rFonts w:ascii="Times New Roman" w:eastAsia="Times New Roman" w:hAnsi="Times New Roman" w:cs="Times New Roman"/>
+          <w:sz w:val="24"/>
+          <w:szCs w:val="24"/>
+          <w:lang w:val="en-US" w:eastAsia="ru-RU"/>
+        </w:rPr>
+        <w:t xml:space="preserve">The </w:t>
+      </w:r>
+      <w:r>
+        <w:rPr>
+          <w:rFonts w:ascii="Courier New" w:eastAsia="Times New Roman" w:hAnsi="Courier New" w:cs="Courier New"/>
+          <w:sz w:val="20"/>
+          <w:szCs w:val="20"/>
+          <w:lang w:val="en-US" w:eastAsia="ru-RU"/>
+        </w:rPr>
+        <w:t>Response</w:t>
+      </w:r>
+      <w:r>
+        <w:rPr>
+          <w:rFonts w:ascii="Times New Roman" w:eastAsia="Times New Roman" w:hAnsi="Times New Roman" w:cs="Times New Roman"/>
+          <w:sz w:val="24"/>
+          <w:szCs w:val="24"/>
+          <w:lang w:val="en-US" w:eastAsia="ru-RU"/>
+        </w:rPr>
+        <w:t xml:space="preserve"> object built earlier as the body.</w:t>
+      </w:r>
+    </w:p>
+    <w:p>
+      <w:pPr>
+        <w:spacing w:after="0" w:line="240" w:lineRule="auto"/>
+        <w:rPr>
+          <w:rFonts w:ascii="Times New Roman" w:eastAsia="Times New Roman" w:hAnsi="Times New Roman" w:cs="Times New Roman"/>
+          <w:sz w:val="24"/>
+          <w:szCs w:val="24"/>
+          <w:lang w:eastAsia="ru-RU"/>
+        </w:rPr>
+      </w:pPr>
+      <w:r>
+        <w:rPr>
+          <w:rFonts w:ascii="Times New Roman" w:eastAsia="Times New Roman" w:hAnsi="Times New Roman" w:cs="Times New Roman"/>
+          <w:sz w:val="24"/>
+          <w:szCs w:val="24"/>
+          <w:lang w:eastAsia="ru-RU"/>
+        </w:rPr>
+        <w:pict w14:anchorId="452DCC63">
+          <v:rect id="_x0000_i1028" style="width:0;height:1.5pt" o:hralign="center" o:hrstd="t" o:hr="t" fillcolor="#a0a0a0" stroked="f"/>
         </w:pict>
       </w:r>
     </w:p>
@@ -489,1140 +1189,7 @@
           <w:szCs w:val="27"/>
           <w:lang w:val="en-US" w:eastAsia="ru-RU"/>
         </w:rPr>
-        <w:t>Step-by-Step Explanation of the Method:</w:t>
-      </w:r>
-    </w:p>
-    <w:p>
-      <w:pPr>
-        <w:spacing w:after="0" w:line="240" w:lineRule="auto"/>
-        <w:outlineLvl w:val="3"/>
-        <w:rPr>
-          <w:rFonts w:ascii="Times New Roman" w:eastAsia="Times New Roman" w:hAnsi="Times New Roman" w:cs="Times New Roman"/>
-          <w:b/>
-          <w:bCs/>
-          <w:sz w:val="24"/>
-          <w:szCs w:val="24"/>
-          <w:lang w:eastAsia="ru-RU"/>
-        </w:rPr>
-      </w:pPr>
-      <w:r>
-        <w:rPr>
-          <w:rFonts w:ascii="Times New Roman" w:eastAsia="Times New Roman" w:hAnsi="Times New Roman" w:cs="Times New Roman"/>
-          <w:b/>
-          <w:bCs/>
-          <w:sz w:val="24"/>
-          <w:szCs w:val="24"/>
-          <w:lang w:eastAsia="ru-RU"/>
-        </w:rPr>
-        <w:t xml:space="preserve">1. </w:t>
-      </w:r>
-      <w:proofErr w:type="spellStart"/>
-      <w:r>
-        <w:rPr>
-          <w:rFonts w:ascii="Times New Roman" w:eastAsia="Times New Roman" w:hAnsi="Times New Roman" w:cs="Times New Roman"/>
-          <w:b/>
-          <w:bCs/>
-          <w:sz w:val="24"/>
-          <w:szCs w:val="24"/>
-          <w:lang w:eastAsia="ru-RU"/>
-        </w:rPr>
-        <w:t>Request</w:t>
-      </w:r>
-      <w:proofErr w:type="spellEnd"/>
-      <w:r>
-        <w:rPr>
-          <w:rFonts w:ascii="Times New Roman" w:eastAsia="Times New Roman" w:hAnsi="Times New Roman" w:cs="Times New Roman"/>
-          <w:b/>
-          <w:bCs/>
-          <w:sz w:val="24"/>
-          <w:szCs w:val="24"/>
-          <w:lang w:eastAsia="ru-RU"/>
-        </w:rPr>
-        <w:t xml:space="preserve"> </w:t>
-      </w:r>
-      <w:proofErr w:type="spellStart"/>
-      <w:r>
-        <w:rPr>
-          <w:rFonts w:ascii="Times New Roman" w:eastAsia="Times New Roman" w:hAnsi="Times New Roman" w:cs="Times New Roman"/>
-          <w:b/>
-          <w:bCs/>
-          <w:sz w:val="24"/>
-          <w:szCs w:val="24"/>
-          <w:lang w:eastAsia="ru-RU"/>
-        </w:rPr>
-        <w:t>Handling</w:t>
-      </w:r>
-      <w:proofErr w:type="spellEnd"/>
-      <w:r>
-        <w:rPr>
-          <w:rFonts w:ascii="Times New Roman" w:eastAsia="Times New Roman" w:hAnsi="Times New Roman" w:cs="Times New Roman"/>
-          <w:b/>
-          <w:bCs/>
-          <w:sz w:val="24"/>
-          <w:szCs w:val="24"/>
-          <w:lang w:eastAsia="ru-RU"/>
-        </w:rPr>
-        <w:t xml:space="preserve"> (</w:t>
-      </w:r>
-      <w:r>
-        <w:rPr>
-          <w:rFonts w:ascii="Courier New" w:eastAsia="Times New Roman" w:hAnsi="Courier New" w:cs="Courier New"/>
-          <w:b/>
-          <w:bCs/>
-          <w:sz w:val="20"/>
-          <w:szCs w:val="20"/>
-          <w:lang w:eastAsia="ru-RU"/>
-        </w:rPr>
-        <w:t>@GetMapping("/list")</w:t>
-      </w:r>
-      <w:r>
-        <w:rPr>
-          <w:rFonts w:ascii="Times New Roman" w:eastAsia="Times New Roman" w:hAnsi="Times New Roman" w:cs="Times New Roman"/>
-          <w:b/>
-          <w:bCs/>
-          <w:sz w:val="24"/>
-          <w:szCs w:val="24"/>
-          <w:lang w:eastAsia="ru-RU"/>
-        </w:rPr>
-        <w:t>):</w:t>
-      </w:r>
-    </w:p>
-    <w:p>
-      <w:pPr>
-        <w:numPr>
-          <w:ilvl w:val="0"/>
-          <w:numId w:val="7"/>
-        </w:numPr>
-        <w:spacing w:after="0" w:line="240" w:lineRule="auto"/>
-        <w:rPr>
-          <w:rFonts w:ascii="Times New Roman" w:eastAsia="Times New Roman" w:hAnsi="Times New Roman" w:cs="Times New Roman"/>
-          <w:sz w:val="24"/>
-          <w:szCs w:val="24"/>
-          <w:lang w:val="en-US" w:eastAsia="ru-RU"/>
-        </w:rPr>
-      </w:pPr>
-      <w:r>
-        <w:rPr>
-          <w:rFonts w:ascii="Times New Roman" w:eastAsia="Times New Roman" w:hAnsi="Times New Roman" w:cs="Times New Roman"/>
-          <w:sz w:val="24"/>
-          <w:szCs w:val="24"/>
-          <w:lang w:val="en-US" w:eastAsia="ru-RU"/>
-        </w:rPr>
-        <w:t xml:space="preserve">This method is triggered when someone makes a </w:t>
-      </w:r>
-      <w:r>
-        <w:rPr>
-          <w:rFonts w:ascii="Courier New" w:eastAsia="Times New Roman" w:hAnsi="Courier New" w:cs="Courier New"/>
-          <w:sz w:val="20"/>
-          <w:szCs w:val="20"/>
-          <w:lang w:val="en-US" w:eastAsia="ru-RU"/>
-        </w:rPr>
-        <w:t>GET</w:t>
-      </w:r>
-      <w:r>
-        <w:rPr>
-          <w:rFonts w:ascii="Times New Roman" w:eastAsia="Times New Roman" w:hAnsi="Times New Roman" w:cs="Times New Roman"/>
-          <w:sz w:val="24"/>
-          <w:szCs w:val="24"/>
-          <w:lang w:val="en-US" w:eastAsia="ru-RU"/>
-        </w:rPr>
-        <w:t xml:space="preserve"> request to </w:t>
-      </w:r>
-      <w:r>
-        <w:rPr>
-          <w:rFonts w:ascii="Courier New" w:eastAsia="Times New Roman" w:hAnsi="Courier New" w:cs="Courier New"/>
-          <w:sz w:val="20"/>
-          <w:szCs w:val="20"/>
-          <w:lang w:val="en-US" w:eastAsia="ru-RU"/>
-        </w:rPr>
-        <w:t>/server/list</w:t>
-      </w:r>
-      <w:r>
-        <w:rPr>
-          <w:rFonts w:ascii="Times New Roman" w:eastAsia="Times New Roman" w:hAnsi="Times New Roman" w:cs="Times New Roman"/>
-          <w:sz w:val="24"/>
-          <w:szCs w:val="24"/>
-          <w:lang w:val="en-US" w:eastAsia="ru-RU"/>
-        </w:rPr>
-        <w:t>.</w:t>
-      </w:r>
-    </w:p>
-    <w:p>
-      <w:pPr>
-        <w:numPr>
-          <w:ilvl w:val="0"/>
-          <w:numId w:val="7"/>
-        </w:numPr>
-        <w:spacing w:after="0" w:line="240" w:lineRule="auto"/>
-        <w:rPr>
-          <w:rFonts w:ascii="Times New Roman" w:eastAsia="Times New Roman" w:hAnsi="Times New Roman" w:cs="Times New Roman"/>
-          <w:sz w:val="24"/>
-          <w:szCs w:val="24"/>
-          <w:lang w:val="en-US" w:eastAsia="ru-RU"/>
-        </w:rPr>
-      </w:pPr>
-      <w:r>
-        <w:rPr>
-          <w:rFonts w:ascii="Times New Roman" w:eastAsia="Times New Roman" w:hAnsi="Times New Roman" w:cs="Times New Roman"/>
-          <w:sz w:val="24"/>
-          <w:szCs w:val="24"/>
-          <w:lang w:val="en-US" w:eastAsia="ru-RU"/>
-        </w:rPr>
-        <w:t xml:space="preserve">The </w:t>
-      </w:r>
-      <w:r>
-        <w:rPr>
-          <w:rFonts w:ascii="Courier New" w:eastAsia="Times New Roman" w:hAnsi="Courier New" w:cs="Courier New"/>
-          <w:sz w:val="20"/>
-          <w:szCs w:val="20"/>
-          <w:lang w:val="en-US" w:eastAsia="ru-RU"/>
-        </w:rPr>
-        <w:t>/list</w:t>
-      </w:r>
-      <w:r>
-        <w:rPr>
-          <w:rFonts w:ascii="Times New Roman" w:eastAsia="Times New Roman" w:hAnsi="Times New Roman" w:cs="Times New Roman"/>
-          <w:sz w:val="24"/>
-          <w:szCs w:val="24"/>
-          <w:lang w:val="en-US" w:eastAsia="ru-RU"/>
-        </w:rPr>
-        <w:t xml:space="preserve"> endpoint is part of the </w:t>
-      </w:r>
-      <w:r>
-        <w:rPr>
-          <w:rFonts w:ascii="Courier New" w:eastAsia="Times New Roman" w:hAnsi="Courier New" w:cs="Courier New"/>
-          <w:sz w:val="20"/>
-          <w:szCs w:val="20"/>
-          <w:lang w:val="en-US" w:eastAsia="ru-RU"/>
-        </w:rPr>
-        <w:t>/server</w:t>
-      </w:r>
-      <w:r>
-        <w:rPr>
-          <w:rFonts w:ascii="Times New Roman" w:eastAsia="Times New Roman" w:hAnsi="Times New Roman" w:cs="Times New Roman"/>
-          <w:sz w:val="24"/>
-          <w:szCs w:val="24"/>
-          <w:lang w:val="en-US" w:eastAsia="ru-RU"/>
-        </w:rPr>
-        <w:t xml:space="preserve"> route defined in </w:t>
-      </w:r>
-      <w:r>
-        <w:rPr>
-          <w:rFonts w:ascii="Courier New" w:eastAsia="Times New Roman" w:hAnsi="Courier New" w:cs="Courier New"/>
-          <w:sz w:val="20"/>
-          <w:szCs w:val="20"/>
-          <w:lang w:val="en-US" w:eastAsia="ru-RU"/>
-        </w:rPr>
-        <w:t>@RequestMapping</w:t>
-      </w:r>
-      <w:r>
-        <w:rPr>
-          <w:rFonts w:ascii="Times New Roman" w:eastAsia="Times New Roman" w:hAnsi="Times New Roman" w:cs="Times New Roman"/>
-          <w:sz w:val="24"/>
-          <w:szCs w:val="24"/>
-          <w:lang w:val="en-US" w:eastAsia="ru-RU"/>
-        </w:rPr>
-        <w:t>.</w:t>
-      </w:r>
-    </w:p>
-    <w:p>
-      <w:pPr>
-        <w:spacing w:after="0" w:line="240" w:lineRule="auto"/>
-        <w:rPr>
-          <w:rFonts w:ascii="Times New Roman" w:eastAsia="Times New Roman" w:hAnsi="Times New Roman" w:cs="Times New Roman"/>
-          <w:sz w:val="24"/>
-          <w:szCs w:val="24"/>
-          <w:lang w:eastAsia="ru-RU"/>
-        </w:rPr>
-      </w:pPr>
-      <w:r>
-        <w:rPr>
-          <w:rFonts w:ascii="Times New Roman" w:eastAsia="Times New Roman" w:hAnsi="Times New Roman" w:cs="Times New Roman"/>
-          <w:sz w:val="24"/>
-          <w:szCs w:val="24"/>
-          <w:lang w:eastAsia="ru-RU"/>
-        </w:rPr>
-        <w:pict w14:anchorId="77A5C5CD">
-          <v:rect id="_x0000_i1056" style="width:0;height:1.5pt" o:hralign="center" o:hrstd="t" o:hr="t" fillcolor="#a0a0a0" stroked="f"/>
-        </w:pict>
-      </w:r>
-    </w:p>
-    <w:p>
-      <w:pPr>
-        <w:spacing w:after="0" w:line="240" w:lineRule="auto"/>
-        <w:outlineLvl w:val="3"/>
-        <w:rPr>
-          <w:rFonts w:ascii="Times New Roman" w:eastAsia="Times New Roman" w:hAnsi="Times New Roman" w:cs="Times New Roman"/>
-          <w:b/>
-          <w:bCs/>
-          <w:sz w:val="24"/>
-          <w:szCs w:val="24"/>
-          <w:lang w:val="en-US" w:eastAsia="ru-RU"/>
-        </w:rPr>
-      </w:pPr>
-      <w:r>
-        <w:rPr>
-          <w:rFonts w:ascii="Times New Roman" w:eastAsia="Times New Roman" w:hAnsi="Times New Roman" w:cs="Times New Roman"/>
-          <w:b/>
-          <w:bCs/>
-          <w:sz w:val="24"/>
-          <w:szCs w:val="24"/>
-          <w:lang w:val="en-US" w:eastAsia="ru-RU"/>
-        </w:rPr>
-        <w:t>2. Building the Response Body (</w:t>
-      </w:r>
-      <w:proofErr w:type="spellStart"/>
-      <w:r>
-        <w:rPr>
-          <w:rFonts w:ascii="Courier New" w:eastAsia="Times New Roman" w:hAnsi="Courier New" w:cs="Courier New"/>
-          <w:b/>
-          <w:bCs/>
-          <w:sz w:val="20"/>
-          <w:szCs w:val="20"/>
-          <w:lang w:val="en-US" w:eastAsia="ru-RU"/>
-        </w:rPr>
-        <w:t>Response.builder</w:t>
-      </w:r>
-      <w:proofErr w:type="spellEnd"/>
-      <w:r>
-        <w:rPr>
-          <w:rFonts w:ascii="Courier New" w:eastAsia="Times New Roman" w:hAnsi="Courier New" w:cs="Courier New"/>
-          <w:b/>
-          <w:bCs/>
-          <w:sz w:val="20"/>
-          <w:szCs w:val="20"/>
-          <w:lang w:val="en-US" w:eastAsia="ru-RU"/>
-        </w:rPr>
-        <w:t>()</w:t>
-      </w:r>
-      <w:r>
-        <w:rPr>
-          <w:rFonts w:ascii="Times New Roman" w:eastAsia="Times New Roman" w:hAnsi="Times New Roman" w:cs="Times New Roman"/>
-          <w:b/>
-          <w:bCs/>
-          <w:sz w:val="24"/>
-          <w:szCs w:val="24"/>
-          <w:lang w:val="en-US" w:eastAsia="ru-RU"/>
-        </w:rPr>
-        <w:t>):</w:t>
-      </w:r>
-    </w:p>
-    <w:p>
-      <w:pPr>
-        <w:numPr>
-          <w:ilvl w:val="0"/>
-          <w:numId w:val="8"/>
-        </w:numPr>
-        <w:spacing w:after="0" w:line="240" w:lineRule="auto"/>
-        <w:rPr>
-          <w:rFonts w:ascii="Times New Roman" w:eastAsia="Times New Roman" w:hAnsi="Times New Roman" w:cs="Times New Roman"/>
-          <w:sz w:val="24"/>
-          <w:szCs w:val="24"/>
-          <w:lang w:val="en-US" w:eastAsia="ru-RU"/>
-        </w:rPr>
-      </w:pPr>
-      <w:proofErr w:type="spellStart"/>
-      <w:r>
-        <w:rPr>
-          <w:rFonts w:ascii="Courier New" w:eastAsia="Times New Roman" w:hAnsi="Courier New" w:cs="Courier New"/>
-          <w:b/>
-          <w:bCs/>
-          <w:sz w:val="20"/>
-          <w:szCs w:val="20"/>
-          <w:lang w:val="en-US" w:eastAsia="ru-RU"/>
-        </w:rPr>
-        <w:t>Response.builder</w:t>
-      </w:r>
-      <w:proofErr w:type="spellEnd"/>
-      <w:r>
-        <w:rPr>
-          <w:rFonts w:ascii="Courier New" w:eastAsia="Times New Roman" w:hAnsi="Courier New" w:cs="Courier New"/>
-          <w:b/>
-          <w:bCs/>
-          <w:sz w:val="20"/>
-          <w:szCs w:val="20"/>
-          <w:lang w:val="en-US" w:eastAsia="ru-RU"/>
-        </w:rPr>
-        <w:t>()</w:t>
-      </w:r>
-      <w:r>
-        <w:rPr>
-          <w:rFonts w:ascii="Times New Roman" w:eastAsia="Times New Roman" w:hAnsi="Times New Roman" w:cs="Times New Roman"/>
-          <w:sz w:val="24"/>
-          <w:szCs w:val="24"/>
-          <w:lang w:val="en-US" w:eastAsia="ru-RU"/>
-        </w:rPr>
-        <w:t xml:space="preserve"> is used to create a </w:t>
-      </w:r>
-      <w:r>
-        <w:rPr>
-          <w:rFonts w:ascii="Courier New" w:eastAsia="Times New Roman" w:hAnsi="Courier New" w:cs="Courier New"/>
-          <w:sz w:val="20"/>
-          <w:szCs w:val="20"/>
-          <w:lang w:val="en-US" w:eastAsia="ru-RU"/>
-        </w:rPr>
-        <w:t>Response</w:t>
-      </w:r>
-      <w:r>
-        <w:rPr>
-          <w:rFonts w:ascii="Times New Roman" w:eastAsia="Times New Roman" w:hAnsi="Times New Roman" w:cs="Times New Roman"/>
-          <w:sz w:val="24"/>
-          <w:szCs w:val="24"/>
-          <w:lang w:val="en-US" w:eastAsia="ru-RU"/>
-        </w:rPr>
-        <w:t xml:space="preserve"> object.</w:t>
-      </w:r>
-    </w:p>
-    <w:p>
-      <w:pPr>
-        <w:numPr>
-          <w:ilvl w:val="0"/>
-          <w:numId w:val="8"/>
-        </w:numPr>
-        <w:spacing w:after="0" w:line="240" w:lineRule="auto"/>
-        <w:rPr>
-          <w:rFonts w:ascii="Times New Roman" w:eastAsia="Times New Roman" w:hAnsi="Times New Roman" w:cs="Times New Roman"/>
-          <w:sz w:val="24"/>
-          <w:szCs w:val="24"/>
-          <w:lang w:eastAsia="ru-RU"/>
-        </w:rPr>
-      </w:pPr>
-      <w:proofErr w:type="spellStart"/>
-      <w:r>
-        <w:rPr>
-          <w:rFonts w:ascii="Times New Roman" w:eastAsia="Times New Roman" w:hAnsi="Times New Roman" w:cs="Times New Roman"/>
-          <w:sz w:val="24"/>
-          <w:szCs w:val="24"/>
-          <w:lang w:eastAsia="ru-RU"/>
-        </w:rPr>
-        <w:t>This</w:t>
-      </w:r>
-      <w:proofErr w:type="spellEnd"/>
-      <w:r>
-        <w:rPr>
-          <w:rFonts w:ascii="Times New Roman" w:eastAsia="Times New Roman" w:hAnsi="Times New Roman" w:cs="Times New Roman"/>
-          <w:sz w:val="24"/>
-          <w:szCs w:val="24"/>
-          <w:lang w:eastAsia="ru-RU"/>
-        </w:rPr>
-        <w:t xml:space="preserve"> </w:t>
-      </w:r>
-      <w:proofErr w:type="spellStart"/>
-      <w:r>
-        <w:rPr>
-          <w:rFonts w:ascii="Times New Roman" w:eastAsia="Times New Roman" w:hAnsi="Times New Roman" w:cs="Times New Roman"/>
-          <w:sz w:val="24"/>
-          <w:szCs w:val="24"/>
-          <w:lang w:eastAsia="ru-RU"/>
-        </w:rPr>
-        <w:t>object</w:t>
-      </w:r>
-      <w:proofErr w:type="spellEnd"/>
-      <w:r>
-        <w:rPr>
-          <w:rFonts w:ascii="Times New Roman" w:eastAsia="Times New Roman" w:hAnsi="Times New Roman" w:cs="Times New Roman"/>
-          <w:sz w:val="24"/>
-          <w:szCs w:val="24"/>
-          <w:lang w:eastAsia="ru-RU"/>
-        </w:rPr>
-        <w:t xml:space="preserve"> </w:t>
-      </w:r>
-      <w:proofErr w:type="spellStart"/>
-      <w:r>
-        <w:rPr>
-          <w:rFonts w:ascii="Times New Roman" w:eastAsia="Times New Roman" w:hAnsi="Times New Roman" w:cs="Times New Roman"/>
-          <w:sz w:val="24"/>
-          <w:szCs w:val="24"/>
-          <w:lang w:eastAsia="ru-RU"/>
-        </w:rPr>
-        <w:t>contains</w:t>
-      </w:r>
-      <w:proofErr w:type="spellEnd"/>
-      <w:r>
-        <w:rPr>
-          <w:rFonts w:ascii="Times New Roman" w:eastAsia="Times New Roman" w:hAnsi="Times New Roman" w:cs="Times New Roman"/>
-          <w:sz w:val="24"/>
-          <w:szCs w:val="24"/>
-          <w:lang w:eastAsia="ru-RU"/>
-        </w:rPr>
-        <w:t>:</w:t>
-      </w:r>
-    </w:p>
-    <w:p>
-      <w:pPr>
-        <w:numPr>
-          <w:ilvl w:val="1"/>
-          <w:numId w:val="8"/>
-        </w:numPr>
-        <w:spacing w:after="0" w:line="240" w:lineRule="auto"/>
-        <w:rPr>
-          <w:rFonts w:ascii="Times New Roman" w:eastAsia="Times New Roman" w:hAnsi="Times New Roman" w:cs="Times New Roman"/>
-          <w:sz w:val="24"/>
-          <w:szCs w:val="24"/>
-          <w:lang w:val="en-US" w:eastAsia="ru-RU"/>
-        </w:rPr>
-      </w:pPr>
-      <w:r>
-        <w:rPr>
-          <w:rFonts w:ascii="Courier New" w:eastAsia="Times New Roman" w:hAnsi="Courier New" w:cs="Courier New"/>
-          <w:b/>
-          <w:bCs/>
-          <w:sz w:val="20"/>
-          <w:szCs w:val="20"/>
-          <w:lang w:val="en-US" w:eastAsia="ru-RU"/>
-        </w:rPr>
-        <w:t>timestamp(</w:t>
-      </w:r>
-      <w:proofErr w:type="gramStart"/>
-      <w:r>
-        <w:rPr>
-          <w:rFonts w:ascii="Courier New" w:eastAsia="Times New Roman" w:hAnsi="Courier New" w:cs="Courier New"/>
-          <w:b/>
-          <w:bCs/>
-          <w:sz w:val="20"/>
-          <w:szCs w:val="20"/>
-          <w:lang w:val="en-US" w:eastAsia="ru-RU"/>
-        </w:rPr>
-        <w:t>now(</w:t>
-      </w:r>
-      <w:proofErr w:type="gramEnd"/>
-      <w:r>
-        <w:rPr>
-          <w:rFonts w:ascii="Courier New" w:eastAsia="Times New Roman" w:hAnsi="Courier New" w:cs="Courier New"/>
-          <w:b/>
-          <w:bCs/>
-          <w:sz w:val="20"/>
-          <w:szCs w:val="20"/>
-          <w:lang w:val="en-US" w:eastAsia="ru-RU"/>
-        </w:rPr>
-        <w:t>))</w:t>
-      </w:r>
-      <w:r>
-        <w:rPr>
-          <w:rFonts w:ascii="Times New Roman" w:eastAsia="Times New Roman" w:hAnsi="Times New Roman" w:cs="Times New Roman"/>
-          <w:sz w:val="24"/>
-          <w:szCs w:val="24"/>
-          <w:lang w:val="en-US" w:eastAsia="ru-RU"/>
-        </w:rPr>
-        <w:t>: The current date and time when the response is created.</w:t>
-      </w:r>
-    </w:p>
-    <w:p>
-      <w:pPr>
-        <w:numPr>
-          <w:ilvl w:val="1"/>
-          <w:numId w:val="8"/>
-        </w:numPr>
-        <w:spacing w:after="0" w:line="240" w:lineRule="auto"/>
-        <w:rPr>
-          <w:rFonts w:ascii="Times New Roman" w:eastAsia="Times New Roman" w:hAnsi="Times New Roman" w:cs="Times New Roman"/>
-          <w:sz w:val="24"/>
-          <w:szCs w:val="24"/>
-          <w:lang w:val="en-US" w:eastAsia="ru-RU"/>
-        </w:rPr>
-      </w:pPr>
-      <w:proofErr w:type="gramStart"/>
-      <w:r>
-        <w:rPr>
-          <w:rFonts w:ascii="Courier New" w:eastAsia="Times New Roman" w:hAnsi="Courier New" w:cs="Courier New"/>
-          <w:b/>
-          <w:bCs/>
-          <w:sz w:val="20"/>
-          <w:szCs w:val="20"/>
-          <w:lang w:val="en-US" w:eastAsia="ru-RU"/>
-        </w:rPr>
-        <w:t>data(</w:t>
-      </w:r>
-      <w:proofErr w:type="spellStart"/>
-      <w:proofErr w:type="gramEnd"/>
-      <w:r>
-        <w:rPr>
-          <w:rFonts w:ascii="Courier New" w:eastAsia="Times New Roman" w:hAnsi="Courier New" w:cs="Courier New"/>
-          <w:b/>
-          <w:bCs/>
-          <w:sz w:val="20"/>
-          <w:szCs w:val="20"/>
-          <w:lang w:val="en-US" w:eastAsia="ru-RU"/>
-        </w:rPr>
-        <w:t>Map.of</w:t>
-      </w:r>
-      <w:proofErr w:type="spellEnd"/>
-      <w:r>
-        <w:rPr>
-          <w:rFonts w:ascii="Courier New" w:eastAsia="Times New Roman" w:hAnsi="Courier New" w:cs="Courier New"/>
-          <w:b/>
-          <w:bCs/>
-          <w:sz w:val="20"/>
-          <w:szCs w:val="20"/>
-          <w:lang w:val="en-US" w:eastAsia="ru-RU"/>
-        </w:rPr>
-        <w:t xml:space="preserve">("servers", </w:t>
-      </w:r>
-      <w:proofErr w:type="spellStart"/>
-      <w:r>
-        <w:rPr>
-          <w:rFonts w:ascii="Courier New" w:eastAsia="Times New Roman" w:hAnsi="Courier New" w:cs="Courier New"/>
-          <w:b/>
-          <w:bCs/>
-          <w:sz w:val="20"/>
-          <w:szCs w:val="20"/>
-          <w:lang w:val="en-US" w:eastAsia="ru-RU"/>
-        </w:rPr>
-        <w:t>serverService.getAllServers</w:t>
-      </w:r>
-      <w:proofErr w:type="spellEnd"/>
-      <w:r>
-        <w:rPr>
-          <w:rFonts w:ascii="Courier New" w:eastAsia="Times New Roman" w:hAnsi="Courier New" w:cs="Courier New"/>
-          <w:b/>
-          <w:bCs/>
-          <w:sz w:val="20"/>
-          <w:szCs w:val="20"/>
-          <w:lang w:val="en-US" w:eastAsia="ru-RU"/>
-        </w:rPr>
-        <w:t>(30)))</w:t>
-      </w:r>
-      <w:r>
-        <w:rPr>
-          <w:rFonts w:ascii="Times New Roman" w:eastAsia="Times New Roman" w:hAnsi="Times New Roman" w:cs="Times New Roman"/>
-          <w:sz w:val="24"/>
-          <w:szCs w:val="24"/>
-          <w:lang w:val="en-US" w:eastAsia="ru-RU"/>
-        </w:rPr>
-        <w:t xml:space="preserve">: A </w:t>
-      </w:r>
-      <w:r>
-        <w:rPr>
-          <w:rFonts w:ascii="Courier New" w:eastAsia="Times New Roman" w:hAnsi="Courier New" w:cs="Courier New"/>
-          <w:sz w:val="20"/>
-          <w:szCs w:val="20"/>
-          <w:lang w:val="en-US" w:eastAsia="ru-RU"/>
-        </w:rPr>
-        <w:t>Map</w:t>
-      </w:r>
-      <w:r>
-        <w:rPr>
-          <w:rFonts w:ascii="Times New Roman" w:eastAsia="Times New Roman" w:hAnsi="Times New Roman" w:cs="Times New Roman"/>
-          <w:sz w:val="24"/>
-          <w:szCs w:val="24"/>
-          <w:lang w:val="en-US" w:eastAsia="ru-RU"/>
-        </w:rPr>
-        <w:t xml:space="preserve"> where the key is </w:t>
-      </w:r>
-      <w:r>
-        <w:rPr>
-          <w:rFonts w:ascii="Courier New" w:eastAsia="Times New Roman" w:hAnsi="Courier New" w:cs="Courier New"/>
-          <w:sz w:val="20"/>
-          <w:szCs w:val="20"/>
-          <w:lang w:val="en-US" w:eastAsia="ru-RU"/>
-        </w:rPr>
-        <w:t>"servers"</w:t>
-      </w:r>
-      <w:r>
-        <w:rPr>
-          <w:rFonts w:ascii="Times New Roman" w:eastAsia="Times New Roman" w:hAnsi="Times New Roman" w:cs="Times New Roman"/>
-          <w:sz w:val="24"/>
-          <w:szCs w:val="24"/>
-          <w:lang w:val="en-US" w:eastAsia="ru-RU"/>
-        </w:rPr>
-        <w:t xml:space="preserve"> and the value is the result of </w:t>
-      </w:r>
-      <w:proofErr w:type="spellStart"/>
-      <w:r>
-        <w:rPr>
-          <w:rFonts w:ascii="Courier New" w:eastAsia="Times New Roman" w:hAnsi="Courier New" w:cs="Courier New"/>
-          <w:sz w:val="20"/>
-          <w:szCs w:val="20"/>
-          <w:lang w:val="en-US" w:eastAsia="ru-RU"/>
-        </w:rPr>
-        <w:t>serverService.getAllServers</w:t>
-      </w:r>
-      <w:proofErr w:type="spellEnd"/>
-      <w:r>
-        <w:rPr>
-          <w:rFonts w:ascii="Courier New" w:eastAsia="Times New Roman" w:hAnsi="Courier New" w:cs="Courier New"/>
-          <w:sz w:val="20"/>
-          <w:szCs w:val="20"/>
-          <w:lang w:val="en-US" w:eastAsia="ru-RU"/>
-        </w:rPr>
-        <w:t>(30)</w:t>
-      </w:r>
-      <w:r>
-        <w:rPr>
-          <w:rFonts w:ascii="Times New Roman" w:eastAsia="Times New Roman" w:hAnsi="Times New Roman" w:cs="Times New Roman"/>
-          <w:sz w:val="24"/>
-          <w:szCs w:val="24"/>
-          <w:lang w:val="en-US" w:eastAsia="ru-RU"/>
-        </w:rPr>
-        <w:t>. This is the actual data being sent to the client.</w:t>
-      </w:r>
-    </w:p>
-    <w:p>
-      <w:pPr>
-        <w:numPr>
-          <w:ilvl w:val="1"/>
-          <w:numId w:val="8"/>
-        </w:numPr>
-        <w:spacing w:after="0" w:line="240" w:lineRule="auto"/>
-        <w:rPr>
-          <w:rFonts w:ascii="Times New Roman" w:eastAsia="Times New Roman" w:hAnsi="Times New Roman" w:cs="Times New Roman"/>
-          <w:sz w:val="24"/>
-          <w:szCs w:val="24"/>
-          <w:lang w:val="en-US" w:eastAsia="ru-RU"/>
-        </w:rPr>
-      </w:pPr>
-      <w:r>
-        <w:rPr>
-          <w:rFonts w:ascii="Courier New" w:eastAsia="Times New Roman" w:hAnsi="Courier New" w:cs="Courier New"/>
-          <w:b/>
-          <w:bCs/>
-          <w:sz w:val="20"/>
-          <w:szCs w:val="20"/>
-          <w:lang w:val="en-US" w:eastAsia="ru-RU"/>
-        </w:rPr>
-        <w:t>message("Success")</w:t>
-      </w:r>
-      <w:r>
-        <w:rPr>
-          <w:rFonts w:ascii="Times New Roman" w:eastAsia="Times New Roman" w:hAnsi="Times New Roman" w:cs="Times New Roman"/>
-          <w:sz w:val="24"/>
-          <w:szCs w:val="24"/>
-          <w:lang w:val="en-US" w:eastAsia="ru-RU"/>
-        </w:rPr>
-        <w:t>: A message indicating the operation was successful.</w:t>
-      </w:r>
-    </w:p>
-    <w:p>
-      <w:pPr>
-        <w:numPr>
-          <w:ilvl w:val="1"/>
-          <w:numId w:val="8"/>
-        </w:numPr>
-        <w:spacing w:after="0" w:line="240" w:lineRule="auto"/>
-        <w:rPr>
-          <w:rFonts w:ascii="Times New Roman" w:eastAsia="Times New Roman" w:hAnsi="Times New Roman" w:cs="Times New Roman"/>
-          <w:sz w:val="24"/>
-          <w:szCs w:val="24"/>
-          <w:lang w:val="en-US" w:eastAsia="ru-RU"/>
-        </w:rPr>
-      </w:pPr>
-      <w:proofErr w:type="gramStart"/>
-      <w:r>
-        <w:rPr>
-          <w:rFonts w:ascii="Courier New" w:eastAsia="Times New Roman" w:hAnsi="Courier New" w:cs="Courier New"/>
-          <w:b/>
-          <w:bCs/>
-          <w:sz w:val="20"/>
-          <w:szCs w:val="20"/>
-          <w:lang w:val="en-US" w:eastAsia="ru-RU"/>
-        </w:rPr>
-        <w:t>status(</w:t>
-      </w:r>
-      <w:proofErr w:type="gramEnd"/>
-      <w:r>
-        <w:rPr>
-          <w:rFonts w:ascii="Courier New" w:eastAsia="Times New Roman" w:hAnsi="Courier New" w:cs="Courier New"/>
-          <w:b/>
-          <w:bCs/>
-          <w:sz w:val="20"/>
-          <w:szCs w:val="20"/>
-          <w:lang w:val="en-US" w:eastAsia="ru-RU"/>
-        </w:rPr>
-        <w:t>OK)</w:t>
-      </w:r>
-      <w:r>
-        <w:rPr>
-          <w:rFonts w:ascii="Times New Roman" w:eastAsia="Times New Roman" w:hAnsi="Times New Roman" w:cs="Times New Roman"/>
-          <w:sz w:val="24"/>
-          <w:szCs w:val="24"/>
-          <w:lang w:val="en-US" w:eastAsia="ru-RU"/>
-        </w:rPr>
-        <w:t>: HTTP status of the response (200 OK).</w:t>
-      </w:r>
-    </w:p>
-    <w:p>
-      <w:pPr>
-        <w:numPr>
-          <w:ilvl w:val="1"/>
-          <w:numId w:val="8"/>
-        </w:numPr>
-        <w:spacing w:after="0" w:line="240" w:lineRule="auto"/>
-        <w:rPr>
-          <w:rFonts w:ascii="Times New Roman" w:eastAsia="Times New Roman" w:hAnsi="Times New Roman" w:cs="Times New Roman"/>
-          <w:sz w:val="24"/>
-          <w:szCs w:val="24"/>
-          <w:lang w:val="en-US" w:eastAsia="ru-RU"/>
-        </w:rPr>
-      </w:pPr>
-      <w:proofErr w:type="spellStart"/>
-      <w:proofErr w:type="gramStart"/>
-      <w:r>
-        <w:rPr>
-          <w:rFonts w:ascii="Courier New" w:eastAsia="Times New Roman" w:hAnsi="Courier New" w:cs="Courier New"/>
-          <w:b/>
-          <w:bCs/>
-          <w:sz w:val="20"/>
-          <w:szCs w:val="20"/>
-          <w:lang w:val="en-US" w:eastAsia="ru-RU"/>
-        </w:rPr>
-        <w:t>statusCode</w:t>
-      </w:r>
-      <w:proofErr w:type="spellEnd"/>
-      <w:r>
-        <w:rPr>
-          <w:rFonts w:ascii="Courier New" w:eastAsia="Times New Roman" w:hAnsi="Courier New" w:cs="Courier New"/>
-          <w:b/>
-          <w:bCs/>
-          <w:sz w:val="20"/>
-          <w:szCs w:val="20"/>
-          <w:lang w:val="en-US" w:eastAsia="ru-RU"/>
-        </w:rPr>
-        <w:t>(</w:t>
-      </w:r>
-      <w:proofErr w:type="spellStart"/>
-      <w:proofErr w:type="gramEnd"/>
-      <w:r>
-        <w:rPr>
-          <w:rFonts w:ascii="Courier New" w:eastAsia="Times New Roman" w:hAnsi="Courier New" w:cs="Courier New"/>
-          <w:b/>
-          <w:bCs/>
-          <w:sz w:val="20"/>
-          <w:szCs w:val="20"/>
-          <w:lang w:val="en-US" w:eastAsia="ru-RU"/>
-        </w:rPr>
-        <w:t>OK.value</w:t>
-      </w:r>
-      <w:proofErr w:type="spellEnd"/>
-      <w:r>
-        <w:rPr>
-          <w:rFonts w:ascii="Courier New" w:eastAsia="Times New Roman" w:hAnsi="Courier New" w:cs="Courier New"/>
-          <w:b/>
-          <w:bCs/>
-          <w:sz w:val="20"/>
-          <w:szCs w:val="20"/>
-          <w:lang w:val="en-US" w:eastAsia="ru-RU"/>
-        </w:rPr>
-        <w:t>())</w:t>
-      </w:r>
-      <w:r>
-        <w:rPr>
-          <w:rFonts w:ascii="Times New Roman" w:eastAsia="Times New Roman" w:hAnsi="Times New Roman" w:cs="Times New Roman"/>
-          <w:sz w:val="24"/>
-          <w:szCs w:val="24"/>
-          <w:lang w:val="en-US" w:eastAsia="ru-RU"/>
-        </w:rPr>
-        <w:t>: The numeric value of the HTTP status (200).</w:t>
-      </w:r>
-    </w:p>
-    <w:p>
-      <w:pPr>
-        <w:spacing w:after="0" w:line="240" w:lineRule="auto"/>
-        <w:rPr>
-          <w:rFonts w:ascii="Times New Roman" w:eastAsia="Times New Roman" w:hAnsi="Times New Roman" w:cs="Times New Roman"/>
-          <w:sz w:val="24"/>
-          <w:szCs w:val="24"/>
-          <w:lang w:eastAsia="ru-RU"/>
-        </w:rPr>
-      </w:pPr>
-      <w:r>
-        <w:rPr>
-          <w:rFonts w:ascii="Times New Roman" w:eastAsia="Times New Roman" w:hAnsi="Times New Roman" w:cs="Times New Roman"/>
-          <w:sz w:val="24"/>
-          <w:szCs w:val="24"/>
-          <w:lang w:eastAsia="ru-RU"/>
-        </w:rPr>
-        <w:pict w14:anchorId="2DA24495">
-          <v:rect id="_x0000_i1057" style="width:0;height:1.5pt" o:hralign="center" o:hrstd="t" o:hr="t" fillcolor="#a0a0a0" stroked="f"/>
-        </w:pict>
-      </w:r>
-    </w:p>
-    <w:p>
-      <w:pPr>
-        <w:spacing w:after="0" w:line="240" w:lineRule="auto"/>
-        <w:outlineLvl w:val="3"/>
-        <w:rPr>
-          <w:rFonts w:ascii="Times New Roman" w:eastAsia="Times New Roman" w:hAnsi="Times New Roman" w:cs="Times New Roman"/>
-          <w:b/>
-          <w:bCs/>
-          <w:sz w:val="24"/>
-          <w:szCs w:val="24"/>
-          <w:lang w:eastAsia="ru-RU"/>
-        </w:rPr>
-      </w:pPr>
-      <w:r>
-        <w:rPr>
-          <w:rFonts w:ascii="Times New Roman" w:eastAsia="Times New Roman" w:hAnsi="Times New Roman" w:cs="Times New Roman"/>
-          <w:b/>
-          <w:bCs/>
-          <w:sz w:val="24"/>
-          <w:szCs w:val="24"/>
-          <w:lang w:eastAsia="ru-RU"/>
-        </w:rPr>
-        <w:t xml:space="preserve">3. </w:t>
-      </w:r>
-      <w:proofErr w:type="spellStart"/>
-      <w:r>
-        <w:rPr>
-          <w:rFonts w:ascii="Times New Roman" w:eastAsia="Times New Roman" w:hAnsi="Times New Roman" w:cs="Times New Roman"/>
-          <w:b/>
-          <w:bCs/>
-          <w:sz w:val="24"/>
-          <w:szCs w:val="24"/>
-          <w:lang w:eastAsia="ru-RU"/>
-        </w:rPr>
-        <w:t>Wrapping</w:t>
-      </w:r>
-      <w:proofErr w:type="spellEnd"/>
-      <w:r>
-        <w:rPr>
-          <w:rFonts w:ascii="Times New Roman" w:eastAsia="Times New Roman" w:hAnsi="Times New Roman" w:cs="Times New Roman"/>
-          <w:b/>
-          <w:bCs/>
-          <w:sz w:val="24"/>
-          <w:szCs w:val="24"/>
-          <w:lang w:eastAsia="ru-RU"/>
-        </w:rPr>
-        <w:t xml:space="preserve"> </w:t>
-      </w:r>
-      <w:proofErr w:type="spellStart"/>
-      <w:r>
-        <w:rPr>
-          <w:rFonts w:ascii="Times New Roman" w:eastAsia="Times New Roman" w:hAnsi="Times New Roman" w:cs="Times New Roman"/>
-          <w:b/>
-          <w:bCs/>
-          <w:sz w:val="24"/>
-          <w:szCs w:val="24"/>
-          <w:lang w:eastAsia="ru-RU"/>
-        </w:rPr>
-        <w:t>in</w:t>
-      </w:r>
-      <w:proofErr w:type="spellEnd"/>
-      <w:r>
-        <w:rPr>
-          <w:rFonts w:ascii="Times New Roman" w:eastAsia="Times New Roman" w:hAnsi="Times New Roman" w:cs="Times New Roman"/>
-          <w:b/>
-          <w:bCs/>
-          <w:sz w:val="24"/>
-          <w:szCs w:val="24"/>
-          <w:lang w:eastAsia="ru-RU"/>
-        </w:rPr>
-        <w:t xml:space="preserve"> </w:t>
-      </w:r>
-      <w:proofErr w:type="spellStart"/>
-      <w:r>
-        <w:rPr>
-          <w:rFonts w:ascii="Courier New" w:eastAsia="Times New Roman" w:hAnsi="Courier New" w:cs="Courier New"/>
-          <w:b/>
-          <w:bCs/>
-          <w:sz w:val="20"/>
-          <w:szCs w:val="20"/>
-          <w:lang w:eastAsia="ru-RU"/>
-        </w:rPr>
-        <w:t>ResponseEntity.ok</w:t>
-      </w:r>
-      <w:proofErr w:type="spellEnd"/>
-      <w:r>
-        <w:rPr>
-          <w:rFonts w:ascii="Courier New" w:eastAsia="Times New Roman" w:hAnsi="Courier New" w:cs="Courier New"/>
-          <w:b/>
-          <w:bCs/>
-          <w:sz w:val="20"/>
-          <w:szCs w:val="20"/>
-          <w:lang w:eastAsia="ru-RU"/>
-        </w:rPr>
-        <w:t>()</w:t>
-      </w:r>
-      <w:r>
-        <w:rPr>
-          <w:rFonts w:ascii="Times New Roman" w:eastAsia="Times New Roman" w:hAnsi="Times New Roman" w:cs="Times New Roman"/>
-          <w:b/>
-          <w:bCs/>
-          <w:sz w:val="24"/>
-          <w:szCs w:val="24"/>
-          <w:lang w:eastAsia="ru-RU"/>
-        </w:rPr>
-        <w:t>:</w:t>
-      </w:r>
-    </w:p>
-    <w:p>
-      <w:pPr>
-        <w:numPr>
-          <w:ilvl w:val="0"/>
-          <w:numId w:val="9"/>
-        </w:numPr>
-        <w:spacing w:after="0" w:line="240" w:lineRule="auto"/>
-        <w:rPr>
-          <w:rFonts w:ascii="Times New Roman" w:eastAsia="Times New Roman" w:hAnsi="Times New Roman" w:cs="Times New Roman"/>
-          <w:sz w:val="24"/>
-          <w:szCs w:val="24"/>
-          <w:lang w:val="en-US" w:eastAsia="ru-RU"/>
-        </w:rPr>
-      </w:pPr>
-      <w:proofErr w:type="spellStart"/>
-      <w:r>
-        <w:rPr>
-          <w:rFonts w:ascii="Courier New" w:eastAsia="Times New Roman" w:hAnsi="Courier New" w:cs="Courier New"/>
-          <w:b/>
-          <w:bCs/>
-          <w:sz w:val="20"/>
-          <w:szCs w:val="20"/>
-          <w:lang w:val="en-US" w:eastAsia="ru-RU"/>
-        </w:rPr>
-        <w:t>ResponseEntity.ok</w:t>
-      </w:r>
-      <w:proofErr w:type="spellEnd"/>
-      <w:r>
-        <w:rPr>
-          <w:rFonts w:ascii="Courier New" w:eastAsia="Times New Roman" w:hAnsi="Courier New" w:cs="Courier New"/>
-          <w:b/>
-          <w:bCs/>
-          <w:sz w:val="20"/>
-          <w:szCs w:val="20"/>
-          <w:lang w:val="en-US" w:eastAsia="ru-RU"/>
-        </w:rPr>
-        <w:t>(...)</w:t>
-      </w:r>
-      <w:r>
-        <w:rPr>
-          <w:rFonts w:ascii="Times New Roman" w:eastAsia="Times New Roman" w:hAnsi="Times New Roman" w:cs="Times New Roman"/>
-          <w:sz w:val="24"/>
-          <w:szCs w:val="24"/>
-          <w:lang w:val="en-US" w:eastAsia="ru-RU"/>
-        </w:rPr>
-        <w:t xml:space="preserve"> creates a </w:t>
-      </w:r>
-      <w:proofErr w:type="spellStart"/>
-      <w:r>
-        <w:rPr>
-          <w:rFonts w:ascii="Courier New" w:eastAsia="Times New Roman" w:hAnsi="Courier New" w:cs="Courier New"/>
-          <w:sz w:val="20"/>
-          <w:szCs w:val="20"/>
-          <w:lang w:val="en-US" w:eastAsia="ru-RU"/>
-        </w:rPr>
-        <w:t>ResponseEntity</w:t>
-      </w:r>
-      <w:proofErr w:type="spellEnd"/>
-      <w:r>
-        <w:rPr>
-          <w:rFonts w:ascii="Times New Roman" w:eastAsia="Times New Roman" w:hAnsi="Times New Roman" w:cs="Times New Roman"/>
-          <w:sz w:val="24"/>
-          <w:szCs w:val="24"/>
-          <w:lang w:val="en-US" w:eastAsia="ru-RU"/>
-        </w:rPr>
-        <w:t xml:space="preserve"> object with:</w:t>
-      </w:r>
-    </w:p>
-    <w:p>
-      <w:pPr>
-        <w:numPr>
-          <w:ilvl w:val="1"/>
-          <w:numId w:val="9"/>
-        </w:numPr>
-        <w:spacing w:after="0" w:line="240" w:lineRule="auto"/>
-        <w:rPr>
-          <w:rFonts w:ascii="Times New Roman" w:eastAsia="Times New Roman" w:hAnsi="Times New Roman" w:cs="Times New Roman"/>
-          <w:sz w:val="24"/>
-          <w:szCs w:val="24"/>
-          <w:lang w:val="en-US" w:eastAsia="ru-RU"/>
-        </w:rPr>
-      </w:pPr>
-      <w:r>
-        <w:rPr>
-          <w:rFonts w:ascii="Times New Roman" w:eastAsia="Times New Roman" w:hAnsi="Times New Roman" w:cs="Times New Roman"/>
-          <w:sz w:val="24"/>
-          <w:szCs w:val="24"/>
-          <w:lang w:val="en-US" w:eastAsia="ru-RU"/>
-        </w:rPr>
-        <w:t>A status code of 200 (OK).</w:t>
-      </w:r>
-    </w:p>
-    <w:p>
-      <w:pPr>
-        <w:numPr>
-          <w:ilvl w:val="1"/>
-          <w:numId w:val="9"/>
-        </w:numPr>
-        <w:spacing w:after="0" w:line="240" w:lineRule="auto"/>
-        <w:rPr>
-          <w:rFonts w:ascii="Times New Roman" w:eastAsia="Times New Roman" w:hAnsi="Times New Roman" w:cs="Times New Roman"/>
-          <w:sz w:val="24"/>
-          <w:szCs w:val="24"/>
-          <w:lang w:val="en-US" w:eastAsia="ru-RU"/>
-        </w:rPr>
-      </w:pPr>
-      <w:r>
-        <w:rPr>
-          <w:rFonts w:ascii="Times New Roman" w:eastAsia="Times New Roman" w:hAnsi="Times New Roman" w:cs="Times New Roman"/>
-          <w:sz w:val="24"/>
-          <w:szCs w:val="24"/>
-          <w:lang w:val="en-US" w:eastAsia="ru-RU"/>
-        </w:rPr>
-        <w:t xml:space="preserve">The </w:t>
-      </w:r>
-      <w:r>
-        <w:rPr>
-          <w:rFonts w:ascii="Courier New" w:eastAsia="Times New Roman" w:hAnsi="Courier New" w:cs="Courier New"/>
-          <w:sz w:val="20"/>
-          <w:szCs w:val="20"/>
-          <w:lang w:val="en-US" w:eastAsia="ru-RU"/>
-        </w:rPr>
-        <w:t>Response</w:t>
-      </w:r>
-      <w:r>
-        <w:rPr>
-          <w:rFonts w:ascii="Times New Roman" w:eastAsia="Times New Roman" w:hAnsi="Times New Roman" w:cs="Times New Roman"/>
-          <w:sz w:val="24"/>
-          <w:szCs w:val="24"/>
-          <w:lang w:val="en-US" w:eastAsia="ru-RU"/>
-        </w:rPr>
-        <w:t xml:space="preserve"> object built earlier as the body.</w:t>
-      </w:r>
-    </w:p>
-    <w:p>
-      <w:pPr>
-        <w:spacing w:after="0" w:line="240" w:lineRule="auto"/>
-        <w:rPr>
-          <w:rFonts w:ascii="Times New Roman" w:eastAsia="Times New Roman" w:hAnsi="Times New Roman" w:cs="Times New Roman"/>
-          <w:sz w:val="24"/>
-          <w:szCs w:val="24"/>
-          <w:lang w:eastAsia="ru-RU"/>
-        </w:rPr>
-      </w:pPr>
-      <w:r>
-        <w:rPr>
-          <w:rFonts w:ascii="Times New Roman" w:eastAsia="Times New Roman" w:hAnsi="Times New Roman" w:cs="Times New Roman"/>
-          <w:sz w:val="24"/>
-          <w:szCs w:val="24"/>
-          <w:lang w:eastAsia="ru-RU"/>
-        </w:rPr>
         <w:lastRenderedPageBreak/>
-        <w:pict w14:anchorId="452DCC63">
-          <v:rect id="_x0000_i1058" style="width:0;height:1.5pt" o:hralign="center" o:hrstd="t" o:hr="t" fillcolor="#a0a0a0" stroked="f"/>
-        </w:pict>
-      </w:r>
-    </w:p>
-    <w:p>
-      <w:pPr>
-        <w:spacing w:after="0" w:line="240" w:lineRule="auto"/>
-        <w:outlineLvl w:val="2"/>
-        <w:rPr>
-          <w:rFonts w:ascii="Times New Roman" w:eastAsia="Times New Roman" w:hAnsi="Times New Roman" w:cs="Times New Roman"/>
-          <w:b/>
-          <w:bCs/>
-          <w:sz w:val="27"/>
-          <w:szCs w:val="27"/>
-          <w:lang w:val="en-US" w:eastAsia="ru-RU"/>
-        </w:rPr>
-      </w:pPr>
-      <w:r>
-        <w:rPr>
-          <w:rFonts w:ascii="Times New Roman" w:eastAsia="Times New Roman" w:hAnsi="Times New Roman" w:cs="Times New Roman"/>
-          <w:b/>
-          <w:bCs/>
-          <w:sz w:val="27"/>
-          <w:szCs w:val="27"/>
-          <w:lang w:val="en-US" w:eastAsia="ru-RU"/>
-        </w:rPr>
         <w:t>What the Client Receives:</w:t>
       </w:r>
     </w:p>
@@ -2450,27 +2017,7 @@
           <w:szCs w:val="20"/>
           <w:lang w:eastAsia="ru-RU"/>
         </w:rPr>
-        <w:t>"</w:t>
-      </w:r>
-      <w:proofErr w:type="spellStart"/>
-      <w:r>
-        <w:rPr>
-          <w:rFonts w:ascii="Courier New" w:eastAsia="Times New Roman" w:hAnsi="Courier New" w:cs="Courier New"/>
-          <w:sz w:val="20"/>
-          <w:szCs w:val="20"/>
-          <w:lang w:eastAsia="ru-RU"/>
-        </w:rPr>
-        <w:t>statusCode</w:t>
-      </w:r>
-      <w:proofErr w:type="spellEnd"/>
-      <w:r>
-        <w:rPr>
-          <w:rFonts w:ascii="Courier New" w:eastAsia="Times New Roman" w:hAnsi="Courier New" w:cs="Courier New"/>
-          <w:sz w:val="20"/>
-          <w:szCs w:val="20"/>
-          <w:lang w:eastAsia="ru-RU"/>
-        </w:rPr>
-        <w:t>": 200</w:t>
+        <w:t>"statusCode": 200</w:t>
       </w:r>
     </w:p>
     <w:p>
@@ -2529,7 +2076,7 @@
           <w:lang w:eastAsia="ru-RU"/>
         </w:rPr>
         <w:pict w14:anchorId="0906DE04">
-          <v:rect id="_x0000_i1059" style="width:0;height:1.5pt" o:hralign="center" o:hrstd="t" o:hr="t" fillcolor="#a0a0a0" stroked="f"/>
+          <v:rect id="_x0000_i1029" style="width:0;height:1.5pt" o:hralign="center" o:hrstd="t" o:hr="t" fillcolor="#a0a0a0" stroked="f"/>
         </w:pict>
       </w:r>
     </w:p>
@@ -2555,31 +2102,7 @@
           <w:szCs w:val="27"/>
           <w:lang w:eastAsia="ru-RU"/>
         </w:rPr>
-        <w:t xml:space="preserve">In Simple </w:t>
-      </w:r>
-      <w:proofErr w:type="spellStart"/>
-      <w:r>
-        <w:rPr>
-          <w:rFonts w:ascii="Times New Roman" w:eastAsia="Times New Roman" w:hAnsi="Times New Roman" w:cs="Times New Roman"/>
-          <w:b/>
-          <w:bCs/>
-          <w:sz w:val="27"/>
-          <w:szCs w:val="27"/>
-          <w:lang w:eastAsia="ru-RU"/>
-        </w:rPr>
-        <w:t>Terms</w:t>
-      </w:r>
-      <w:proofErr w:type="spellEnd"/>
-      <w:r>
-        <w:rPr>
-          <w:rFonts w:ascii="Times New Roman" w:eastAsia="Times New Roman" w:hAnsi="Times New Roman" w:cs="Times New Roman"/>
-          <w:b/>
-          <w:bCs/>
-          <w:sz w:val="27"/>
-          <w:szCs w:val="27"/>
-          <w:lang w:eastAsia="ru-RU"/>
-        </w:rPr>
-        <w:t>:</w:t>
+        <w:t>In Simple Terms:</w:t>
       </w:r>
     </w:p>
     <w:p>
@@ -2605,25 +2128,14 @@
         </w:rPr>
         <w:t xml:space="preserve">The method gets the list of servers from </w:t>
       </w:r>
-      <w:proofErr w:type="spellStart"/>
-      <w:r>
-        <w:rPr>
-          <w:rFonts w:ascii="Courier New" w:eastAsia="Times New Roman" w:hAnsi="Courier New" w:cs="Courier New"/>
-          <w:sz w:val="20"/>
-          <w:szCs w:val="20"/>
-          <w:lang w:val="en-US" w:eastAsia="ru-RU"/>
-        </w:rPr>
-        <w:t>serverService.getAllServers</w:t>
-      </w:r>
-      <w:proofErr w:type="spellEnd"/>
-      <w:r>
-        <w:rPr>
-          <w:rFonts w:ascii="Courier New" w:eastAsia="Times New Roman" w:hAnsi="Courier New" w:cs="Courier New"/>
-          <w:sz w:val="20"/>
-          <w:szCs w:val="20"/>
-          <w:lang w:val="en-US" w:eastAsia="ru-RU"/>
-        </w:rPr>
-        <w:t>(30)</w:t>
+      <w:r>
+        <w:rPr>
+          <w:rFonts w:ascii="Courier New" w:eastAsia="Times New Roman" w:hAnsi="Courier New" w:cs="Courier New"/>
+          <w:sz w:val="20"/>
+          <w:szCs w:val="20"/>
+          <w:lang w:val="en-US" w:eastAsia="ru-RU"/>
+        </w:rPr>
+        <w:t>serverService.getAllServers(30)</w:t>
       </w:r>
       <w:r>
         <w:rPr>
@@ -2718,7 +2230,6 @@
         </w:rPr>
         <w:t xml:space="preserve"> object to the client as part of a </w:t>
       </w:r>
-      <w:proofErr w:type="spellStart"/>
       <w:r>
         <w:rPr>
           <w:rFonts w:ascii="Courier New" w:eastAsia="Times New Roman" w:hAnsi="Courier New" w:cs="Courier New"/>
@@ -2728,7 +2239,6 @@
         </w:rPr>
         <w:t>ResponseEntity</w:t>
       </w:r>
-      <w:proofErr w:type="spellEnd"/>
       <w:r>
         <w:rPr>
           <w:rFonts w:ascii="Times New Roman" w:eastAsia="Times New Roman" w:hAnsi="Times New Roman" w:cs="Times New Roman"/>
@@ -2748,59 +2258,13 @@
           <w:bCs/>
         </w:rPr>
       </w:pPr>
-      <w:proofErr w:type="spellStart"/>
       <w:r>
         <w:rPr>
           <w:rFonts w:ascii="Bookman Old Style" w:hAnsi="Bookman Old Style"/>
           <w:b/>
           <w:bCs/>
         </w:rPr>
-        <w:t>servers</w:t>
-      </w:r>
-      <w:proofErr w:type="spellEnd"/>
-      <w:r>
-        <w:rPr>
-          <w:rFonts w:ascii="Bookman Old Style" w:hAnsi="Bookman Old Style"/>
-          <w:b/>
-          <w:bCs/>
-        </w:rPr>
-        <w:t xml:space="preserve">" </w:t>
-      </w:r>
-      <w:proofErr w:type="spellStart"/>
-      <w:r>
-        <w:rPr>
-          <w:rFonts w:ascii="Bookman Old Style" w:hAnsi="Bookman Old Style"/>
-          <w:b/>
-          <w:bCs/>
-        </w:rPr>
-        <w:t>is</w:t>
-      </w:r>
-      <w:proofErr w:type="spellEnd"/>
-      <w:r>
-        <w:rPr>
-          <w:rFonts w:ascii="Bookman Old Style" w:hAnsi="Bookman Old Style"/>
-          <w:b/>
-          <w:bCs/>
-        </w:rPr>
-        <w:t xml:space="preserve"> </w:t>
-      </w:r>
-      <w:proofErr w:type="spellStart"/>
-      <w:r>
-        <w:rPr>
-          <w:rFonts w:ascii="Bookman Old Style" w:hAnsi="Bookman Old Style"/>
-          <w:b/>
-          <w:bCs/>
-        </w:rPr>
-        <w:t>Just</w:t>
-      </w:r>
-      <w:proofErr w:type="spellEnd"/>
-      <w:r>
-        <w:rPr>
-          <w:rFonts w:ascii="Bookman Old Style" w:hAnsi="Bookman Old Style"/>
-          <w:b/>
-          <w:bCs/>
-        </w:rPr>
-        <w:t xml:space="preserve"> One Key</w:t>
+        <w:t>servers" is Just One Key</w:t>
       </w:r>
     </w:p>
     <w:p>
@@ -2820,39 +2284,7 @@
           <w:rFonts w:ascii="Bookman Old Style" w:hAnsi="Bookman Old Style"/>
           <w:lang w:val="en-US"/>
         </w:rPr>
-        <w:t xml:space="preserve">In the </w:t>
-      </w:r>
-      <w:proofErr w:type="spellStart"/>
-      <w:r>
-        <w:rPr>
-          <w:rFonts w:ascii="Bookman Old Style" w:hAnsi="Bookman Old Style"/>
-          <w:lang w:val="en-US"/>
-        </w:rPr>
-        <w:t>Map.of</w:t>
-      </w:r>
-      <w:proofErr w:type="spellEnd"/>
-      <w:r>
-        <w:rPr>
-          <w:rFonts w:ascii="Bookman Old Style" w:hAnsi="Bookman Old Style"/>
-          <w:lang w:val="en-US"/>
-        </w:rPr>
-        <w:t xml:space="preserve">("servers", </w:t>
-      </w:r>
-      <w:proofErr w:type="spellStart"/>
-      <w:r>
-        <w:rPr>
-          <w:rFonts w:ascii="Bookman Old Style" w:hAnsi="Bookman Old Style"/>
-          <w:lang w:val="en-US"/>
-        </w:rPr>
-        <w:t>serverService.getAllServers</w:t>
-      </w:r>
-      <w:proofErr w:type="spellEnd"/>
-      <w:r>
-        <w:rPr>
-          <w:rFonts w:ascii="Bookman Old Style" w:hAnsi="Bookman Old Style"/>
-          <w:lang w:val="en-US"/>
-        </w:rPr>
-        <w:t xml:space="preserve">(30)), "servers" is a </w:t>
+        <w:t xml:space="preserve">In the Map.of("servers", serverService.getAllServers(30)), "servers" is a </w:t>
       </w:r>
       <w:r>
         <w:rPr>
@@ -2919,7 +2351,7 @@
           <w:rFonts w:ascii="Bookman Old Style" w:hAnsi="Bookman Old Style"/>
         </w:rPr>
         <w:pict w14:anchorId="2A5F2819">
-          <v:rect id="_x0000_i1065" style="width:0;height:1.5pt" o:hralign="center" o:hrstd="t" o:hr="t" fillcolor="#a0a0a0" stroked="f"/>
+          <v:rect id="_x0000_i1030" style="width:0;height:1.5pt" o:hralign="center" o:hrstd="t" o:hr="t" fillcolor="#a0a0a0" stroked="f"/>
         </w:pict>
       </w:r>
     </w:p>
@@ -2976,23 +2408,7 @@
           <w:rFonts w:ascii="Bookman Old Style" w:hAnsi="Bookman Old Style"/>
           <w:lang w:val="en-US"/>
         </w:rPr>
-        <w:t xml:space="preserve"> associated with the key "servers" is the result of </w:t>
-      </w:r>
-      <w:proofErr w:type="spellStart"/>
-      <w:r>
-        <w:rPr>
-          <w:rFonts w:ascii="Bookman Old Style" w:hAnsi="Bookman Old Style"/>
-          <w:lang w:val="en-US"/>
-        </w:rPr>
-        <w:t>serverService.getAllServers</w:t>
-      </w:r>
-      <w:proofErr w:type="spellEnd"/>
-      <w:r>
-        <w:rPr>
-          <w:rFonts w:ascii="Bookman Old Style" w:hAnsi="Bookman Old Style"/>
-          <w:lang w:val="en-US"/>
-        </w:rPr>
-        <w:t>(30).</w:t>
+        <w:t xml:space="preserve"> associated with the key "servers" is the result of serverService.getAllServers(30).</w:t>
       </w:r>
     </w:p>
     <w:p>
@@ -3012,23 +2428,7 @@
           <w:rFonts w:ascii="Bookman Old Style" w:hAnsi="Bookman Old Style"/>
           <w:lang w:val="en-US"/>
         </w:rPr>
-        <w:t xml:space="preserve">Typically, </w:t>
-      </w:r>
-      <w:proofErr w:type="spellStart"/>
-      <w:r>
-        <w:rPr>
-          <w:rFonts w:ascii="Bookman Old Style" w:hAnsi="Bookman Old Style"/>
-          <w:lang w:val="en-US"/>
-        </w:rPr>
-        <w:t>serverService.getAllServers</w:t>
-      </w:r>
-      <w:proofErr w:type="spellEnd"/>
-      <w:r>
-        <w:rPr>
-          <w:rFonts w:ascii="Bookman Old Style" w:hAnsi="Bookman Old Style"/>
-          <w:lang w:val="en-US"/>
-        </w:rPr>
-        <w:t xml:space="preserve">(30) returns a </w:t>
+        <w:t xml:space="preserve">Typically, serverService.getAllServers(30) returns a </w:t>
       </w:r>
       <w:r>
         <w:rPr>
@@ -3066,7 +2466,6 @@
           <w:lang w:eastAsia="ru-RU"/>
         </w:rPr>
       </w:pPr>
-      <w:proofErr w:type="gramStart"/>
       <w:r>
         <w:rPr>
           <w:rFonts w:ascii="Times New Roman" w:eastAsia="Times New Roman" w:hAnsi="Symbol" w:cs="Times New Roman"/>
@@ -3094,19 +2493,7 @@
           <w:szCs w:val="24"/>
           <w:lang w:eastAsia="ru-RU"/>
         </w:rPr>
-        <w:t>Response</w:t>
-      </w:r>
-      <w:proofErr w:type="gramEnd"/>
-      <w:r>
-        <w:rPr>
-          <w:rFonts w:ascii="Times New Roman" w:eastAsia="Times New Roman" w:hAnsi="Times New Roman" w:cs="Times New Roman"/>
-          <w:b/>
-          <w:bCs/>
-          <w:sz w:val="24"/>
-          <w:szCs w:val="24"/>
-          <w:lang w:eastAsia="ru-RU"/>
-        </w:rPr>
-        <w:t xml:space="preserve"> Generation:</w:t>
+        <w:t>Response Generation:</w:t>
       </w:r>
     </w:p>
     <w:p>
@@ -3132,25 +2519,14 @@
         </w:rPr>
         <w:t xml:space="preserve">The method creates a </w:t>
       </w:r>
-      <w:proofErr w:type="spellStart"/>
-      <w:r>
-        <w:rPr>
-          <w:rFonts w:ascii="Courier New" w:eastAsia="Times New Roman" w:hAnsi="Courier New" w:cs="Courier New"/>
-          <w:sz w:val="20"/>
-          <w:szCs w:val="20"/>
-          <w:lang w:val="en-US" w:eastAsia="ru-RU"/>
-        </w:rPr>
-        <w:t>ResponseEntity</w:t>
-      </w:r>
-      <w:proofErr w:type="spellEnd"/>
-      <w:r>
-        <w:rPr>
-          <w:rFonts w:ascii="Courier New" w:eastAsia="Times New Roman" w:hAnsi="Courier New" w:cs="Courier New"/>
-          <w:sz w:val="20"/>
-          <w:szCs w:val="20"/>
-          <w:lang w:val="en-US" w:eastAsia="ru-RU"/>
-        </w:rPr>
-        <w:t>&lt;Response&gt;</w:t>
+      <w:r>
+        <w:rPr>
+          <w:rFonts w:ascii="Courier New" w:eastAsia="Times New Roman" w:hAnsi="Courier New" w:cs="Courier New"/>
+          <w:sz w:val="20"/>
+          <w:szCs w:val="20"/>
+          <w:lang w:val="en-US" w:eastAsia="ru-RU"/>
+        </w:rPr>
+        <w:t>ResponseEntity&lt;Response&gt;</w:t>
       </w:r>
       <w:r>
         <w:rPr>
@@ -3176,25 +2552,14 @@
           <w:lang w:val="en-US" w:eastAsia="ru-RU"/>
         </w:rPr>
       </w:pPr>
-      <w:proofErr w:type="spellStart"/>
-      <w:r>
-        <w:rPr>
-          <w:rFonts w:ascii="Courier New" w:eastAsia="Times New Roman" w:hAnsi="Courier New" w:cs="Courier New"/>
-          <w:sz w:val="20"/>
-          <w:szCs w:val="20"/>
-          <w:lang w:val="en-US" w:eastAsia="ru-RU"/>
-        </w:rPr>
-        <w:t>ResponseEntity.ok</w:t>
-      </w:r>
-      <w:proofErr w:type="spellEnd"/>
-      <w:r>
-        <w:rPr>
-          <w:rFonts w:ascii="Courier New" w:eastAsia="Times New Roman" w:hAnsi="Courier New" w:cs="Courier New"/>
-          <w:sz w:val="20"/>
-          <w:szCs w:val="20"/>
-          <w:lang w:val="en-US" w:eastAsia="ru-RU"/>
-        </w:rPr>
-        <w:t>(...)</w:t>
+      <w:r>
+        <w:rPr>
+          <w:rFonts w:ascii="Courier New" w:eastAsia="Times New Roman" w:hAnsi="Courier New" w:cs="Courier New"/>
+          <w:sz w:val="20"/>
+          <w:szCs w:val="20"/>
+          <w:lang w:val="en-US" w:eastAsia="ru-RU"/>
+        </w:rPr>
+        <w:t>ResponseEntity.ok(...)</w:t>
       </w:r>
       <w:r>
         <w:rPr>
@@ -3247,25 +2612,14 @@
         </w:rPr>
         <w:t xml:space="preserve">, the </w:t>
       </w:r>
-      <w:proofErr w:type="spellStart"/>
-      <w:r>
-        <w:rPr>
-          <w:rFonts w:ascii="Courier New" w:eastAsia="Times New Roman" w:hAnsi="Courier New" w:cs="Courier New"/>
-          <w:sz w:val="20"/>
-          <w:szCs w:val="20"/>
-          <w:lang w:val="en-US" w:eastAsia="ru-RU"/>
-        </w:rPr>
-        <w:t>Response.builder</w:t>
-      </w:r>
-      <w:proofErr w:type="spellEnd"/>
-      <w:r>
-        <w:rPr>
-          <w:rFonts w:ascii="Courier New" w:eastAsia="Times New Roman" w:hAnsi="Courier New" w:cs="Courier New"/>
-          <w:sz w:val="20"/>
-          <w:szCs w:val="20"/>
-          <w:lang w:val="en-US" w:eastAsia="ru-RU"/>
-        </w:rPr>
-        <w:t>()</w:t>
+      <w:r>
+        <w:rPr>
+          <w:rFonts w:ascii="Courier New" w:eastAsia="Times New Roman" w:hAnsi="Courier New" w:cs="Courier New"/>
+          <w:sz w:val="20"/>
+          <w:szCs w:val="20"/>
+          <w:lang w:val="en-US" w:eastAsia="ru-RU"/>
+        </w:rPr>
+        <w:t>Response.builder()</w:t>
       </w:r>
       <w:r>
         <w:rPr>
@@ -3309,7 +2663,6 @@
           <w:lang w:eastAsia="ru-RU"/>
         </w:rPr>
       </w:pPr>
-      <w:proofErr w:type="spellStart"/>
       <w:r>
         <w:rPr>
           <w:rFonts w:ascii="Courier New" w:eastAsia="Times New Roman" w:hAnsi="Courier New" w:cs="Courier New"/>
@@ -3319,7 +2672,6 @@
         </w:rPr>
         <w:t>timestamp</w:t>
       </w:r>
-      <w:proofErr w:type="spellEnd"/>
       <w:r>
         <w:rPr>
           <w:rFonts w:ascii="Times New Roman" w:eastAsia="Times New Roman" w:hAnsi="Times New Roman" w:cs="Times New Roman"/>
@@ -3327,47 +2679,7 @@
           <w:szCs w:val="24"/>
           <w:lang w:eastAsia="ru-RU"/>
         </w:rPr>
-        <w:t xml:space="preserve">: The </w:t>
-      </w:r>
-      <w:proofErr w:type="spellStart"/>
-      <w:r>
-        <w:rPr>
-          <w:rFonts w:ascii="Times New Roman" w:eastAsia="Times New Roman" w:hAnsi="Times New Roman" w:cs="Times New Roman"/>
-          <w:sz w:val="24"/>
-          <w:szCs w:val="24"/>
-          <w:lang w:eastAsia="ru-RU"/>
-        </w:rPr>
-        <w:t>current</w:t>
-      </w:r>
-      <w:proofErr w:type="spellEnd"/>
-      <w:r>
-        <w:rPr>
-          <w:rFonts w:ascii="Times New Roman" w:eastAsia="Times New Roman" w:hAnsi="Times New Roman" w:cs="Times New Roman"/>
-          <w:sz w:val="24"/>
-          <w:szCs w:val="24"/>
-          <w:lang w:eastAsia="ru-RU"/>
-        </w:rPr>
-        <w:t xml:space="preserve"> </w:t>
-      </w:r>
-      <w:proofErr w:type="spellStart"/>
-      <w:r>
-        <w:rPr>
-          <w:rFonts w:ascii="Times New Roman" w:eastAsia="Times New Roman" w:hAnsi="Times New Roman" w:cs="Times New Roman"/>
-          <w:sz w:val="24"/>
-          <w:szCs w:val="24"/>
-          <w:lang w:eastAsia="ru-RU"/>
-        </w:rPr>
-        <w:t>time</w:t>
-      </w:r>
-      <w:proofErr w:type="spellEnd"/>
-      <w:r>
-        <w:rPr>
-          <w:rFonts w:ascii="Times New Roman" w:eastAsia="Times New Roman" w:hAnsi="Times New Roman" w:cs="Times New Roman"/>
-          <w:sz w:val="24"/>
-          <w:szCs w:val="24"/>
-          <w:lang w:eastAsia="ru-RU"/>
-        </w:rPr>
-        <w:t>.</w:t>
+        <w:t>: The current time.</w:t>
       </w:r>
     </w:p>
     <w:p>
@@ -3438,25 +2750,14 @@
         </w:rPr>
         <w:t xml:space="preserve"> and a value from </w:t>
       </w:r>
-      <w:proofErr w:type="spellStart"/>
-      <w:r>
-        <w:rPr>
-          <w:rFonts w:ascii="Courier New" w:eastAsia="Times New Roman" w:hAnsi="Courier New" w:cs="Courier New"/>
-          <w:sz w:val="20"/>
-          <w:szCs w:val="20"/>
-          <w:lang w:val="en-US" w:eastAsia="ru-RU"/>
-        </w:rPr>
-        <w:t>serverService.getAllServers</w:t>
-      </w:r>
-      <w:proofErr w:type="spellEnd"/>
-      <w:r>
-        <w:rPr>
-          <w:rFonts w:ascii="Courier New" w:eastAsia="Times New Roman" w:hAnsi="Courier New" w:cs="Courier New"/>
-          <w:sz w:val="20"/>
-          <w:szCs w:val="20"/>
-          <w:lang w:val="en-US" w:eastAsia="ru-RU"/>
-        </w:rPr>
-        <w:t>(30)</w:t>
+      <w:r>
+        <w:rPr>
+          <w:rFonts w:ascii="Courier New" w:eastAsia="Times New Roman" w:hAnsi="Courier New" w:cs="Courier New"/>
+          <w:sz w:val="20"/>
+          <w:szCs w:val="20"/>
+          <w:lang w:val="en-US" w:eastAsia="ru-RU"/>
+        </w:rPr>
+        <w:t>serverService.getAllServers(30)</w:t>
       </w:r>
       <w:r>
         <w:rPr>
@@ -3482,7 +2783,6 @@
           <w:lang w:eastAsia="ru-RU"/>
         </w:rPr>
       </w:pPr>
-      <w:proofErr w:type="spellStart"/>
       <w:r>
         <w:rPr>
           <w:rFonts w:ascii="Courier New" w:eastAsia="Times New Roman" w:hAnsi="Courier New" w:cs="Courier New"/>
@@ -3492,7 +2792,6 @@
         </w:rPr>
         <w:t>message</w:t>
       </w:r>
-      <w:proofErr w:type="spellEnd"/>
       <w:r>
         <w:rPr>
           <w:rFonts w:ascii="Times New Roman" w:eastAsia="Times New Roman" w:hAnsi="Times New Roman" w:cs="Times New Roman"/>
@@ -3500,56 +2799,16 @@
           <w:szCs w:val="24"/>
           <w:lang w:eastAsia="ru-RU"/>
         </w:rPr>
-        <w:t xml:space="preserve">: A </w:t>
-      </w:r>
-      <w:proofErr w:type="spellStart"/>
-      <w:r>
-        <w:rPr>
-          <w:rFonts w:ascii="Times New Roman" w:eastAsia="Times New Roman" w:hAnsi="Times New Roman" w:cs="Times New Roman"/>
-          <w:sz w:val="24"/>
-          <w:szCs w:val="24"/>
+        <w:t xml:space="preserve">: A string </w:t>
+      </w:r>
+      <w:r>
+        <w:rPr>
+          <w:rFonts w:ascii="Courier New" w:eastAsia="Times New Roman" w:hAnsi="Courier New" w:cs="Courier New"/>
+          <w:sz w:val="20"/>
+          <w:szCs w:val="20"/>
           <w:lang w:eastAsia="ru-RU"/>
         </w:rPr>
-        <w:t>string</w:t>
-      </w:r>
-      <w:proofErr w:type="spellEnd"/>
-      <w:r>
-        <w:rPr>
-          <w:rFonts w:ascii="Times New Roman" w:eastAsia="Times New Roman" w:hAnsi="Times New Roman" w:cs="Times New Roman"/>
-          <w:sz w:val="24"/>
-          <w:szCs w:val="24"/>
-          <w:lang w:eastAsia="ru-RU"/>
-        </w:rPr>
-        <w:t xml:space="preserve"> </w:t>
-      </w:r>
-      <w:r>
-        <w:rPr>
-          <w:rFonts w:ascii="Courier New" w:eastAsia="Times New Roman" w:hAnsi="Courier New" w:cs="Courier New"/>
-          <w:sz w:val="20"/>
-          <w:szCs w:val="20"/>
-          <w:lang w:eastAsia="ru-RU"/>
-        </w:rPr>
-        <w:t>"</w:t>
-      </w:r>
-      <w:proofErr w:type="spellStart"/>
-      <w:r>
-        <w:rPr>
-          <w:rFonts w:ascii="Courier New" w:eastAsia="Times New Roman" w:hAnsi="Courier New" w:cs="Courier New"/>
-          <w:sz w:val="20"/>
-          <w:szCs w:val="20"/>
-          <w:lang w:eastAsia="ru-RU"/>
-        </w:rPr>
-        <w:t>Success</w:t>
-      </w:r>
-      <w:proofErr w:type="spellEnd"/>
-      <w:r>
-        <w:rPr>
-          <w:rFonts w:ascii="Courier New" w:eastAsia="Times New Roman" w:hAnsi="Courier New" w:cs="Courier New"/>
-          <w:sz w:val="20"/>
-          <w:szCs w:val="20"/>
-          <w:lang w:eastAsia="ru-RU"/>
-        </w:rPr>
-        <w:t>"</w:t>
+        <w:t>"Success"</w:t>
       </w:r>
       <w:r>
         <w:rPr>
@@ -3626,7 +2885,6 @@
           <w:lang w:val="en-US" w:eastAsia="ru-RU"/>
         </w:rPr>
       </w:pPr>
-      <w:proofErr w:type="spellStart"/>
       <w:r>
         <w:rPr>
           <w:rFonts w:ascii="Courier New" w:eastAsia="Times New Roman" w:hAnsi="Courier New" w:cs="Courier New"/>
@@ -3636,7 +2894,6 @@
         </w:rPr>
         <w:t>statusCode</w:t>
       </w:r>
-      <w:proofErr w:type="spellEnd"/>
       <w:r>
         <w:rPr>
           <w:rFonts w:ascii="Times New Roman" w:eastAsia="Times New Roman" w:hAnsi="Times New Roman" w:cs="Times New Roman"/>
@@ -3675,7 +2932,6 @@
           <w:lang w:eastAsia="ru-RU"/>
         </w:rPr>
       </w:pPr>
-      <w:proofErr w:type="gramStart"/>
       <w:r>
         <w:rPr>
           <w:rFonts w:ascii="Times New Roman" w:eastAsia="Times New Roman" w:hAnsi="Symbol" w:cs="Times New Roman"/>
@@ -3703,67 +2959,7 @@
           <w:szCs w:val="24"/>
           <w:lang w:eastAsia="ru-RU"/>
         </w:rPr>
-        <w:t>What</w:t>
-      </w:r>
-      <w:proofErr w:type="gramEnd"/>
-      <w:r>
-        <w:rPr>
-          <w:rFonts w:ascii="Times New Roman" w:eastAsia="Times New Roman" w:hAnsi="Times New Roman" w:cs="Times New Roman"/>
-          <w:b/>
-          <w:bCs/>
-          <w:sz w:val="24"/>
-          <w:szCs w:val="24"/>
-          <w:lang w:eastAsia="ru-RU"/>
-        </w:rPr>
-        <w:t xml:space="preserve"> </w:t>
-      </w:r>
-      <w:proofErr w:type="spellStart"/>
-      <w:r>
-        <w:rPr>
-          <w:rFonts w:ascii="Times New Roman" w:eastAsia="Times New Roman" w:hAnsi="Times New Roman" w:cs="Times New Roman"/>
-          <w:b/>
-          <w:bCs/>
-          <w:sz w:val="24"/>
-          <w:szCs w:val="24"/>
-          <w:lang w:eastAsia="ru-RU"/>
-        </w:rPr>
-        <w:t>the</w:t>
-      </w:r>
-      <w:proofErr w:type="spellEnd"/>
-      <w:r>
-        <w:rPr>
-          <w:rFonts w:ascii="Times New Roman" w:eastAsia="Times New Roman" w:hAnsi="Times New Roman" w:cs="Times New Roman"/>
-          <w:b/>
-          <w:bCs/>
-          <w:sz w:val="24"/>
-          <w:szCs w:val="24"/>
-          <w:lang w:eastAsia="ru-RU"/>
-        </w:rPr>
-        <w:t xml:space="preserve"> Client </w:t>
-      </w:r>
-      <w:proofErr w:type="spellStart"/>
-      <w:r>
-        <w:rPr>
-          <w:rFonts w:ascii="Times New Roman" w:eastAsia="Times New Roman" w:hAnsi="Times New Roman" w:cs="Times New Roman"/>
-          <w:b/>
-          <w:bCs/>
-          <w:sz w:val="24"/>
-          <w:szCs w:val="24"/>
-          <w:lang w:eastAsia="ru-RU"/>
-        </w:rPr>
-        <w:t>Receives</w:t>
-      </w:r>
-      <w:proofErr w:type="spellEnd"/>
-      <w:r>
-        <w:rPr>
-          <w:rFonts w:ascii="Times New Roman" w:eastAsia="Times New Roman" w:hAnsi="Times New Roman" w:cs="Times New Roman"/>
-          <w:b/>
-          <w:bCs/>
-          <w:sz w:val="24"/>
-          <w:szCs w:val="24"/>
-          <w:lang w:eastAsia="ru-RU"/>
-        </w:rPr>
-        <w:t>:</w:t>
+        <w:t>What the Client Receives:</w:t>
       </w:r>
     </w:p>
     <w:p>
@@ -3787,7 +2983,6 @@
           <w:szCs w:val="24"/>
           <w:lang w:val="en-US" w:eastAsia="ru-RU"/>
         </w:rPr>
-        <w:lastRenderedPageBreak/>
         <w:t>The client receives a JSON response that looks something like this:</w:t>
       </w:r>
     </w:p>
@@ -3808,6 +3003,41 @@
           <w:lang w:val="en-US"/>
         </w:rPr>
       </w:pPr>
+    </w:p>
+    <w:p>
+      <w:pPr>
+        <w:spacing w:after="0" w:line="240" w:lineRule="auto"/>
+        <w:rPr>
+          <w:rFonts w:ascii="Bookman Old Style" w:hAnsi="Bookman Old Style"/>
+          <w:lang w:val="en-US"/>
+        </w:rPr>
+      </w:pPr>
+      <w:hyperlink r:id="rId6" w:history="1">
+        <w:r>
+          <w:rPr>
+            <w:rStyle w:val="a3"/>
+            <w:rFonts w:ascii="Bookman Old Style" w:hAnsi="Bookman Old Style"/>
+            <w:lang w:val="en-US"/>
+          </w:rPr>
+          <w:t>https://www</w:t>
+        </w:r>
+        <w:r>
+          <w:rPr>
+            <w:rStyle w:val="a3"/>
+            <w:rFonts w:ascii="Bookman Old Style" w:hAnsi="Bookman Old Style"/>
+            <w:lang w:val="en-US"/>
+          </w:rPr>
+          <w:t>.</w:t>
+        </w:r>
+        <w:r>
+          <w:rPr>
+            <w:rStyle w:val="a3"/>
+            <w:rFonts w:ascii="Bookman Old Style" w:hAnsi="Bookman Old Style"/>
+            <w:lang w:val="en-US"/>
+          </w:rPr>
+          <w:t>youtube.com/watch?v=8ZPsZBcue50</w:t>
+        </w:r>
+      </w:hyperlink>
     </w:p>
     <w:p>
       <w:pPr>
@@ -3854,27 +3084,7 @@
           <w:color w:val="00B0F0"/>
           <w:lang w:val="en-US"/>
         </w:rPr>
-        <w:t>50</w:t>
-      </w:r>
-      <w:r>
-        <w:rPr>
-          <w:rFonts w:ascii="Bookman Old Style" w:hAnsi="Bookman Old Style"/>
-          <w:b/>
-          <w:bCs/>
-          <w:color w:val="00B0F0"/>
-          <w:lang w:val="en-US"/>
-        </w:rPr>
-        <w:t>:</w:t>
-      </w:r>
-      <w:r>
-        <w:rPr>
-          <w:rFonts w:ascii="Bookman Old Style" w:hAnsi="Bookman Old Style"/>
-          <w:b/>
-          <w:bCs/>
-          <w:color w:val="00B0F0"/>
-          <w:lang w:val="en-US"/>
-        </w:rPr>
-        <w:t>41</w:t>
+        <w:t>1:00:49</w:t>
       </w:r>
     </w:p>
     <w:p>
@@ -6366,6 +5576,7 @@
   <w:style w:type="character" w:default="1" w:styleId="a0">
     <w:name w:val="Default Paragraph Font"/>
     <w:uiPriority w:val="1"/>
+    <w:semiHidden/>
     <w:unhideWhenUsed/>
   </w:style>
   <w:style w:type="table" w:default="1" w:styleId="a1">

</xml_diff>

<commit_message>
fix: Correct file path for accessing .png in Downloads/image
</commit_message>
<xml_diff>
--- a/INFO_IP_Mang.docx
+++ b/INFO_IP_Mang.docx
@@ -3019,23 +3019,7 @@
             <w:rFonts w:ascii="Bookman Old Style" w:hAnsi="Bookman Old Style"/>
             <w:lang w:val="en-US"/>
           </w:rPr>
-          <w:t>https://www</w:t>
-        </w:r>
-        <w:r>
-          <w:rPr>
-            <w:rStyle w:val="a3"/>
-            <w:rFonts w:ascii="Bookman Old Style" w:hAnsi="Bookman Old Style"/>
-            <w:lang w:val="en-US"/>
-          </w:rPr>
-          <w:t>.</w:t>
-        </w:r>
-        <w:r>
-          <w:rPr>
-            <w:rStyle w:val="a3"/>
-            <w:rFonts w:ascii="Bookman Old Style" w:hAnsi="Bookman Old Style"/>
-            <w:lang w:val="en-US"/>
-          </w:rPr>
-          <w:t>youtube.com/watch?v=8ZPsZBcue50</w:t>
+          <w:t>https://www.youtube.com/watch?v=8ZPsZBcue50</w:t>
         </w:r>
       </w:hyperlink>
     </w:p>
@@ -3084,7 +3068,37 @@
           <w:color w:val="00B0F0"/>
           <w:lang w:val="en-US"/>
         </w:rPr>
-        <w:t>1:00:49</w:t>
+        <w:t>1:0</w:t>
+      </w:r>
+      <w:r>
+        <w:rPr>
+          <w:rFonts w:ascii="Bookman Old Style" w:hAnsi="Bookman Old Style"/>
+          <w:b/>
+          <w:bCs/>
+          <w:color w:val="00B0F0"/>
+          <w:lang w:val="en-US"/>
+        </w:rPr>
+        <w:t>7</w:t>
+      </w:r>
+      <w:r>
+        <w:rPr>
+          <w:rFonts w:ascii="Bookman Old Style" w:hAnsi="Bookman Old Style"/>
+          <w:b/>
+          <w:bCs/>
+          <w:color w:val="00B0F0"/>
+          <w:lang w:val="en-US"/>
+        </w:rPr>
+        <w:t>:</w:t>
+      </w:r>
+      <w:r>
+        <w:rPr>
+          <w:rFonts w:ascii="Bookman Old Style" w:hAnsi="Bookman Old Style"/>
+          <w:b/>
+          <w:bCs/>
+          <w:color w:val="00B0F0"/>
+          <w:lang w:val="en-US"/>
+        </w:rPr>
+        <w:t>28</w:t>
       </w:r>
     </w:p>
     <w:p>

</xml_diff>

<commit_message>
feat: Add project folder structure for enums, interfaces, and server logic
</commit_message>
<xml_diff>
--- a/INFO_IP_Mang.docx
+++ b/INFO_IP_Mang.docx
@@ -2994,6 +2994,319 @@
           <w:lang w:val="en-US"/>
         </w:rPr>
       </w:pPr>
+      <w:r>
+        <w:rPr>
+          <w:rFonts w:ascii="Bookman Old Style" w:hAnsi="Bookman Old Style"/>
+          <w:lang w:val="en-US"/>
+        </w:rPr>
+        <w:lastRenderedPageBreak/>
+        <w:t>Y</w:t>
+      </w:r>
+      <w:r>
+        <w:rPr>
+          <w:rFonts w:ascii="Bookman Old Style" w:hAnsi="Bookman Old Style"/>
+          <w:lang w:val="en-US"/>
+        </w:rPr>
+        <w:t xml:space="preserve">ou need the </w:t>
+      </w:r>
+      <w:r>
+        <w:rPr>
+          <w:rFonts w:ascii="Bookman Old Style" w:hAnsi="Bookman Old Style"/>
+          <w:b/>
+          <w:bCs/>
+          <w:lang w:val="en-US"/>
+        </w:rPr>
+        <w:t>Angular CLI</w:t>
+      </w:r>
+      <w:r>
+        <w:rPr>
+          <w:rFonts w:ascii="Bookman Old Style" w:hAnsi="Bookman Old Style"/>
+          <w:lang w:val="en-US"/>
+        </w:rPr>
+        <w:t xml:space="preserve"> to easily create and manage Angular applications.</w:t>
+      </w:r>
+      <w:r>
+        <w:rPr>
+          <w:rFonts w:ascii="Bookman Old Style" w:hAnsi="Bookman Old Style"/>
+          <w:lang w:val="en-US"/>
+        </w:rPr>
+        <w:t xml:space="preserve"> </w:t>
+      </w:r>
+      <w:r>
+        <w:rPr>
+          <w:rFonts w:ascii="Bookman Old Style" w:hAnsi="Bookman Old Style"/>
+          <w:b/>
+          <w:bCs/>
+          <w:lang w:val="en-US"/>
+        </w:rPr>
+        <w:t>CLI</w:t>
+      </w:r>
+      <w:r>
+        <w:rPr>
+          <w:rFonts w:ascii="Bookman Old Style" w:hAnsi="Bookman Old Style"/>
+          <w:lang w:val="en-US"/>
+        </w:rPr>
+        <w:t xml:space="preserve"> stands for </w:t>
+      </w:r>
+      <w:r>
+        <w:rPr>
+          <w:rFonts w:ascii="Bookman Old Style" w:hAnsi="Bookman Old Style"/>
+          <w:b/>
+          <w:bCs/>
+          <w:lang w:val="en-US"/>
+        </w:rPr>
+        <w:t>Command-Line Interface</w:t>
+      </w:r>
+      <w:r>
+        <w:rPr>
+          <w:rFonts w:ascii="Bookman Old Style" w:hAnsi="Bookman Old Style"/>
+          <w:lang w:val="en-US"/>
+        </w:rPr>
+        <w:t>. It is a way to interact with your computer or a program by typing commands in a text-based window, like a terminal or command prompt.</w:t>
+      </w:r>
+    </w:p>
+    <w:p>
+      <w:pPr>
+        <w:spacing w:after="0" w:line="240" w:lineRule="auto"/>
+        <w:rPr>
+          <w:rFonts w:ascii="Bookman Old Style" w:hAnsi="Bookman Old Style"/>
+          <w:lang w:val="en-US"/>
+        </w:rPr>
+      </w:pPr>
+    </w:p>
+    <w:tbl>
+      <w:tblPr>
+        <w:tblStyle w:val="a6"/>
+        <w:tblW w:w="0" w:type="auto"/>
+        <w:tblLook w:val="04A0" w:firstRow="1" w:lastRow="0" w:firstColumn="1" w:lastColumn="0" w:noHBand="0" w:noVBand="1"/>
+      </w:tblPr>
+      <w:tblGrid>
+        <w:gridCol w:w="4508"/>
+        <w:gridCol w:w="4508"/>
+      </w:tblGrid>
+      <w:tr>
+        <w:tc>
+          <w:tcPr>
+            <w:tcW w:w="4508" w:type="dxa"/>
+          </w:tcPr>
+          <w:p>
+            <w:pPr>
+              <w:rPr>
+                <w:rFonts w:ascii="Bookman Old Style" w:hAnsi="Bookman Old Style"/>
+                <w:lang w:val="en-US"/>
+              </w:rPr>
+            </w:pPr>
+            <w:r>
+              <w:rPr>
+                <w:rFonts w:ascii="Bookman Old Style" w:hAnsi="Bookman Old Style"/>
+                <w:lang w:val="en-US"/>
+              </w:rPr>
+              <w:t xml:space="preserve">generate a </w:t>
+            </w:r>
+            <w:r>
+              <w:rPr>
+                <w:rFonts w:ascii="Bookman Old Style" w:hAnsi="Bookman Old Style"/>
+                <w:b/>
+                <w:bCs/>
+                <w:i/>
+                <w:iCs/>
+                <w:lang w:val="en-US"/>
+              </w:rPr>
+              <w:t>new Angular project</w:t>
+            </w:r>
+            <w:r>
+              <w:rPr>
+                <w:rFonts w:ascii="Bookman Old Style" w:hAnsi="Bookman Old Style"/>
+                <w:lang w:val="en-US"/>
+              </w:rPr>
+              <w:t xml:space="preserve"> with a single command:</w:t>
+            </w:r>
+          </w:p>
+        </w:tc>
+        <w:tc>
+          <w:tcPr>
+            <w:tcW w:w="4508" w:type="dxa"/>
+          </w:tcPr>
+          <w:p>
+            <w:pPr>
+              <w:rPr>
+                <w:rFonts w:ascii="Bookman Old Style" w:hAnsi="Bookman Old Style"/>
+                <w:b/>
+                <w:bCs/>
+                <w:lang w:val="en-US"/>
+              </w:rPr>
+            </w:pPr>
+            <w:r>
+              <w:rPr>
+                <w:rFonts w:ascii="Bookman Old Style" w:hAnsi="Bookman Old Style"/>
+                <w:b/>
+                <w:bCs/>
+                <w:lang w:val="en-US"/>
+              </w:rPr>
+              <w:t xml:space="preserve">ng new </w:t>
+            </w:r>
+            <w:r>
+              <w:rPr>
+                <w:rFonts w:ascii="Bookman Old Style" w:hAnsi="Bookman Old Style"/>
+                <w:b/>
+                <w:bCs/>
+                <w:lang w:val="en-US"/>
+              </w:rPr>
+              <w:t>c</w:t>
+            </w:r>
+            <w:r>
+              <w:rPr>
+                <w:rFonts w:ascii="Bookman Old Style" w:hAnsi="Bookman Old Style"/>
+                <w:b/>
+                <w:bCs/>
+                <w:lang w:val="en-US"/>
+              </w:rPr>
+              <w:t>lient</w:t>
+            </w:r>
+            <w:r>
+              <w:rPr>
+                <w:rFonts w:ascii="Bookman Old Style" w:hAnsi="Bookman Old Style"/>
+                <w:b/>
+                <w:bCs/>
+                <w:lang w:val="en-US"/>
+              </w:rPr>
+              <w:t>-s</w:t>
+            </w:r>
+            <w:r>
+              <w:rPr>
+                <w:rFonts w:ascii="Bookman Old Style" w:hAnsi="Bookman Old Style"/>
+                <w:b/>
+                <w:bCs/>
+                <w:lang w:val="en-US"/>
+              </w:rPr>
+              <w:t>ide</w:t>
+            </w:r>
+          </w:p>
+          <w:p>
+            <w:pPr>
+              <w:rPr>
+                <w:rFonts w:ascii="Bookman Old Style" w:hAnsi="Bookman Old Style"/>
+                <w:b/>
+                <w:bCs/>
+                <w:lang w:val="en-US"/>
+              </w:rPr>
+            </w:pPr>
+            <w:r>
+              <w:rPr>
+                <w:rFonts w:ascii="Bookman Old Style" w:hAnsi="Bookman Old Style"/>
+                <w:b/>
+                <w:bCs/>
+                <w:lang w:val="en-US"/>
+              </w:rPr>
+              <w:t>cd my-first-project</w:t>
+            </w:r>
+          </w:p>
+          <w:p>
+            <w:pPr>
+              <w:rPr>
+                <w:rFonts w:ascii="Bookman Old Style" w:hAnsi="Bookman Old Style"/>
+                <w:b/>
+                <w:bCs/>
+                <w:lang w:val="en-US"/>
+              </w:rPr>
+            </w:pPr>
+          </w:p>
+          <w:p>
+            <w:pPr>
+              <w:rPr>
+                <w:rFonts w:ascii="Bookman Old Style" w:hAnsi="Bookman Old Style"/>
+                <w:b/>
+                <w:bCs/>
+                <w:lang w:val="en-US"/>
+              </w:rPr>
+            </w:pPr>
+            <w:r>
+              <w:rPr>
+                <w:rFonts w:ascii="Bookman Old Style" w:hAnsi="Bookman Old Style"/>
+                <w:b/>
+                <w:bCs/>
+                <w:lang w:val="en-US"/>
+              </w:rPr>
+              <w:t>ng new quiz03</w:t>
+            </w:r>
+          </w:p>
+          <w:p>
+            <w:pPr>
+              <w:rPr>
+                <w:rFonts w:ascii="Bookman Old Style" w:hAnsi="Bookman Old Style"/>
+                <w:b/>
+                <w:bCs/>
+                <w:lang w:val="en-US"/>
+              </w:rPr>
+            </w:pPr>
+            <w:r>
+              <w:rPr>
+                <w:rFonts w:ascii="Bookman Old Style" w:hAnsi="Bookman Old Style"/>
+                <w:b/>
+                <w:bCs/>
+                <w:lang w:val="en-US"/>
+              </w:rPr>
+              <w:t>cd quiz03</w:t>
+            </w:r>
+          </w:p>
+          <w:p>
+            <w:pPr>
+              <w:rPr>
+                <w:rFonts w:ascii="Bookman Old Style" w:hAnsi="Bookman Old Style"/>
+                <w:b/>
+                <w:bCs/>
+                <w:lang w:val="en-US"/>
+              </w:rPr>
+            </w:pPr>
+          </w:p>
+          <w:p>
+            <w:pPr>
+              <w:rPr>
+                <w:rFonts w:ascii="Bookman Old Style" w:hAnsi="Bookman Old Style"/>
+                <w:b/>
+                <w:bCs/>
+                <w:lang w:val="en-US"/>
+              </w:rPr>
+            </w:pPr>
+          </w:p>
+          <w:p>
+            <w:pPr>
+              <w:rPr>
+                <w:rFonts w:ascii="Bookman Old Style" w:hAnsi="Bookman Old Style"/>
+                <w:b/>
+                <w:bCs/>
+                <w:lang w:val="en-US"/>
+              </w:rPr>
+            </w:pPr>
+          </w:p>
+          <w:p>
+            <w:pPr>
+              <w:rPr>
+                <w:rFonts w:ascii="Bookman Old Style" w:hAnsi="Bookman Old Style"/>
+                <w:lang w:val="en-US"/>
+              </w:rPr>
+            </w:pPr>
+            <w:r>
+              <w:rPr>
+                <w:rFonts w:ascii="Bookman Old Style" w:hAnsi="Bookman Old Style"/>
+                <w:b/>
+                <w:bCs/>
+                <w:lang w:val="en-US"/>
+              </w:rPr>
+              <w:t>ng serve</w:t>
+            </w:r>
+          </w:p>
+        </w:tc>
+      </w:tr>
+    </w:tbl>
+    <w:p>
+      <w:pPr>
+        <w:spacing w:after="0" w:line="240" w:lineRule="auto"/>
+        <w:rPr>
+          <w:rFonts w:ascii="Bookman Old Style" w:hAnsi="Bookman Old Style"/>
+          <w:lang w:val="en-US"/>
+        </w:rPr>
+      </w:pPr>
     </w:p>
     <w:p>
       <w:pPr>
@@ -3068,7 +3381,7 @@
           <w:color w:val="00B0F0"/>
           <w:lang w:val="en-US"/>
         </w:rPr>
-        <w:t>1:0</w:t>
+        <w:t>1:</w:t>
       </w:r>
       <w:r>
         <w:rPr>
@@ -3078,7 +3391,7 @@
           <w:color w:val="00B0F0"/>
           <w:lang w:val="en-US"/>
         </w:rPr>
-        <w:t>7</w:t>
+        <w:t>1</w:t>
       </w:r>
       <w:r>
         <w:rPr>
@@ -3088,7 +3401,7 @@
           <w:color w:val="00B0F0"/>
           <w:lang w:val="en-US"/>
         </w:rPr>
-        <w:t>:</w:t>
+        <w:t>7</w:t>
       </w:r>
       <w:r>
         <w:rPr>
@@ -3098,7 +3411,17 @@
           <w:color w:val="00B0F0"/>
           <w:lang w:val="en-US"/>
         </w:rPr>
-        <w:t>28</w:t>
+        <w:t>:</w:t>
+      </w:r>
+      <w:r>
+        <w:rPr>
+          <w:rFonts w:ascii="Bookman Old Style" w:hAnsi="Bookman Old Style"/>
+          <w:b/>
+          <w:bCs/>
+          <w:color w:val="00B0F0"/>
+          <w:lang w:val="en-US"/>
+        </w:rPr>
+        <w:t>22</w:t>
       </w:r>
     </w:p>
     <w:p>

</xml_diff>

<commit_message>
feat: add HttpClientModule to ApplicationConfig for HTTP requests
</commit_message>
<xml_diff>
--- a/INFO_IP_Mang.docx
+++ b/INFO_IP_Mang.docx
@@ -110,8 +110,17 @@
                 <w:rFonts w:ascii="Bookman Old Style" w:hAnsi="Bookman Old Style"/>
                 <w:lang w:val="en-US"/>
               </w:rPr>
-              <w:t>Format everething</w:t>
+              <w:t xml:space="preserve">Format </w:t>
             </w:r>
+            <w:proofErr w:type="spellStart"/>
+            <w:r>
+              <w:rPr>
+                <w:rFonts w:ascii="Bookman Old Style" w:hAnsi="Bookman Old Style"/>
+                <w:lang w:val="en-US"/>
+              </w:rPr>
+              <w:t>everething</w:t>
+            </w:r>
+            <w:proofErr w:type="spellEnd"/>
           </w:p>
         </w:tc>
         <w:tc>
@@ -125,12 +134,21 @@
                 <w:lang w:val="en-US"/>
               </w:rPr>
             </w:pPr>
+            <w:proofErr w:type="spellStart"/>
             <w:r>
               <w:rPr>
                 <w:rFonts w:ascii="Bookman Old Style" w:hAnsi="Bookman Old Style"/>
                 <w:lang w:val="en-US"/>
               </w:rPr>
-              <w:t>cntrl + alt + l</w:t>
+              <w:t>cntrl</w:t>
+            </w:r>
+            <w:proofErr w:type="spellEnd"/>
+            <w:r>
+              <w:rPr>
+                <w:rFonts w:ascii="Bookman Old Style" w:hAnsi="Bookman Old Style"/>
+                <w:lang w:val="en-US"/>
+              </w:rPr>
+              <w:t xml:space="preserve"> + alt + l</w:t>
             </w:r>
           </w:p>
         </w:tc>
@@ -152,7 +170,23 @@
                 <w:rFonts w:ascii="Bookman Old Style" w:hAnsi="Bookman Old Style"/>
                 <w:lang w:val="en-US"/>
               </w:rPr>
-              <w:t>Get methodes options</w:t>
+              <w:t xml:space="preserve">Get </w:t>
+            </w:r>
+            <w:proofErr w:type="spellStart"/>
+            <w:r>
+              <w:rPr>
+                <w:rFonts w:ascii="Bookman Old Style" w:hAnsi="Bookman Old Style"/>
+                <w:lang w:val="en-US"/>
+              </w:rPr>
+              <w:t>methodes</w:t>
+            </w:r>
+            <w:proofErr w:type="spellEnd"/>
+            <w:r>
+              <w:rPr>
+                <w:rFonts w:ascii="Bookman Old Style" w:hAnsi="Bookman Old Style"/>
+                <w:lang w:val="en-US"/>
+              </w:rPr>
+              <w:t xml:space="preserve"> options</w:t>
             </w:r>
           </w:p>
         </w:tc>
@@ -167,12 +201,21 @@
                 <w:lang w:val="en-US"/>
               </w:rPr>
             </w:pPr>
+            <w:proofErr w:type="spellStart"/>
             <w:r>
               <w:rPr>
                 <w:rFonts w:ascii="Bookman Old Style" w:hAnsi="Bookman Old Style"/>
                 <w:lang w:val="en-US"/>
               </w:rPr>
-              <w:t>cntrl + space</w:t>
+              <w:t>cntrl</w:t>
+            </w:r>
+            <w:proofErr w:type="spellEnd"/>
+            <w:r>
+              <w:rPr>
+                <w:rFonts w:ascii="Bookman Old Style" w:hAnsi="Bookman Old Style"/>
+                <w:lang w:val="en-US"/>
+              </w:rPr>
+              <w:t xml:space="preserve"> + space</w:t>
             </w:r>
           </w:p>
         </w:tc>
@@ -208,19 +251,45 @@
           <w:szCs w:val="27"/>
           <w:lang w:eastAsia="ru-RU"/>
         </w:rPr>
-        <w:t xml:space="preserve">What is </w:t>
-      </w:r>
-      <w:r>
-        <w:rPr>
-          <w:rFonts w:ascii="Courier New" w:eastAsia="Times New Roman" w:hAnsi="Courier New" w:cs="Courier New"/>
-          <w:b/>
-          <w:bCs/>
-          <w:sz w:val="20"/>
-          <w:szCs w:val="20"/>
+        <w:t xml:space="preserve">What </w:t>
+      </w:r>
+      <w:proofErr w:type="spellStart"/>
+      <w:r>
+        <w:rPr>
+          <w:rFonts w:ascii="Times New Roman" w:eastAsia="Times New Roman" w:hAnsi="Times New Roman" w:cs="Times New Roman"/>
+          <w:b/>
+          <w:bCs/>
+          <w:sz w:val="27"/>
+          <w:szCs w:val="27"/>
           <w:lang w:eastAsia="ru-RU"/>
         </w:rPr>
+        <w:t>is</w:t>
+      </w:r>
+      <w:proofErr w:type="spellEnd"/>
+      <w:r>
+        <w:rPr>
+          <w:rFonts w:ascii="Times New Roman" w:eastAsia="Times New Roman" w:hAnsi="Times New Roman" w:cs="Times New Roman"/>
+          <w:b/>
+          <w:bCs/>
+          <w:sz w:val="27"/>
+          <w:szCs w:val="27"/>
+          <w:lang w:eastAsia="ru-RU"/>
+        </w:rPr>
+        <w:t xml:space="preserve"> </w:t>
+      </w:r>
+      <w:proofErr w:type="spellStart"/>
+      <w:r>
+        <w:rPr>
+          <w:rFonts w:ascii="Courier New" w:eastAsia="Times New Roman" w:hAnsi="Courier New" w:cs="Courier New"/>
+          <w:b/>
+          <w:bCs/>
+          <w:sz w:val="20"/>
+          <w:szCs w:val="20"/>
+          <w:lang w:eastAsia="ru-RU"/>
+        </w:rPr>
         <w:t>ResponseEntity</w:t>
       </w:r>
+      <w:proofErr w:type="spellEnd"/>
       <w:r>
         <w:rPr>
           <w:rFonts w:ascii="Times New Roman" w:eastAsia="Times New Roman" w:hAnsi="Times New Roman" w:cs="Times New Roman"/>
@@ -247,6 +316,7 @@
           <w:lang w:val="en-US" w:eastAsia="ru-RU"/>
         </w:rPr>
       </w:pPr>
+      <w:proofErr w:type="spellStart"/>
       <w:r>
         <w:rPr>
           <w:rFonts w:ascii="Courier New" w:eastAsia="Times New Roman" w:hAnsi="Courier New" w:cs="Courier New"/>
@@ -256,6 +326,7 @@
         </w:rPr>
         <w:t>ResponseEntity</w:t>
       </w:r>
+      <w:proofErr w:type="spellEnd"/>
       <w:r>
         <w:rPr>
           <w:rFonts w:ascii="Times New Roman" w:eastAsia="Times New Roman" w:hAnsi="Times New Roman" w:cs="Times New Roman"/>
@@ -419,7 +490,55 @@
           <w:szCs w:val="24"/>
           <w:lang w:eastAsia="ru-RU"/>
         </w:rPr>
-        <w:t>1. Request Handling (</w:t>
+        <w:t xml:space="preserve">1. </w:t>
+      </w:r>
+      <w:proofErr w:type="spellStart"/>
+      <w:r>
+        <w:rPr>
+          <w:rFonts w:ascii="Times New Roman" w:eastAsia="Times New Roman" w:hAnsi="Times New Roman" w:cs="Times New Roman"/>
+          <w:b/>
+          <w:bCs/>
+          <w:sz w:val="24"/>
+          <w:szCs w:val="24"/>
+          <w:lang w:eastAsia="ru-RU"/>
+        </w:rPr>
+        <w:t>Request</w:t>
+      </w:r>
+      <w:proofErr w:type="spellEnd"/>
+      <w:r>
+        <w:rPr>
+          <w:rFonts w:ascii="Times New Roman" w:eastAsia="Times New Roman" w:hAnsi="Times New Roman" w:cs="Times New Roman"/>
+          <w:b/>
+          <w:bCs/>
+          <w:sz w:val="24"/>
+          <w:szCs w:val="24"/>
+          <w:lang w:eastAsia="ru-RU"/>
+        </w:rPr>
+        <w:t xml:space="preserve"> </w:t>
+      </w:r>
+      <w:proofErr w:type="spellStart"/>
+      <w:r>
+        <w:rPr>
+          <w:rFonts w:ascii="Times New Roman" w:eastAsia="Times New Roman" w:hAnsi="Times New Roman" w:cs="Times New Roman"/>
+          <w:b/>
+          <w:bCs/>
+          <w:sz w:val="24"/>
+          <w:szCs w:val="24"/>
+          <w:lang w:eastAsia="ru-RU"/>
+        </w:rPr>
+        <w:t>Handling</w:t>
+      </w:r>
+      <w:proofErr w:type="spellEnd"/>
+      <w:r>
+        <w:rPr>
+          <w:rFonts w:ascii="Times New Roman" w:eastAsia="Times New Roman" w:hAnsi="Times New Roman" w:cs="Times New Roman"/>
+          <w:b/>
+          <w:bCs/>
+          <w:sz w:val="24"/>
+          <w:szCs w:val="24"/>
+          <w:lang w:eastAsia="ru-RU"/>
+        </w:rPr>
+        <w:t xml:space="preserve"> (</w:t>
       </w:r>
       <w:r>
         <w:rPr>
@@ -628,16 +747,29 @@
         </w:rPr>
         <w:t>2. Building the Response Body (</w:t>
       </w:r>
-      <w:r>
-        <w:rPr>
-          <w:rFonts w:ascii="Courier New" w:eastAsia="Times New Roman" w:hAnsi="Courier New" w:cs="Courier New"/>
-          <w:b/>
-          <w:bCs/>
-          <w:sz w:val="20"/>
-          <w:szCs w:val="20"/>
-          <w:lang w:val="en-US" w:eastAsia="ru-RU"/>
-        </w:rPr>
-        <w:t>Response.builder()</w:t>
+      <w:proofErr w:type="spellStart"/>
+      <w:r>
+        <w:rPr>
+          <w:rFonts w:ascii="Courier New" w:eastAsia="Times New Roman" w:hAnsi="Courier New" w:cs="Courier New"/>
+          <w:b/>
+          <w:bCs/>
+          <w:sz w:val="20"/>
+          <w:szCs w:val="20"/>
+          <w:lang w:val="en-US" w:eastAsia="ru-RU"/>
+        </w:rPr>
+        <w:t>Response.builder</w:t>
+      </w:r>
+      <w:proofErr w:type="spellEnd"/>
+      <w:r>
+        <w:rPr>
+          <w:rFonts w:ascii="Courier New" w:eastAsia="Times New Roman" w:hAnsi="Courier New" w:cs="Courier New"/>
+          <w:b/>
+          <w:bCs/>
+          <w:sz w:val="20"/>
+          <w:szCs w:val="20"/>
+          <w:lang w:val="en-US" w:eastAsia="ru-RU"/>
+        </w:rPr>
+        <w:t>()</w:t>
       </w:r>
       <w:r>
         <w:rPr>
@@ -665,16 +797,29 @@
           <w:lang w:val="en-US" w:eastAsia="ru-RU"/>
         </w:rPr>
       </w:pPr>
-      <w:r>
-        <w:rPr>
-          <w:rFonts w:ascii="Courier New" w:eastAsia="Times New Roman" w:hAnsi="Courier New" w:cs="Courier New"/>
-          <w:b/>
-          <w:bCs/>
-          <w:sz w:val="20"/>
-          <w:szCs w:val="20"/>
-          <w:lang w:val="en-US" w:eastAsia="ru-RU"/>
-        </w:rPr>
-        <w:t>Response.builder()</w:t>
+      <w:proofErr w:type="spellStart"/>
+      <w:r>
+        <w:rPr>
+          <w:rFonts w:ascii="Courier New" w:eastAsia="Times New Roman" w:hAnsi="Courier New" w:cs="Courier New"/>
+          <w:b/>
+          <w:bCs/>
+          <w:sz w:val="20"/>
+          <w:szCs w:val="20"/>
+          <w:lang w:val="en-US" w:eastAsia="ru-RU"/>
+        </w:rPr>
+        <w:t>Response.builder</w:t>
+      </w:r>
+      <w:proofErr w:type="spellEnd"/>
+      <w:r>
+        <w:rPr>
+          <w:rFonts w:ascii="Courier New" w:eastAsia="Times New Roman" w:hAnsi="Courier New" w:cs="Courier New"/>
+          <w:b/>
+          <w:bCs/>
+          <w:sz w:val="20"/>
+          <w:szCs w:val="20"/>
+          <w:lang w:val="en-US" w:eastAsia="ru-RU"/>
+        </w:rPr>
+        <w:t>()</w:t>
       </w:r>
       <w:r>
         <w:rPr>
@@ -718,6 +863,7 @@
           <w:lang w:eastAsia="ru-RU"/>
         </w:rPr>
       </w:pPr>
+      <w:proofErr w:type="spellStart"/>
       <w:r>
         <w:rPr>
           <w:rFonts w:ascii="Times New Roman" w:eastAsia="Times New Roman" w:hAnsi="Times New Roman" w:cs="Times New Roman"/>
@@ -725,7 +871,57 @@
           <w:szCs w:val="24"/>
           <w:lang w:eastAsia="ru-RU"/>
         </w:rPr>
-        <w:t>This object contains:</w:t>
+        <w:t>This</w:t>
+      </w:r>
+      <w:proofErr w:type="spellEnd"/>
+      <w:r>
+        <w:rPr>
+          <w:rFonts w:ascii="Times New Roman" w:eastAsia="Times New Roman" w:hAnsi="Times New Roman" w:cs="Times New Roman"/>
+          <w:sz w:val="24"/>
+          <w:szCs w:val="24"/>
+          <w:lang w:eastAsia="ru-RU"/>
+        </w:rPr>
+        <w:t xml:space="preserve"> </w:t>
+      </w:r>
+      <w:proofErr w:type="spellStart"/>
+      <w:r>
+        <w:rPr>
+          <w:rFonts w:ascii="Times New Roman" w:eastAsia="Times New Roman" w:hAnsi="Times New Roman" w:cs="Times New Roman"/>
+          <w:sz w:val="24"/>
+          <w:szCs w:val="24"/>
+          <w:lang w:eastAsia="ru-RU"/>
+        </w:rPr>
+        <w:t>object</w:t>
+      </w:r>
+      <w:proofErr w:type="spellEnd"/>
+      <w:r>
+        <w:rPr>
+          <w:rFonts w:ascii="Times New Roman" w:eastAsia="Times New Roman" w:hAnsi="Times New Roman" w:cs="Times New Roman"/>
+          <w:sz w:val="24"/>
+          <w:szCs w:val="24"/>
+          <w:lang w:eastAsia="ru-RU"/>
+        </w:rPr>
+        <w:t xml:space="preserve"> </w:t>
+      </w:r>
+      <w:proofErr w:type="spellStart"/>
+      <w:r>
+        <w:rPr>
+          <w:rFonts w:ascii="Times New Roman" w:eastAsia="Times New Roman" w:hAnsi="Times New Roman" w:cs="Times New Roman"/>
+          <w:sz w:val="24"/>
+          <w:szCs w:val="24"/>
+          <w:lang w:eastAsia="ru-RU"/>
+        </w:rPr>
+        <w:t>contains</w:t>
+      </w:r>
+      <w:proofErr w:type="spellEnd"/>
+      <w:r>
+        <w:rPr>
+          <w:rFonts w:ascii="Times New Roman" w:eastAsia="Times New Roman" w:hAnsi="Times New Roman" w:cs="Times New Roman"/>
+          <w:sz w:val="24"/>
+          <w:szCs w:val="24"/>
+          <w:lang w:eastAsia="ru-RU"/>
+        </w:rPr>
+        <w:t>:</w:t>
       </w:r>
     </w:p>
     <w:p>
@@ -751,7 +947,31 @@
           <w:szCs w:val="20"/>
           <w:lang w:val="en-US" w:eastAsia="ru-RU"/>
         </w:rPr>
-        <w:t>timestamp(now())</w:t>
+        <w:t>timestamp(</w:t>
+      </w:r>
+      <w:proofErr w:type="gramStart"/>
+      <w:r>
+        <w:rPr>
+          <w:rFonts w:ascii="Courier New" w:eastAsia="Times New Roman" w:hAnsi="Courier New" w:cs="Courier New"/>
+          <w:b/>
+          <w:bCs/>
+          <w:sz w:val="20"/>
+          <w:szCs w:val="20"/>
+          <w:lang w:val="en-US" w:eastAsia="ru-RU"/>
+        </w:rPr>
+        <w:t>now(</w:t>
+      </w:r>
+      <w:proofErr w:type="gramEnd"/>
+      <w:r>
+        <w:rPr>
+          <w:rFonts w:ascii="Courier New" w:eastAsia="Times New Roman" w:hAnsi="Courier New" w:cs="Courier New"/>
+          <w:b/>
+          <w:bCs/>
+          <w:sz w:val="20"/>
+          <w:szCs w:val="20"/>
+          <w:lang w:val="en-US" w:eastAsia="ru-RU"/>
+        </w:rPr>
+        <w:t>))</w:t>
       </w:r>
       <w:r>
         <w:rPr>
@@ -777,16 +997,66 @@
           <w:lang w:val="en-US" w:eastAsia="ru-RU"/>
         </w:rPr>
       </w:pPr>
-      <w:r>
-        <w:rPr>
-          <w:rFonts w:ascii="Courier New" w:eastAsia="Times New Roman" w:hAnsi="Courier New" w:cs="Courier New"/>
-          <w:b/>
-          <w:bCs/>
-          <w:sz w:val="20"/>
-          <w:szCs w:val="20"/>
-          <w:lang w:val="en-US" w:eastAsia="ru-RU"/>
-        </w:rPr>
-        <w:t>data(Map.of("servers", serverService.getAllServers(30)))</w:t>
+      <w:proofErr w:type="gramStart"/>
+      <w:r>
+        <w:rPr>
+          <w:rFonts w:ascii="Courier New" w:eastAsia="Times New Roman" w:hAnsi="Courier New" w:cs="Courier New"/>
+          <w:b/>
+          <w:bCs/>
+          <w:sz w:val="20"/>
+          <w:szCs w:val="20"/>
+          <w:lang w:val="en-US" w:eastAsia="ru-RU"/>
+        </w:rPr>
+        <w:t>data(</w:t>
+      </w:r>
+      <w:proofErr w:type="spellStart"/>
+      <w:proofErr w:type="gramEnd"/>
+      <w:r>
+        <w:rPr>
+          <w:rFonts w:ascii="Courier New" w:eastAsia="Times New Roman" w:hAnsi="Courier New" w:cs="Courier New"/>
+          <w:b/>
+          <w:bCs/>
+          <w:sz w:val="20"/>
+          <w:szCs w:val="20"/>
+          <w:lang w:val="en-US" w:eastAsia="ru-RU"/>
+        </w:rPr>
+        <w:t>Map.of</w:t>
+      </w:r>
+      <w:proofErr w:type="spellEnd"/>
+      <w:r>
+        <w:rPr>
+          <w:rFonts w:ascii="Courier New" w:eastAsia="Times New Roman" w:hAnsi="Courier New" w:cs="Courier New"/>
+          <w:b/>
+          <w:bCs/>
+          <w:sz w:val="20"/>
+          <w:szCs w:val="20"/>
+          <w:lang w:val="en-US" w:eastAsia="ru-RU"/>
+        </w:rPr>
+        <w:t xml:space="preserve">("servers", </w:t>
+      </w:r>
+      <w:proofErr w:type="spellStart"/>
+      <w:r>
+        <w:rPr>
+          <w:rFonts w:ascii="Courier New" w:eastAsia="Times New Roman" w:hAnsi="Courier New" w:cs="Courier New"/>
+          <w:b/>
+          <w:bCs/>
+          <w:sz w:val="20"/>
+          <w:szCs w:val="20"/>
+          <w:lang w:val="en-US" w:eastAsia="ru-RU"/>
+        </w:rPr>
+        <w:t>serverService.getAllServers</w:t>
+      </w:r>
+      <w:proofErr w:type="spellEnd"/>
+      <w:r>
+        <w:rPr>
+          <w:rFonts w:ascii="Courier New" w:eastAsia="Times New Roman" w:hAnsi="Courier New" w:cs="Courier New"/>
+          <w:b/>
+          <w:bCs/>
+          <w:sz w:val="20"/>
+          <w:szCs w:val="20"/>
+          <w:lang w:val="en-US" w:eastAsia="ru-RU"/>
+        </w:rPr>
+        <w:t>(30)))</w:t>
       </w:r>
       <w:r>
         <w:rPr>
@@ -833,14 +1103,25 @@
         </w:rPr>
         <w:t xml:space="preserve"> and the value is the result of </w:t>
       </w:r>
-      <w:r>
-        <w:rPr>
-          <w:rFonts w:ascii="Courier New" w:eastAsia="Times New Roman" w:hAnsi="Courier New" w:cs="Courier New"/>
-          <w:sz w:val="20"/>
-          <w:szCs w:val="20"/>
-          <w:lang w:val="en-US" w:eastAsia="ru-RU"/>
-        </w:rPr>
-        <w:t>serverService.getAllServers(30)</w:t>
+      <w:proofErr w:type="spellStart"/>
+      <w:r>
+        <w:rPr>
+          <w:rFonts w:ascii="Courier New" w:eastAsia="Times New Roman" w:hAnsi="Courier New" w:cs="Courier New"/>
+          <w:sz w:val="20"/>
+          <w:szCs w:val="20"/>
+          <w:lang w:val="en-US" w:eastAsia="ru-RU"/>
+        </w:rPr>
+        <w:t>serverService.getAllServers</w:t>
+      </w:r>
+      <w:proofErr w:type="spellEnd"/>
+      <w:r>
+        <w:rPr>
+          <w:rFonts w:ascii="Courier New" w:eastAsia="Times New Roman" w:hAnsi="Courier New" w:cs="Courier New"/>
+          <w:sz w:val="20"/>
+          <w:szCs w:val="20"/>
+          <w:lang w:val="en-US" w:eastAsia="ru-RU"/>
+        </w:rPr>
+        <w:t>(30)</w:t>
       </w:r>
       <w:r>
         <w:rPr>
@@ -901,16 +1182,29 @@
           <w:lang w:val="en-US" w:eastAsia="ru-RU"/>
         </w:rPr>
       </w:pPr>
-      <w:r>
-        <w:rPr>
-          <w:rFonts w:ascii="Courier New" w:eastAsia="Times New Roman" w:hAnsi="Courier New" w:cs="Courier New"/>
-          <w:b/>
-          <w:bCs/>
-          <w:sz w:val="20"/>
-          <w:szCs w:val="20"/>
-          <w:lang w:val="en-US" w:eastAsia="ru-RU"/>
-        </w:rPr>
-        <w:t>status(OK)</w:t>
+      <w:proofErr w:type="gramStart"/>
+      <w:r>
+        <w:rPr>
+          <w:rFonts w:ascii="Courier New" w:eastAsia="Times New Roman" w:hAnsi="Courier New" w:cs="Courier New"/>
+          <w:b/>
+          <w:bCs/>
+          <w:sz w:val="20"/>
+          <w:szCs w:val="20"/>
+          <w:lang w:val="en-US" w:eastAsia="ru-RU"/>
+        </w:rPr>
+        <w:t>status(</w:t>
+      </w:r>
+      <w:proofErr w:type="gramEnd"/>
+      <w:r>
+        <w:rPr>
+          <w:rFonts w:ascii="Courier New" w:eastAsia="Times New Roman" w:hAnsi="Courier New" w:cs="Courier New"/>
+          <w:b/>
+          <w:bCs/>
+          <w:sz w:val="20"/>
+          <w:szCs w:val="20"/>
+          <w:lang w:val="en-US" w:eastAsia="ru-RU"/>
+        </w:rPr>
+        <w:t>OK)</w:t>
       </w:r>
       <w:r>
         <w:rPr>
@@ -936,16 +1230,55 @@
           <w:lang w:val="en-US" w:eastAsia="ru-RU"/>
         </w:rPr>
       </w:pPr>
-      <w:r>
-        <w:rPr>
-          <w:rFonts w:ascii="Courier New" w:eastAsia="Times New Roman" w:hAnsi="Courier New" w:cs="Courier New"/>
-          <w:b/>
-          <w:bCs/>
-          <w:sz w:val="20"/>
-          <w:szCs w:val="20"/>
-          <w:lang w:val="en-US" w:eastAsia="ru-RU"/>
-        </w:rPr>
-        <w:t>statusCode(OK.value())</w:t>
+      <w:proofErr w:type="spellStart"/>
+      <w:proofErr w:type="gramStart"/>
+      <w:r>
+        <w:rPr>
+          <w:rFonts w:ascii="Courier New" w:eastAsia="Times New Roman" w:hAnsi="Courier New" w:cs="Courier New"/>
+          <w:b/>
+          <w:bCs/>
+          <w:sz w:val="20"/>
+          <w:szCs w:val="20"/>
+          <w:lang w:val="en-US" w:eastAsia="ru-RU"/>
+        </w:rPr>
+        <w:t>statusCode</w:t>
+      </w:r>
+      <w:proofErr w:type="spellEnd"/>
+      <w:r>
+        <w:rPr>
+          <w:rFonts w:ascii="Courier New" w:eastAsia="Times New Roman" w:hAnsi="Courier New" w:cs="Courier New"/>
+          <w:b/>
+          <w:bCs/>
+          <w:sz w:val="20"/>
+          <w:szCs w:val="20"/>
+          <w:lang w:val="en-US" w:eastAsia="ru-RU"/>
+        </w:rPr>
+        <w:t>(</w:t>
+      </w:r>
+      <w:proofErr w:type="spellStart"/>
+      <w:proofErr w:type="gramEnd"/>
+      <w:r>
+        <w:rPr>
+          <w:rFonts w:ascii="Courier New" w:eastAsia="Times New Roman" w:hAnsi="Courier New" w:cs="Courier New"/>
+          <w:b/>
+          <w:bCs/>
+          <w:sz w:val="20"/>
+          <w:szCs w:val="20"/>
+          <w:lang w:val="en-US" w:eastAsia="ru-RU"/>
+        </w:rPr>
+        <w:t>OK.value</w:t>
+      </w:r>
+      <w:proofErr w:type="spellEnd"/>
+      <w:r>
+        <w:rPr>
+          <w:rFonts w:ascii="Courier New" w:eastAsia="Times New Roman" w:hAnsi="Courier New" w:cs="Courier New"/>
+          <w:b/>
+          <w:bCs/>
+          <w:sz w:val="20"/>
+          <w:szCs w:val="20"/>
+          <w:lang w:val="en-US" w:eastAsia="ru-RU"/>
+        </w:rPr>
+        <w:t>())</w:t>
       </w:r>
       <w:r>
         <w:rPr>
@@ -1001,18 +1334,79 @@
           <w:szCs w:val="24"/>
           <w:lang w:eastAsia="ru-RU"/>
         </w:rPr>
-        <w:t xml:space="preserve">3. Wrapping in </w:t>
-      </w:r>
-      <w:r>
-        <w:rPr>
-          <w:rFonts w:ascii="Courier New" w:eastAsia="Times New Roman" w:hAnsi="Courier New" w:cs="Courier New"/>
-          <w:b/>
-          <w:bCs/>
-          <w:sz w:val="20"/>
-          <w:szCs w:val="20"/>
+        <w:t xml:space="preserve">3. </w:t>
+      </w:r>
+      <w:proofErr w:type="spellStart"/>
+      <w:r>
+        <w:rPr>
+          <w:rFonts w:ascii="Times New Roman" w:eastAsia="Times New Roman" w:hAnsi="Times New Roman" w:cs="Times New Roman"/>
+          <w:b/>
+          <w:bCs/>
+          <w:sz w:val="24"/>
+          <w:szCs w:val="24"/>
           <w:lang w:eastAsia="ru-RU"/>
         </w:rPr>
-        <w:t>ResponseEntity.ok()</w:t>
+        <w:t>Wrapping</w:t>
+      </w:r>
+      <w:proofErr w:type="spellEnd"/>
+      <w:r>
+        <w:rPr>
+          <w:rFonts w:ascii="Times New Roman" w:eastAsia="Times New Roman" w:hAnsi="Times New Roman" w:cs="Times New Roman"/>
+          <w:b/>
+          <w:bCs/>
+          <w:sz w:val="24"/>
+          <w:szCs w:val="24"/>
+          <w:lang w:eastAsia="ru-RU"/>
+        </w:rPr>
+        <w:t xml:space="preserve"> </w:t>
+      </w:r>
+      <w:proofErr w:type="spellStart"/>
+      <w:r>
+        <w:rPr>
+          <w:rFonts w:ascii="Times New Roman" w:eastAsia="Times New Roman" w:hAnsi="Times New Roman" w:cs="Times New Roman"/>
+          <w:b/>
+          <w:bCs/>
+          <w:sz w:val="24"/>
+          <w:szCs w:val="24"/>
+          <w:lang w:eastAsia="ru-RU"/>
+        </w:rPr>
+        <w:t>in</w:t>
+      </w:r>
+      <w:proofErr w:type="spellEnd"/>
+      <w:r>
+        <w:rPr>
+          <w:rFonts w:ascii="Times New Roman" w:eastAsia="Times New Roman" w:hAnsi="Times New Roman" w:cs="Times New Roman"/>
+          <w:b/>
+          <w:bCs/>
+          <w:sz w:val="24"/>
+          <w:szCs w:val="24"/>
+          <w:lang w:eastAsia="ru-RU"/>
+        </w:rPr>
+        <w:t xml:space="preserve"> </w:t>
+      </w:r>
+      <w:proofErr w:type="spellStart"/>
+      <w:r>
+        <w:rPr>
+          <w:rFonts w:ascii="Courier New" w:eastAsia="Times New Roman" w:hAnsi="Courier New" w:cs="Courier New"/>
+          <w:b/>
+          <w:bCs/>
+          <w:sz w:val="20"/>
+          <w:szCs w:val="20"/>
+          <w:lang w:eastAsia="ru-RU"/>
+        </w:rPr>
+        <w:t>ResponseEntity.ok</w:t>
+      </w:r>
+      <w:proofErr w:type="spellEnd"/>
+      <w:r>
+        <w:rPr>
+          <w:rFonts w:ascii="Courier New" w:eastAsia="Times New Roman" w:hAnsi="Courier New" w:cs="Courier New"/>
+          <w:b/>
+          <w:bCs/>
+          <w:sz w:val="20"/>
+          <w:szCs w:val="20"/>
+          <w:lang w:eastAsia="ru-RU"/>
+        </w:rPr>
+        <w:t>()</w:t>
       </w:r>
       <w:r>
         <w:rPr>
@@ -1040,16 +1434,29 @@
           <w:lang w:val="en-US" w:eastAsia="ru-RU"/>
         </w:rPr>
       </w:pPr>
-      <w:r>
-        <w:rPr>
-          <w:rFonts w:ascii="Courier New" w:eastAsia="Times New Roman" w:hAnsi="Courier New" w:cs="Courier New"/>
-          <w:b/>
-          <w:bCs/>
-          <w:sz w:val="20"/>
-          <w:szCs w:val="20"/>
-          <w:lang w:val="en-US" w:eastAsia="ru-RU"/>
-        </w:rPr>
-        <w:t>ResponseEntity.ok(...)</w:t>
+      <w:proofErr w:type="spellStart"/>
+      <w:r>
+        <w:rPr>
+          <w:rFonts w:ascii="Courier New" w:eastAsia="Times New Roman" w:hAnsi="Courier New" w:cs="Courier New"/>
+          <w:b/>
+          <w:bCs/>
+          <w:sz w:val="20"/>
+          <w:szCs w:val="20"/>
+          <w:lang w:val="en-US" w:eastAsia="ru-RU"/>
+        </w:rPr>
+        <w:t>ResponseEntity.ok</w:t>
+      </w:r>
+      <w:proofErr w:type="spellEnd"/>
+      <w:r>
+        <w:rPr>
+          <w:rFonts w:ascii="Courier New" w:eastAsia="Times New Roman" w:hAnsi="Courier New" w:cs="Courier New"/>
+          <w:b/>
+          <w:bCs/>
+          <w:sz w:val="20"/>
+          <w:szCs w:val="20"/>
+          <w:lang w:val="en-US" w:eastAsia="ru-RU"/>
+        </w:rPr>
+        <w:t>(...)</w:t>
       </w:r>
       <w:r>
         <w:rPr>
@@ -1060,6 +1467,7 @@
         </w:rPr>
         <w:t xml:space="preserve"> creates a </w:t>
       </w:r>
+      <w:proofErr w:type="spellStart"/>
       <w:r>
         <w:rPr>
           <w:rFonts w:ascii="Courier New" w:eastAsia="Times New Roman" w:hAnsi="Courier New" w:cs="Courier New"/>
@@ -1069,6 +1477,7 @@
         </w:rPr>
         <w:t>ResponseEntity</w:t>
       </w:r>
+      <w:proofErr w:type="spellEnd"/>
       <w:r>
         <w:rPr>
           <w:rFonts w:ascii="Times New Roman" w:eastAsia="Times New Roman" w:hAnsi="Times New Roman" w:cs="Times New Roman"/>
@@ -2017,7 +2426,27 @@
           <w:szCs w:val="20"/>
           <w:lang w:eastAsia="ru-RU"/>
         </w:rPr>
-        <w:t>"statusCode": 200</w:t>
+        <w:t>"</w:t>
+      </w:r>
+      <w:proofErr w:type="spellStart"/>
+      <w:r>
+        <w:rPr>
+          <w:rFonts w:ascii="Courier New" w:eastAsia="Times New Roman" w:hAnsi="Courier New" w:cs="Courier New"/>
+          <w:sz w:val="20"/>
+          <w:szCs w:val="20"/>
+          <w:lang w:eastAsia="ru-RU"/>
+        </w:rPr>
+        <w:t>statusCode</w:t>
+      </w:r>
+      <w:proofErr w:type="spellEnd"/>
+      <w:r>
+        <w:rPr>
+          <w:rFonts w:ascii="Courier New" w:eastAsia="Times New Roman" w:hAnsi="Courier New" w:cs="Courier New"/>
+          <w:sz w:val="20"/>
+          <w:szCs w:val="20"/>
+          <w:lang w:eastAsia="ru-RU"/>
+        </w:rPr>
+        <w:t>": 200</w:t>
       </w:r>
     </w:p>
     <w:p>
@@ -2102,7 +2531,31 @@
           <w:szCs w:val="27"/>
           <w:lang w:eastAsia="ru-RU"/>
         </w:rPr>
-        <w:t>In Simple Terms:</w:t>
+        <w:t xml:space="preserve">In Simple </w:t>
+      </w:r>
+      <w:proofErr w:type="spellStart"/>
+      <w:r>
+        <w:rPr>
+          <w:rFonts w:ascii="Times New Roman" w:eastAsia="Times New Roman" w:hAnsi="Times New Roman" w:cs="Times New Roman"/>
+          <w:b/>
+          <w:bCs/>
+          <w:sz w:val="27"/>
+          <w:szCs w:val="27"/>
+          <w:lang w:eastAsia="ru-RU"/>
+        </w:rPr>
+        <w:t>Terms</w:t>
+      </w:r>
+      <w:proofErr w:type="spellEnd"/>
+      <w:r>
+        <w:rPr>
+          <w:rFonts w:ascii="Times New Roman" w:eastAsia="Times New Roman" w:hAnsi="Times New Roman" w:cs="Times New Roman"/>
+          <w:b/>
+          <w:bCs/>
+          <w:sz w:val="27"/>
+          <w:szCs w:val="27"/>
+          <w:lang w:eastAsia="ru-RU"/>
+        </w:rPr>
+        <w:t>:</w:t>
       </w:r>
     </w:p>
     <w:p>
@@ -2128,14 +2581,25 @@
         </w:rPr>
         <w:t xml:space="preserve">The method gets the list of servers from </w:t>
       </w:r>
-      <w:r>
-        <w:rPr>
-          <w:rFonts w:ascii="Courier New" w:eastAsia="Times New Roman" w:hAnsi="Courier New" w:cs="Courier New"/>
-          <w:sz w:val="20"/>
-          <w:szCs w:val="20"/>
-          <w:lang w:val="en-US" w:eastAsia="ru-RU"/>
-        </w:rPr>
-        <w:t>serverService.getAllServers(30)</w:t>
+      <w:proofErr w:type="spellStart"/>
+      <w:r>
+        <w:rPr>
+          <w:rFonts w:ascii="Courier New" w:eastAsia="Times New Roman" w:hAnsi="Courier New" w:cs="Courier New"/>
+          <w:sz w:val="20"/>
+          <w:szCs w:val="20"/>
+          <w:lang w:val="en-US" w:eastAsia="ru-RU"/>
+        </w:rPr>
+        <w:t>serverService.getAllServers</w:t>
+      </w:r>
+      <w:proofErr w:type="spellEnd"/>
+      <w:r>
+        <w:rPr>
+          <w:rFonts w:ascii="Courier New" w:eastAsia="Times New Roman" w:hAnsi="Courier New" w:cs="Courier New"/>
+          <w:sz w:val="20"/>
+          <w:szCs w:val="20"/>
+          <w:lang w:val="en-US" w:eastAsia="ru-RU"/>
+        </w:rPr>
+        <w:t>(30)</w:t>
       </w:r>
       <w:r>
         <w:rPr>
@@ -2230,6 +2694,7 @@
         </w:rPr>
         <w:t xml:space="preserve"> object to the client as part of a </w:t>
       </w:r>
+      <w:proofErr w:type="spellStart"/>
       <w:r>
         <w:rPr>
           <w:rFonts w:ascii="Courier New" w:eastAsia="Times New Roman" w:hAnsi="Courier New" w:cs="Courier New"/>
@@ -2239,6 +2704,7 @@
         </w:rPr>
         <w:t>ResponseEntity</w:t>
       </w:r>
+      <w:proofErr w:type="spellEnd"/>
       <w:r>
         <w:rPr>
           <w:rFonts w:ascii="Times New Roman" w:eastAsia="Times New Roman" w:hAnsi="Times New Roman" w:cs="Times New Roman"/>
@@ -2258,13 +2724,59 @@
           <w:bCs/>
         </w:rPr>
       </w:pPr>
-      <w:r>
-        <w:rPr>
-          <w:rFonts w:ascii="Bookman Old Style" w:hAnsi="Bookman Old Style"/>
-          <w:b/>
-          <w:bCs/>
-        </w:rPr>
-        <w:t>servers" is Just One Key</w:t>
+      <w:proofErr w:type="spellStart"/>
+      <w:r>
+        <w:rPr>
+          <w:rFonts w:ascii="Bookman Old Style" w:hAnsi="Bookman Old Style"/>
+          <w:b/>
+          <w:bCs/>
+        </w:rPr>
+        <w:t>servers</w:t>
+      </w:r>
+      <w:proofErr w:type="spellEnd"/>
+      <w:r>
+        <w:rPr>
+          <w:rFonts w:ascii="Bookman Old Style" w:hAnsi="Bookman Old Style"/>
+          <w:b/>
+          <w:bCs/>
+        </w:rPr>
+        <w:t xml:space="preserve">" </w:t>
+      </w:r>
+      <w:proofErr w:type="spellStart"/>
+      <w:r>
+        <w:rPr>
+          <w:rFonts w:ascii="Bookman Old Style" w:hAnsi="Bookman Old Style"/>
+          <w:b/>
+          <w:bCs/>
+        </w:rPr>
+        <w:t>is</w:t>
+      </w:r>
+      <w:proofErr w:type="spellEnd"/>
+      <w:r>
+        <w:rPr>
+          <w:rFonts w:ascii="Bookman Old Style" w:hAnsi="Bookman Old Style"/>
+          <w:b/>
+          <w:bCs/>
+        </w:rPr>
+        <w:t xml:space="preserve"> </w:t>
+      </w:r>
+      <w:proofErr w:type="spellStart"/>
+      <w:r>
+        <w:rPr>
+          <w:rFonts w:ascii="Bookman Old Style" w:hAnsi="Bookman Old Style"/>
+          <w:b/>
+          <w:bCs/>
+        </w:rPr>
+        <w:t>Just</w:t>
+      </w:r>
+      <w:proofErr w:type="spellEnd"/>
+      <w:r>
+        <w:rPr>
+          <w:rFonts w:ascii="Bookman Old Style" w:hAnsi="Bookman Old Style"/>
+          <w:b/>
+          <w:bCs/>
+        </w:rPr>
+        <w:t xml:space="preserve"> One Key</w:t>
       </w:r>
     </w:p>
     <w:p>
@@ -2284,7 +2796,39 @@
           <w:rFonts w:ascii="Bookman Old Style" w:hAnsi="Bookman Old Style"/>
           <w:lang w:val="en-US"/>
         </w:rPr>
-        <w:t xml:space="preserve">In the Map.of("servers", serverService.getAllServers(30)), "servers" is a </w:t>
+        <w:t xml:space="preserve">In the </w:t>
+      </w:r>
+      <w:proofErr w:type="spellStart"/>
+      <w:r>
+        <w:rPr>
+          <w:rFonts w:ascii="Bookman Old Style" w:hAnsi="Bookman Old Style"/>
+          <w:lang w:val="en-US"/>
+        </w:rPr>
+        <w:t>Map.of</w:t>
+      </w:r>
+      <w:proofErr w:type="spellEnd"/>
+      <w:r>
+        <w:rPr>
+          <w:rFonts w:ascii="Bookman Old Style" w:hAnsi="Bookman Old Style"/>
+          <w:lang w:val="en-US"/>
+        </w:rPr>
+        <w:t xml:space="preserve">("servers", </w:t>
+      </w:r>
+      <w:proofErr w:type="spellStart"/>
+      <w:r>
+        <w:rPr>
+          <w:rFonts w:ascii="Bookman Old Style" w:hAnsi="Bookman Old Style"/>
+          <w:lang w:val="en-US"/>
+        </w:rPr>
+        <w:t>serverService.getAllServers</w:t>
+      </w:r>
+      <w:proofErr w:type="spellEnd"/>
+      <w:r>
+        <w:rPr>
+          <w:rFonts w:ascii="Bookman Old Style" w:hAnsi="Bookman Old Style"/>
+          <w:lang w:val="en-US"/>
+        </w:rPr>
+        <w:t xml:space="preserve">(30)), "servers" is a </w:t>
       </w:r>
       <w:r>
         <w:rPr>
@@ -2408,7 +2952,23 @@
           <w:rFonts w:ascii="Bookman Old Style" w:hAnsi="Bookman Old Style"/>
           <w:lang w:val="en-US"/>
         </w:rPr>
-        <w:t xml:space="preserve"> associated with the key "servers" is the result of serverService.getAllServers(30).</w:t>
+        <w:t xml:space="preserve"> associated with the key "servers" is the result of </w:t>
+      </w:r>
+      <w:proofErr w:type="spellStart"/>
+      <w:r>
+        <w:rPr>
+          <w:rFonts w:ascii="Bookman Old Style" w:hAnsi="Bookman Old Style"/>
+          <w:lang w:val="en-US"/>
+        </w:rPr>
+        <w:t>serverService.getAllServers</w:t>
+      </w:r>
+      <w:proofErr w:type="spellEnd"/>
+      <w:r>
+        <w:rPr>
+          <w:rFonts w:ascii="Bookman Old Style" w:hAnsi="Bookman Old Style"/>
+          <w:lang w:val="en-US"/>
+        </w:rPr>
+        <w:t>(30).</w:t>
       </w:r>
     </w:p>
     <w:p>
@@ -2428,7 +2988,23 @@
           <w:rFonts w:ascii="Bookman Old Style" w:hAnsi="Bookman Old Style"/>
           <w:lang w:val="en-US"/>
         </w:rPr>
-        <w:t xml:space="preserve">Typically, serverService.getAllServers(30) returns a </w:t>
+        <w:t xml:space="preserve">Typically, </w:t>
+      </w:r>
+      <w:proofErr w:type="spellStart"/>
+      <w:r>
+        <w:rPr>
+          <w:rFonts w:ascii="Bookman Old Style" w:hAnsi="Bookman Old Style"/>
+          <w:lang w:val="en-US"/>
+        </w:rPr>
+        <w:t>serverService.getAllServers</w:t>
+      </w:r>
+      <w:proofErr w:type="spellEnd"/>
+      <w:r>
+        <w:rPr>
+          <w:rFonts w:ascii="Bookman Old Style" w:hAnsi="Bookman Old Style"/>
+          <w:lang w:val="en-US"/>
+        </w:rPr>
+        <w:t xml:space="preserve">(30) returns a </w:t>
       </w:r>
       <w:r>
         <w:rPr>
@@ -2466,6 +3042,7 @@
           <w:lang w:eastAsia="ru-RU"/>
         </w:rPr>
       </w:pPr>
+      <w:proofErr w:type="gramStart"/>
       <w:r>
         <w:rPr>
           <w:rFonts w:ascii="Times New Roman" w:eastAsia="Times New Roman" w:hAnsi="Symbol" w:cs="Times New Roman"/>
@@ -2493,7 +3070,19 @@
           <w:szCs w:val="24"/>
           <w:lang w:eastAsia="ru-RU"/>
         </w:rPr>
-        <w:t>Response Generation:</w:t>
+        <w:t>Response</w:t>
+      </w:r>
+      <w:proofErr w:type="gramEnd"/>
+      <w:r>
+        <w:rPr>
+          <w:rFonts w:ascii="Times New Roman" w:eastAsia="Times New Roman" w:hAnsi="Times New Roman" w:cs="Times New Roman"/>
+          <w:b/>
+          <w:bCs/>
+          <w:sz w:val="24"/>
+          <w:szCs w:val="24"/>
+          <w:lang w:eastAsia="ru-RU"/>
+        </w:rPr>
+        <w:t xml:space="preserve"> Generation:</w:t>
       </w:r>
     </w:p>
     <w:p>
@@ -2519,14 +3108,25 @@
         </w:rPr>
         <w:t xml:space="preserve">The method creates a </w:t>
       </w:r>
-      <w:r>
-        <w:rPr>
-          <w:rFonts w:ascii="Courier New" w:eastAsia="Times New Roman" w:hAnsi="Courier New" w:cs="Courier New"/>
-          <w:sz w:val="20"/>
-          <w:szCs w:val="20"/>
-          <w:lang w:val="en-US" w:eastAsia="ru-RU"/>
-        </w:rPr>
-        <w:t>ResponseEntity&lt;Response&gt;</w:t>
+      <w:proofErr w:type="spellStart"/>
+      <w:r>
+        <w:rPr>
+          <w:rFonts w:ascii="Courier New" w:eastAsia="Times New Roman" w:hAnsi="Courier New" w:cs="Courier New"/>
+          <w:sz w:val="20"/>
+          <w:szCs w:val="20"/>
+          <w:lang w:val="en-US" w:eastAsia="ru-RU"/>
+        </w:rPr>
+        <w:t>ResponseEntity</w:t>
+      </w:r>
+      <w:proofErr w:type="spellEnd"/>
+      <w:r>
+        <w:rPr>
+          <w:rFonts w:ascii="Courier New" w:eastAsia="Times New Roman" w:hAnsi="Courier New" w:cs="Courier New"/>
+          <w:sz w:val="20"/>
+          <w:szCs w:val="20"/>
+          <w:lang w:val="en-US" w:eastAsia="ru-RU"/>
+        </w:rPr>
+        <w:t>&lt;Response&gt;</w:t>
       </w:r>
       <w:r>
         <w:rPr>
@@ -2552,14 +3152,25 @@
           <w:lang w:val="en-US" w:eastAsia="ru-RU"/>
         </w:rPr>
       </w:pPr>
-      <w:r>
-        <w:rPr>
-          <w:rFonts w:ascii="Courier New" w:eastAsia="Times New Roman" w:hAnsi="Courier New" w:cs="Courier New"/>
-          <w:sz w:val="20"/>
-          <w:szCs w:val="20"/>
-          <w:lang w:val="en-US" w:eastAsia="ru-RU"/>
-        </w:rPr>
-        <w:t>ResponseEntity.ok(...)</w:t>
+      <w:proofErr w:type="spellStart"/>
+      <w:r>
+        <w:rPr>
+          <w:rFonts w:ascii="Courier New" w:eastAsia="Times New Roman" w:hAnsi="Courier New" w:cs="Courier New"/>
+          <w:sz w:val="20"/>
+          <w:szCs w:val="20"/>
+          <w:lang w:val="en-US" w:eastAsia="ru-RU"/>
+        </w:rPr>
+        <w:t>ResponseEntity.ok</w:t>
+      </w:r>
+      <w:proofErr w:type="spellEnd"/>
+      <w:r>
+        <w:rPr>
+          <w:rFonts w:ascii="Courier New" w:eastAsia="Times New Roman" w:hAnsi="Courier New" w:cs="Courier New"/>
+          <w:sz w:val="20"/>
+          <w:szCs w:val="20"/>
+          <w:lang w:val="en-US" w:eastAsia="ru-RU"/>
+        </w:rPr>
+        <w:t>(...)</w:t>
       </w:r>
       <w:r>
         <w:rPr>
@@ -2612,14 +3223,25 @@
         </w:rPr>
         <w:t xml:space="preserve">, the </w:t>
       </w:r>
-      <w:r>
-        <w:rPr>
-          <w:rFonts w:ascii="Courier New" w:eastAsia="Times New Roman" w:hAnsi="Courier New" w:cs="Courier New"/>
-          <w:sz w:val="20"/>
-          <w:szCs w:val="20"/>
-          <w:lang w:val="en-US" w:eastAsia="ru-RU"/>
-        </w:rPr>
-        <w:t>Response.builder()</w:t>
+      <w:proofErr w:type="spellStart"/>
+      <w:r>
+        <w:rPr>
+          <w:rFonts w:ascii="Courier New" w:eastAsia="Times New Roman" w:hAnsi="Courier New" w:cs="Courier New"/>
+          <w:sz w:val="20"/>
+          <w:szCs w:val="20"/>
+          <w:lang w:val="en-US" w:eastAsia="ru-RU"/>
+        </w:rPr>
+        <w:t>Response.builder</w:t>
+      </w:r>
+      <w:proofErr w:type="spellEnd"/>
+      <w:r>
+        <w:rPr>
+          <w:rFonts w:ascii="Courier New" w:eastAsia="Times New Roman" w:hAnsi="Courier New" w:cs="Courier New"/>
+          <w:sz w:val="20"/>
+          <w:szCs w:val="20"/>
+          <w:lang w:val="en-US" w:eastAsia="ru-RU"/>
+        </w:rPr>
+        <w:t>()</w:t>
       </w:r>
       <w:r>
         <w:rPr>
@@ -2663,6 +3285,7 @@
           <w:lang w:eastAsia="ru-RU"/>
         </w:rPr>
       </w:pPr>
+      <w:proofErr w:type="spellStart"/>
       <w:r>
         <w:rPr>
           <w:rFonts w:ascii="Courier New" w:eastAsia="Times New Roman" w:hAnsi="Courier New" w:cs="Courier New"/>
@@ -2672,6 +3295,7 @@
         </w:rPr>
         <w:t>timestamp</w:t>
       </w:r>
+      <w:proofErr w:type="spellEnd"/>
       <w:r>
         <w:rPr>
           <w:rFonts w:ascii="Times New Roman" w:eastAsia="Times New Roman" w:hAnsi="Times New Roman" w:cs="Times New Roman"/>
@@ -2679,7 +3303,47 @@
           <w:szCs w:val="24"/>
           <w:lang w:eastAsia="ru-RU"/>
         </w:rPr>
-        <w:t>: The current time.</w:t>
+        <w:t xml:space="preserve">: The </w:t>
+      </w:r>
+      <w:proofErr w:type="spellStart"/>
+      <w:r>
+        <w:rPr>
+          <w:rFonts w:ascii="Times New Roman" w:eastAsia="Times New Roman" w:hAnsi="Times New Roman" w:cs="Times New Roman"/>
+          <w:sz w:val="24"/>
+          <w:szCs w:val="24"/>
+          <w:lang w:eastAsia="ru-RU"/>
+        </w:rPr>
+        <w:t>current</w:t>
+      </w:r>
+      <w:proofErr w:type="spellEnd"/>
+      <w:r>
+        <w:rPr>
+          <w:rFonts w:ascii="Times New Roman" w:eastAsia="Times New Roman" w:hAnsi="Times New Roman" w:cs="Times New Roman"/>
+          <w:sz w:val="24"/>
+          <w:szCs w:val="24"/>
+          <w:lang w:eastAsia="ru-RU"/>
+        </w:rPr>
+        <w:t xml:space="preserve"> </w:t>
+      </w:r>
+      <w:proofErr w:type="spellStart"/>
+      <w:r>
+        <w:rPr>
+          <w:rFonts w:ascii="Times New Roman" w:eastAsia="Times New Roman" w:hAnsi="Times New Roman" w:cs="Times New Roman"/>
+          <w:sz w:val="24"/>
+          <w:szCs w:val="24"/>
+          <w:lang w:eastAsia="ru-RU"/>
+        </w:rPr>
+        <w:t>time</w:t>
+      </w:r>
+      <w:proofErr w:type="spellEnd"/>
+      <w:r>
+        <w:rPr>
+          <w:rFonts w:ascii="Times New Roman" w:eastAsia="Times New Roman" w:hAnsi="Times New Roman" w:cs="Times New Roman"/>
+          <w:sz w:val="24"/>
+          <w:szCs w:val="24"/>
+          <w:lang w:eastAsia="ru-RU"/>
+        </w:rPr>
+        <w:t>.</w:t>
       </w:r>
     </w:p>
     <w:p>
@@ -2750,14 +3414,25 @@
         </w:rPr>
         <w:t xml:space="preserve"> and a value from </w:t>
       </w:r>
-      <w:r>
-        <w:rPr>
-          <w:rFonts w:ascii="Courier New" w:eastAsia="Times New Roman" w:hAnsi="Courier New" w:cs="Courier New"/>
-          <w:sz w:val="20"/>
-          <w:szCs w:val="20"/>
-          <w:lang w:val="en-US" w:eastAsia="ru-RU"/>
-        </w:rPr>
-        <w:t>serverService.getAllServers(30)</w:t>
+      <w:proofErr w:type="spellStart"/>
+      <w:r>
+        <w:rPr>
+          <w:rFonts w:ascii="Courier New" w:eastAsia="Times New Roman" w:hAnsi="Courier New" w:cs="Courier New"/>
+          <w:sz w:val="20"/>
+          <w:szCs w:val="20"/>
+          <w:lang w:val="en-US" w:eastAsia="ru-RU"/>
+        </w:rPr>
+        <w:t>serverService.getAllServers</w:t>
+      </w:r>
+      <w:proofErr w:type="spellEnd"/>
+      <w:r>
+        <w:rPr>
+          <w:rFonts w:ascii="Courier New" w:eastAsia="Times New Roman" w:hAnsi="Courier New" w:cs="Courier New"/>
+          <w:sz w:val="20"/>
+          <w:szCs w:val="20"/>
+          <w:lang w:val="en-US" w:eastAsia="ru-RU"/>
+        </w:rPr>
+        <w:t>(30)</w:t>
       </w:r>
       <w:r>
         <w:rPr>
@@ -2783,6 +3458,7 @@
           <w:lang w:eastAsia="ru-RU"/>
         </w:rPr>
       </w:pPr>
+      <w:proofErr w:type="spellStart"/>
       <w:r>
         <w:rPr>
           <w:rFonts w:ascii="Courier New" w:eastAsia="Times New Roman" w:hAnsi="Courier New" w:cs="Courier New"/>
@@ -2792,6 +3468,7 @@
         </w:rPr>
         <w:t>message</w:t>
       </w:r>
+      <w:proofErr w:type="spellEnd"/>
       <w:r>
         <w:rPr>
           <w:rFonts w:ascii="Times New Roman" w:eastAsia="Times New Roman" w:hAnsi="Times New Roman" w:cs="Times New Roman"/>
@@ -2799,16 +3476,56 @@
           <w:szCs w:val="24"/>
           <w:lang w:eastAsia="ru-RU"/>
         </w:rPr>
-        <w:t xml:space="preserve">: A string </w:t>
-      </w:r>
-      <w:r>
-        <w:rPr>
-          <w:rFonts w:ascii="Courier New" w:eastAsia="Times New Roman" w:hAnsi="Courier New" w:cs="Courier New"/>
-          <w:sz w:val="20"/>
-          <w:szCs w:val="20"/>
+        <w:t xml:space="preserve">: A </w:t>
+      </w:r>
+      <w:proofErr w:type="spellStart"/>
+      <w:r>
+        <w:rPr>
+          <w:rFonts w:ascii="Times New Roman" w:eastAsia="Times New Roman" w:hAnsi="Times New Roman" w:cs="Times New Roman"/>
+          <w:sz w:val="24"/>
+          <w:szCs w:val="24"/>
           <w:lang w:eastAsia="ru-RU"/>
         </w:rPr>
-        <w:t>"Success"</w:t>
+        <w:t>string</w:t>
+      </w:r>
+      <w:proofErr w:type="spellEnd"/>
+      <w:r>
+        <w:rPr>
+          <w:rFonts w:ascii="Times New Roman" w:eastAsia="Times New Roman" w:hAnsi="Times New Roman" w:cs="Times New Roman"/>
+          <w:sz w:val="24"/>
+          <w:szCs w:val="24"/>
+          <w:lang w:eastAsia="ru-RU"/>
+        </w:rPr>
+        <w:t xml:space="preserve"> </w:t>
+      </w:r>
+      <w:r>
+        <w:rPr>
+          <w:rFonts w:ascii="Courier New" w:eastAsia="Times New Roman" w:hAnsi="Courier New" w:cs="Courier New"/>
+          <w:sz w:val="20"/>
+          <w:szCs w:val="20"/>
+          <w:lang w:eastAsia="ru-RU"/>
+        </w:rPr>
+        <w:t>"</w:t>
+      </w:r>
+      <w:proofErr w:type="spellStart"/>
+      <w:r>
+        <w:rPr>
+          <w:rFonts w:ascii="Courier New" w:eastAsia="Times New Roman" w:hAnsi="Courier New" w:cs="Courier New"/>
+          <w:sz w:val="20"/>
+          <w:szCs w:val="20"/>
+          <w:lang w:eastAsia="ru-RU"/>
+        </w:rPr>
+        <w:t>Success</w:t>
+      </w:r>
+      <w:proofErr w:type="spellEnd"/>
+      <w:r>
+        <w:rPr>
+          <w:rFonts w:ascii="Courier New" w:eastAsia="Times New Roman" w:hAnsi="Courier New" w:cs="Courier New"/>
+          <w:sz w:val="20"/>
+          <w:szCs w:val="20"/>
+          <w:lang w:eastAsia="ru-RU"/>
+        </w:rPr>
+        <w:t>"</w:t>
       </w:r>
       <w:r>
         <w:rPr>
@@ -2885,6 +3602,7 @@
           <w:lang w:val="en-US" w:eastAsia="ru-RU"/>
         </w:rPr>
       </w:pPr>
+      <w:proofErr w:type="spellStart"/>
       <w:r>
         <w:rPr>
           <w:rFonts w:ascii="Courier New" w:eastAsia="Times New Roman" w:hAnsi="Courier New" w:cs="Courier New"/>
@@ -2894,6 +3612,7 @@
         </w:rPr>
         <w:t>statusCode</w:t>
       </w:r>
+      <w:proofErr w:type="spellEnd"/>
       <w:r>
         <w:rPr>
           <w:rFonts w:ascii="Times New Roman" w:eastAsia="Times New Roman" w:hAnsi="Times New Roman" w:cs="Times New Roman"/>
@@ -2932,6 +3651,7 @@
           <w:lang w:eastAsia="ru-RU"/>
         </w:rPr>
       </w:pPr>
+      <w:proofErr w:type="gramStart"/>
       <w:r>
         <w:rPr>
           <w:rFonts w:ascii="Times New Roman" w:eastAsia="Times New Roman" w:hAnsi="Symbol" w:cs="Times New Roman"/>
@@ -2959,7 +3679,67 @@
           <w:szCs w:val="24"/>
           <w:lang w:eastAsia="ru-RU"/>
         </w:rPr>
-        <w:t>What the Client Receives:</w:t>
+        <w:t>What</w:t>
+      </w:r>
+      <w:proofErr w:type="gramEnd"/>
+      <w:r>
+        <w:rPr>
+          <w:rFonts w:ascii="Times New Roman" w:eastAsia="Times New Roman" w:hAnsi="Times New Roman" w:cs="Times New Roman"/>
+          <w:b/>
+          <w:bCs/>
+          <w:sz w:val="24"/>
+          <w:szCs w:val="24"/>
+          <w:lang w:eastAsia="ru-RU"/>
+        </w:rPr>
+        <w:t xml:space="preserve"> </w:t>
+      </w:r>
+      <w:proofErr w:type="spellStart"/>
+      <w:r>
+        <w:rPr>
+          <w:rFonts w:ascii="Times New Roman" w:eastAsia="Times New Roman" w:hAnsi="Times New Roman" w:cs="Times New Roman"/>
+          <w:b/>
+          <w:bCs/>
+          <w:sz w:val="24"/>
+          <w:szCs w:val="24"/>
+          <w:lang w:eastAsia="ru-RU"/>
+        </w:rPr>
+        <w:t>the</w:t>
+      </w:r>
+      <w:proofErr w:type="spellEnd"/>
+      <w:r>
+        <w:rPr>
+          <w:rFonts w:ascii="Times New Roman" w:eastAsia="Times New Roman" w:hAnsi="Times New Roman" w:cs="Times New Roman"/>
+          <w:b/>
+          <w:bCs/>
+          <w:sz w:val="24"/>
+          <w:szCs w:val="24"/>
+          <w:lang w:eastAsia="ru-RU"/>
+        </w:rPr>
+        <w:t xml:space="preserve"> Client </w:t>
+      </w:r>
+      <w:proofErr w:type="spellStart"/>
+      <w:r>
+        <w:rPr>
+          <w:rFonts w:ascii="Times New Roman" w:eastAsia="Times New Roman" w:hAnsi="Times New Roman" w:cs="Times New Roman"/>
+          <w:b/>
+          <w:bCs/>
+          <w:sz w:val="24"/>
+          <w:szCs w:val="24"/>
+          <w:lang w:eastAsia="ru-RU"/>
+        </w:rPr>
+        <w:t>Receives</w:t>
+      </w:r>
+      <w:proofErr w:type="spellEnd"/>
+      <w:r>
+        <w:rPr>
+          <w:rFonts w:ascii="Times New Roman" w:eastAsia="Times New Roman" w:hAnsi="Times New Roman" w:cs="Times New Roman"/>
+          <w:b/>
+          <w:bCs/>
+          <w:sz w:val="24"/>
+          <w:szCs w:val="24"/>
+          <w:lang w:eastAsia="ru-RU"/>
+        </w:rPr>
+        <w:t>:</w:t>
       </w:r>
     </w:p>
     <w:p>
@@ -3198,8 +3978,19 @@
                 <w:bCs/>
                 <w:lang w:val="en-US"/>
               </w:rPr>
-              <w:t>cd my-first-project</w:t>
+              <w:t>cd my-</w:t>
             </w:r>
+            <w:proofErr w:type="gramStart"/>
+            <w:r>
+              <w:rPr>
+                <w:rFonts w:ascii="Bookman Old Style" w:hAnsi="Bookman Old Style"/>
+                <w:b/>
+                <w:bCs/>
+                <w:lang w:val="en-US"/>
+              </w:rPr>
+              <w:t>first-project</w:t>
+            </w:r>
+            <w:proofErr w:type="gramEnd"/>
           </w:p>
           <w:p>
             <w:pPr>
@@ -3293,12 +4084,1676 @@
                 <w:bCs/>
                 <w:lang w:val="en-US"/>
               </w:rPr>
-              <w:t>ng serve</w:t>
+              <w:t xml:space="preserve">ng </w:t>
             </w:r>
+            <w:proofErr w:type="gramStart"/>
+            <w:r>
+              <w:rPr>
+                <w:rFonts w:ascii="Bookman Old Style" w:hAnsi="Bookman Old Style"/>
+                <w:b/>
+                <w:bCs/>
+                <w:lang w:val="en-US"/>
+              </w:rPr>
+              <w:t>serve</w:t>
+            </w:r>
+            <w:proofErr w:type="gramEnd"/>
           </w:p>
         </w:tc>
       </w:tr>
     </w:tbl>
+    <w:p>
+      <w:pPr>
+        <w:spacing w:after="0" w:line="240" w:lineRule="auto"/>
+        <w:rPr>
+          <w:rFonts w:ascii="Bookman Old Style" w:hAnsi="Bookman Old Style"/>
+          <w:lang w:val="en-US"/>
+        </w:rPr>
+      </w:pPr>
+    </w:p>
+    <w:p>
+      <w:pPr>
+        <w:spacing w:after="0" w:line="240" w:lineRule="auto"/>
+        <w:rPr>
+          <w:rFonts w:ascii="Bookman Old Style" w:hAnsi="Bookman Old Style"/>
+          <w:lang w:val="en-US"/>
+        </w:rPr>
+      </w:pPr>
+    </w:p>
+    <w:p>
+      <w:pPr>
+        <w:spacing w:after="0" w:line="240" w:lineRule="auto"/>
+        <w:rPr>
+          <w:rFonts w:ascii="Bookman Old Style" w:hAnsi="Bookman Old Style"/>
+          <w:lang w:val="en-US"/>
+        </w:rPr>
+      </w:pPr>
+      <w:r>
+        <w:rPr>
+          <w:rFonts w:ascii="Bookman Old Style" w:hAnsi="Bookman Old Style"/>
+          <w:lang w:val="en-US"/>
+        </w:rPr>
+        <w:t xml:space="preserve">the syntax &lt;T&gt; is very common in TypeScript and is used to define </w:t>
+      </w:r>
+      <w:r>
+        <w:rPr>
+          <w:rFonts w:ascii="Bookman Old Style" w:hAnsi="Bookman Old Style"/>
+          <w:b/>
+          <w:bCs/>
+          <w:lang w:val="en-US"/>
+        </w:rPr>
+        <w:t>generics</w:t>
+      </w:r>
+      <w:r>
+        <w:rPr>
+          <w:rFonts w:ascii="Bookman Old Style" w:hAnsi="Bookman Old Style"/>
+          <w:lang w:val="en-US"/>
+        </w:rPr>
+        <w:t>.</w:t>
+      </w:r>
+    </w:p>
+    <w:p>
+      <w:pPr>
+        <w:spacing w:after="0" w:line="240" w:lineRule="auto"/>
+        <w:rPr>
+          <w:rFonts w:ascii="Bookman Old Style" w:hAnsi="Bookman Old Style"/>
+        </w:rPr>
+      </w:pPr>
+      <w:r>
+        <w:rPr>
+          <w:rFonts w:ascii="Bookman Old Style" w:hAnsi="Bookman Old Style"/>
+        </w:rPr>
+        <w:pict w14:anchorId="661CB0F6">
+          <v:rect id="_x0000_i1031" style="width:0;height:1.5pt" o:hralign="center" o:hrstd="t" o:hr="t" fillcolor="#a0a0a0" stroked="f"/>
+        </w:pict>
+      </w:r>
+    </w:p>
+    <w:p>
+      <w:pPr>
+        <w:spacing w:after="0" w:line="240" w:lineRule="auto"/>
+        <w:rPr>
+          <w:rFonts w:ascii="Bookman Old Style" w:hAnsi="Bookman Old Style"/>
+          <w:b/>
+          <w:bCs/>
+          <w:lang w:val="en-US"/>
+        </w:rPr>
+      </w:pPr>
+      <w:r>
+        <w:rPr>
+          <w:rFonts w:ascii="Bookman Old Style" w:hAnsi="Bookman Old Style"/>
+          <w:b/>
+          <w:bCs/>
+          <w:lang w:val="en-US"/>
+        </w:rPr>
+        <w:t>What Are Generics?</w:t>
+      </w:r>
+    </w:p>
+    <w:p>
+      <w:pPr>
+        <w:spacing w:after="0" w:line="240" w:lineRule="auto"/>
+        <w:rPr>
+          <w:rFonts w:ascii="Bookman Old Style" w:hAnsi="Bookman Old Style"/>
+          <w:lang w:val="en-US"/>
+        </w:rPr>
+      </w:pPr>
+      <w:r>
+        <w:rPr>
+          <w:rFonts w:ascii="Bookman Old Style" w:hAnsi="Bookman Old Style"/>
+          <w:lang w:val="en-US"/>
+        </w:rPr>
+        <w:t xml:space="preserve">Generics in TypeScript are a way to create </w:t>
+      </w:r>
+      <w:r>
+        <w:rPr>
+          <w:rFonts w:ascii="Bookman Old Style" w:hAnsi="Bookman Old Style"/>
+          <w:b/>
+          <w:bCs/>
+          <w:lang w:val="en-US"/>
+        </w:rPr>
+        <w:t>reusable components</w:t>
+      </w:r>
+      <w:r>
+        <w:rPr>
+          <w:rFonts w:ascii="Bookman Old Style" w:hAnsi="Bookman Old Style"/>
+          <w:lang w:val="en-US"/>
+        </w:rPr>
+        <w:t xml:space="preserve"> that work with multiple types, rather than being restricted to one specific type. This makes your code more flexible, type-safe, and reusable.</w:t>
+      </w:r>
+    </w:p>
+    <w:p>
+      <w:pPr>
+        <w:spacing w:after="0" w:line="240" w:lineRule="auto"/>
+        <w:rPr>
+          <w:rFonts w:ascii="Bookman Old Style" w:hAnsi="Bookman Old Style"/>
+        </w:rPr>
+      </w:pPr>
+      <w:r>
+        <w:rPr>
+          <w:rFonts w:ascii="Bookman Old Style" w:hAnsi="Bookman Old Style"/>
+        </w:rPr>
+        <w:pict w14:anchorId="75BDC39A">
+          <v:rect id="_x0000_i1032" style="width:0;height:1.5pt" o:hralign="center" o:hrstd="t" o:hr="t" fillcolor="#a0a0a0" stroked="f"/>
+        </w:pict>
+      </w:r>
+    </w:p>
+    <w:p>
+      <w:pPr>
+        <w:spacing w:after="0" w:line="240" w:lineRule="auto"/>
+        <w:rPr>
+          <w:rFonts w:ascii="Bookman Old Style" w:hAnsi="Bookman Old Style"/>
+          <w:b/>
+          <w:bCs/>
+        </w:rPr>
+      </w:pPr>
+      <w:r>
+        <w:rPr>
+          <w:rFonts w:ascii="Bookman Old Style" w:hAnsi="Bookman Old Style"/>
+          <w:b/>
+          <w:bCs/>
+        </w:rPr>
+        <w:t xml:space="preserve">Key </w:t>
+      </w:r>
+      <w:proofErr w:type="spellStart"/>
+      <w:r>
+        <w:rPr>
+          <w:rFonts w:ascii="Bookman Old Style" w:hAnsi="Bookman Old Style"/>
+          <w:b/>
+          <w:bCs/>
+        </w:rPr>
+        <w:t>Points</w:t>
+      </w:r>
+      <w:proofErr w:type="spellEnd"/>
+      <w:r>
+        <w:rPr>
+          <w:rFonts w:ascii="Bookman Old Style" w:hAnsi="Bookman Old Style"/>
+          <w:b/>
+          <w:bCs/>
+        </w:rPr>
+        <w:t xml:space="preserve"> </w:t>
+      </w:r>
+      <w:proofErr w:type="spellStart"/>
+      <w:r>
+        <w:rPr>
+          <w:rFonts w:ascii="Bookman Old Style" w:hAnsi="Bookman Old Style"/>
+          <w:b/>
+          <w:bCs/>
+        </w:rPr>
+        <w:t>About</w:t>
+      </w:r>
+      <w:proofErr w:type="spellEnd"/>
+      <w:r>
+        <w:rPr>
+          <w:rFonts w:ascii="Bookman Old Style" w:hAnsi="Bookman Old Style"/>
+          <w:b/>
+          <w:bCs/>
+        </w:rPr>
+        <w:t xml:space="preserve"> &lt;T&gt;</w:t>
+      </w:r>
+    </w:p>
+    <w:p>
+      <w:pPr>
+        <w:numPr>
+          <w:ilvl w:val="0"/>
+          <w:numId w:val="15"/>
+        </w:numPr>
+        <w:spacing w:after="0" w:line="240" w:lineRule="auto"/>
+        <w:rPr>
+          <w:rFonts w:ascii="Bookman Old Style" w:hAnsi="Bookman Old Style"/>
+          <w:lang w:val="en-US"/>
+        </w:rPr>
+      </w:pPr>
+      <w:r>
+        <w:rPr>
+          <w:rFonts w:ascii="Bookman Old Style" w:hAnsi="Bookman Old Style"/>
+          <w:b/>
+          <w:bCs/>
+          <w:lang w:val="en-US"/>
+        </w:rPr>
+        <w:t>T is a Placeholder for a Type</w:t>
+      </w:r>
+      <w:r>
+        <w:rPr>
+          <w:rFonts w:ascii="Bookman Old Style" w:hAnsi="Bookman Old Style"/>
+          <w:lang w:val="en-US"/>
+        </w:rPr>
+        <w:t>:</w:t>
+      </w:r>
+    </w:p>
+    <w:p>
+      <w:pPr>
+        <w:numPr>
+          <w:ilvl w:val="1"/>
+          <w:numId w:val="15"/>
+        </w:numPr>
+        <w:spacing w:after="0" w:line="240" w:lineRule="auto"/>
+        <w:rPr>
+          <w:rFonts w:ascii="Bookman Old Style" w:hAnsi="Bookman Old Style"/>
+          <w:lang w:val="en-US"/>
+        </w:rPr>
+      </w:pPr>
+      <w:r>
+        <w:rPr>
+          <w:rFonts w:ascii="Bookman Old Style" w:hAnsi="Bookman Old Style"/>
+          <w:lang w:val="en-US"/>
+        </w:rPr>
+        <w:t xml:space="preserve">It can represent any type (e.g., string, number, User, </w:t>
+      </w:r>
+      <w:proofErr w:type="gramStart"/>
+      <w:r>
+        <w:rPr>
+          <w:rFonts w:ascii="Bookman Old Style" w:hAnsi="Bookman Old Style"/>
+          <w:lang w:val="en-US"/>
+        </w:rPr>
+        <w:t>Server[</w:t>
+      </w:r>
+      <w:proofErr w:type="gramEnd"/>
+      <w:r>
+        <w:rPr>
+          <w:rFonts w:ascii="Bookman Old Style" w:hAnsi="Bookman Old Style"/>
+          <w:lang w:val="en-US"/>
+        </w:rPr>
+        <w:t>], etc.).</w:t>
+      </w:r>
+    </w:p>
+    <w:p>
+      <w:pPr>
+        <w:numPr>
+          <w:ilvl w:val="1"/>
+          <w:numId w:val="15"/>
+        </w:numPr>
+        <w:spacing w:after="0" w:line="240" w:lineRule="auto"/>
+        <w:rPr>
+          <w:rFonts w:ascii="Bookman Old Style" w:hAnsi="Bookman Old Style"/>
+          <w:lang w:val="en-US"/>
+        </w:rPr>
+      </w:pPr>
+      <w:r>
+        <w:rPr>
+          <w:rFonts w:ascii="Bookman Old Style" w:hAnsi="Bookman Old Style"/>
+          <w:lang w:val="en-US"/>
+        </w:rPr>
+        <w:t xml:space="preserve">You replace </w:t>
+      </w:r>
+      <w:proofErr w:type="spellStart"/>
+      <w:r>
+        <w:rPr>
+          <w:rFonts w:ascii="Bookman Old Style" w:hAnsi="Bookman Old Style"/>
+          <w:lang w:val="en-US"/>
+        </w:rPr>
+        <w:t>T</w:t>
+      </w:r>
+      <w:proofErr w:type="spellEnd"/>
+      <w:r>
+        <w:rPr>
+          <w:rFonts w:ascii="Bookman Old Style" w:hAnsi="Bookman Old Style"/>
+          <w:lang w:val="en-US"/>
+        </w:rPr>
+        <w:t xml:space="preserve"> with a specific type when using the generic.</w:t>
+      </w:r>
+    </w:p>
+    <w:p>
+      <w:pPr>
+        <w:numPr>
+          <w:ilvl w:val="0"/>
+          <w:numId w:val="15"/>
+        </w:numPr>
+        <w:spacing w:after="0" w:line="240" w:lineRule="auto"/>
+        <w:rPr>
+          <w:rFonts w:ascii="Bookman Old Style" w:hAnsi="Bookman Old Style"/>
+        </w:rPr>
+      </w:pPr>
+      <w:proofErr w:type="spellStart"/>
+      <w:r>
+        <w:rPr>
+          <w:rFonts w:ascii="Bookman Old Style" w:hAnsi="Bookman Old Style"/>
+          <w:b/>
+          <w:bCs/>
+        </w:rPr>
+        <w:t>Flexible</w:t>
+      </w:r>
+      <w:proofErr w:type="spellEnd"/>
+      <w:r>
+        <w:rPr>
+          <w:rFonts w:ascii="Bookman Old Style" w:hAnsi="Bookman Old Style"/>
+          <w:b/>
+          <w:bCs/>
+        </w:rPr>
+        <w:t xml:space="preserve"> </w:t>
+      </w:r>
+      <w:proofErr w:type="spellStart"/>
+      <w:r>
+        <w:rPr>
+          <w:rFonts w:ascii="Bookman Old Style" w:hAnsi="Bookman Old Style"/>
+          <w:b/>
+          <w:bCs/>
+        </w:rPr>
+        <w:t>and</w:t>
+      </w:r>
+      <w:proofErr w:type="spellEnd"/>
+      <w:r>
+        <w:rPr>
+          <w:rFonts w:ascii="Bookman Old Style" w:hAnsi="Bookman Old Style"/>
+          <w:b/>
+          <w:bCs/>
+        </w:rPr>
+        <w:t xml:space="preserve"> </w:t>
+      </w:r>
+      <w:proofErr w:type="spellStart"/>
+      <w:r>
+        <w:rPr>
+          <w:rFonts w:ascii="Bookman Old Style" w:hAnsi="Bookman Old Style"/>
+          <w:b/>
+          <w:bCs/>
+        </w:rPr>
+        <w:t>Reusable</w:t>
+      </w:r>
+      <w:proofErr w:type="spellEnd"/>
+      <w:r>
+        <w:rPr>
+          <w:rFonts w:ascii="Bookman Old Style" w:hAnsi="Bookman Old Style"/>
+        </w:rPr>
+        <w:t>:</w:t>
+      </w:r>
+    </w:p>
+    <w:p>
+      <w:pPr>
+        <w:numPr>
+          <w:ilvl w:val="1"/>
+          <w:numId w:val="15"/>
+        </w:numPr>
+        <w:spacing w:after="0" w:line="240" w:lineRule="auto"/>
+        <w:rPr>
+          <w:rFonts w:ascii="Bookman Old Style" w:hAnsi="Bookman Old Style"/>
+          <w:lang w:val="en-US"/>
+        </w:rPr>
+      </w:pPr>
+      <w:r>
+        <w:rPr>
+          <w:rFonts w:ascii="Bookman Old Style" w:hAnsi="Bookman Old Style"/>
+          <w:lang w:val="en-US"/>
+        </w:rPr>
+        <w:t>You don’t have to create a separate class, function, or interface for every type. Generics let you define it once and use it for different types.</w:t>
+      </w:r>
+    </w:p>
+    <w:p>
+      <w:pPr>
+        <w:numPr>
+          <w:ilvl w:val="0"/>
+          <w:numId w:val="15"/>
+        </w:numPr>
+        <w:spacing w:after="0" w:line="240" w:lineRule="auto"/>
+        <w:rPr>
+          <w:rFonts w:ascii="Bookman Old Style" w:hAnsi="Bookman Old Style"/>
+        </w:rPr>
+      </w:pPr>
+      <w:r>
+        <w:rPr>
+          <w:rFonts w:ascii="Bookman Old Style" w:hAnsi="Bookman Old Style"/>
+          <w:b/>
+          <w:bCs/>
+        </w:rPr>
+        <w:t>Type Safety</w:t>
+      </w:r>
+      <w:r>
+        <w:rPr>
+          <w:rFonts w:ascii="Bookman Old Style" w:hAnsi="Bookman Old Style"/>
+        </w:rPr>
+        <w:t>:</w:t>
+      </w:r>
+    </w:p>
+    <w:p>
+      <w:pPr>
+        <w:numPr>
+          <w:ilvl w:val="1"/>
+          <w:numId w:val="15"/>
+        </w:numPr>
+        <w:spacing w:after="0" w:line="240" w:lineRule="auto"/>
+        <w:rPr>
+          <w:rFonts w:ascii="Bookman Old Style" w:hAnsi="Bookman Old Style"/>
+          <w:lang w:val="en-US"/>
+        </w:rPr>
+      </w:pPr>
+      <w:r>
+        <w:rPr>
+          <w:rFonts w:ascii="Bookman Old Style" w:hAnsi="Bookman Old Style"/>
+          <w:lang w:val="en-US"/>
+        </w:rPr>
+        <w:t>By specifying the type later, TypeScript ensures that the operations on that type are valid, reducing runtime errors.</w:t>
+      </w:r>
+    </w:p>
+    <w:p>
+      <w:pPr>
+        <w:spacing w:after="0" w:line="240" w:lineRule="auto"/>
+        <w:rPr>
+          <w:rFonts w:ascii="Bookman Old Style" w:hAnsi="Bookman Old Style"/>
+          <w:lang w:val="en-US"/>
+        </w:rPr>
+      </w:pPr>
+    </w:p>
+    <w:p>
+      <w:pPr>
+        <w:spacing w:after="0" w:line="240" w:lineRule="auto"/>
+        <w:rPr>
+          <w:rFonts w:ascii="Bookman Old Style" w:hAnsi="Bookman Old Style"/>
+          <w:lang w:val="en-US"/>
+        </w:rPr>
+      </w:pPr>
+      <w:r>
+        <w:rPr>
+          <w:rFonts w:ascii="Bookman Old Style" w:hAnsi="Bookman Old Style"/>
+          <w:lang w:val="en-US"/>
+        </w:rPr>
+        <w:t xml:space="preserve">In </w:t>
+      </w:r>
+      <w:proofErr w:type="spellStart"/>
+      <w:proofErr w:type="gramStart"/>
+      <w:r>
+        <w:rPr>
+          <w:rFonts w:ascii="Bookman Old Style" w:hAnsi="Bookman Old Style"/>
+          <w:lang w:val="en-US"/>
+        </w:rPr>
+        <w:t>ServerService</w:t>
+      </w:r>
+      <w:proofErr w:type="spellEnd"/>
+      <w:r>
+        <w:rPr>
+          <w:rFonts w:ascii="Bookman Old Style" w:hAnsi="Bookman Old Style"/>
+          <w:lang w:val="en-US"/>
+        </w:rPr>
+        <w:t xml:space="preserve"> </w:t>
+      </w:r>
+      <w:r>
+        <w:rPr>
+          <w:rFonts w:ascii="Bookman Old Style" w:hAnsi="Bookman Old Style"/>
+          <w:lang w:val="en-US"/>
+        </w:rPr>
+        <w:t xml:space="preserve"> I</w:t>
+      </w:r>
+      <w:proofErr w:type="gramEnd"/>
+      <w:r>
+        <w:rPr>
+          <w:rFonts w:ascii="Bookman Old Style" w:hAnsi="Bookman Old Style"/>
+          <w:lang w:val="en-US"/>
+        </w:rPr>
+        <w:t xml:space="preserve"> </w:t>
+      </w:r>
+      <w:proofErr w:type="spellStart"/>
+      <w:r>
+        <w:rPr>
+          <w:rFonts w:ascii="Bookman Old Style" w:hAnsi="Bookman Old Style"/>
+          <w:lang w:val="en-US"/>
+        </w:rPr>
+        <w:t>creqt</w:t>
+      </w:r>
+      <w:proofErr w:type="spellEnd"/>
+      <w:r>
+        <w:rPr>
+          <w:rFonts w:ascii="Bookman Old Style" w:hAnsi="Bookman Old Style"/>
+          <w:lang w:val="en-US"/>
+        </w:rPr>
+        <w:t xml:space="preserve"> all function </w:t>
+      </w:r>
+      <w:proofErr w:type="spellStart"/>
+      <w:r>
+        <w:rPr>
+          <w:rFonts w:ascii="Bookman Old Style" w:hAnsi="Bookman Old Style"/>
+          <w:lang w:val="en-US"/>
+        </w:rPr>
+        <w:t>thatn</w:t>
+      </w:r>
+      <w:proofErr w:type="spellEnd"/>
+      <w:r>
+        <w:rPr>
+          <w:rFonts w:ascii="Bookman Old Style" w:hAnsi="Bookman Old Style"/>
+          <w:lang w:val="en-US"/>
+        </w:rPr>
+        <w:t xml:space="preserve"> we need to get HTTP requests</w:t>
+      </w:r>
+    </w:p>
+    <w:p>
+      <w:pPr>
+        <w:spacing w:after="0" w:line="240" w:lineRule="auto"/>
+        <w:rPr>
+          <w:rFonts w:ascii="Bookman Old Style" w:hAnsi="Bookman Old Style"/>
+          <w:lang w:val="en-US"/>
+        </w:rPr>
+      </w:pPr>
+    </w:p>
+    <w:p>
+      <w:pPr>
+        <w:spacing w:after="0" w:line="240" w:lineRule="auto"/>
+        <w:rPr>
+          <w:rFonts w:ascii="Bookman Old Style" w:hAnsi="Bookman Old Style"/>
+          <w:lang w:val="en-US"/>
+        </w:rPr>
+      </w:pPr>
+      <w:r>
+        <w:rPr>
+          <w:rFonts w:ascii="Bookman Old Style" w:hAnsi="Bookman Old Style"/>
+          <w:lang w:val="en-US"/>
+        </w:rPr>
+        <w:t xml:space="preserve">In Angular, if you need to use </w:t>
+      </w:r>
+      <w:proofErr w:type="spellStart"/>
+      <w:r>
+        <w:rPr>
+          <w:rFonts w:ascii="Bookman Old Style" w:hAnsi="Bookman Old Style"/>
+          <w:lang w:val="en-US"/>
+        </w:rPr>
+        <w:t>HttpClient</w:t>
+      </w:r>
+      <w:proofErr w:type="spellEnd"/>
+      <w:r>
+        <w:rPr>
+          <w:rFonts w:ascii="Bookman Old Style" w:hAnsi="Bookman Old Style"/>
+          <w:lang w:val="en-US"/>
+        </w:rPr>
+        <w:t xml:space="preserve"> in your application, you need to import the </w:t>
+      </w:r>
+      <w:proofErr w:type="spellStart"/>
+      <w:r>
+        <w:rPr>
+          <w:rFonts w:ascii="Bookman Old Style" w:hAnsi="Bookman Old Style"/>
+          <w:lang w:val="en-US"/>
+        </w:rPr>
+        <w:t>HttpClientModule</w:t>
+      </w:r>
+      <w:proofErr w:type="spellEnd"/>
+      <w:r>
+        <w:rPr>
+          <w:rFonts w:ascii="Bookman Old Style" w:hAnsi="Bookman Old Style"/>
+          <w:lang w:val="en-US"/>
+        </w:rPr>
+        <w:t xml:space="preserve">. However, in the code snippet you provided, the </w:t>
+      </w:r>
+      <w:proofErr w:type="spellStart"/>
+      <w:r>
+        <w:rPr>
+          <w:rFonts w:ascii="Bookman Old Style" w:hAnsi="Bookman Old Style"/>
+          <w:lang w:val="en-US"/>
+        </w:rPr>
+        <w:t>HttpClientModule</w:t>
+      </w:r>
+      <w:proofErr w:type="spellEnd"/>
+      <w:r>
+        <w:rPr>
+          <w:rFonts w:ascii="Bookman Old Style" w:hAnsi="Bookman Old Style"/>
+          <w:lang w:val="en-US"/>
+        </w:rPr>
+        <w:t xml:space="preserve"> is not being used directly. If you plan to use </w:t>
+      </w:r>
+      <w:proofErr w:type="spellStart"/>
+      <w:r>
+        <w:rPr>
+          <w:rFonts w:ascii="Bookman Old Style" w:hAnsi="Bookman Old Style"/>
+          <w:lang w:val="en-US"/>
+        </w:rPr>
+        <w:t>HttpClient</w:t>
+      </w:r>
+      <w:proofErr w:type="spellEnd"/>
+      <w:r>
+        <w:rPr>
+          <w:rFonts w:ascii="Bookman Old Style" w:hAnsi="Bookman Old Style"/>
+          <w:lang w:val="en-US"/>
+        </w:rPr>
+        <w:t xml:space="preserve"> in your services or components, you need to add it to the providers in your </w:t>
+      </w:r>
+      <w:proofErr w:type="spellStart"/>
+      <w:r>
+        <w:rPr>
+          <w:rFonts w:ascii="Bookman Old Style" w:hAnsi="Bookman Old Style"/>
+          <w:lang w:val="en-US"/>
+        </w:rPr>
+        <w:t>ApplicationConfig</w:t>
+      </w:r>
+      <w:proofErr w:type="spellEnd"/>
+      <w:r>
+        <w:rPr>
+          <w:rFonts w:ascii="Bookman Old Style" w:hAnsi="Bookman Old Style"/>
+          <w:lang w:val="en-US"/>
+        </w:rPr>
+        <w:t>.</w:t>
+      </w:r>
+    </w:p>
+    <w:p>
+      <w:pPr>
+        <w:spacing w:after="0" w:line="240" w:lineRule="auto"/>
+        <w:rPr>
+          <w:rFonts w:ascii="Bookman Old Style" w:hAnsi="Bookman Old Style"/>
+          <w:lang w:val="en-US"/>
+        </w:rPr>
+      </w:pPr>
+      <w:r>
+        <w:rPr>
+          <w:rFonts w:ascii="Bookman Old Style" w:hAnsi="Bookman Old Style"/>
+          <w:lang w:val="en-US"/>
+        </w:rPr>
+        <w:t xml:space="preserve">Here’s how you can modify your </w:t>
+      </w:r>
+      <w:proofErr w:type="spellStart"/>
+      <w:r>
+        <w:rPr>
+          <w:rFonts w:ascii="Bookman Old Style" w:hAnsi="Bookman Old Style"/>
+          <w:lang w:val="en-US"/>
+        </w:rPr>
+        <w:t>appConfig</w:t>
+      </w:r>
+      <w:proofErr w:type="spellEnd"/>
+      <w:r>
+        <w:rPr>
+          <w:rFonts w:ascii="Bookman Old Style" w:hAnsi="Bookman Old Style"/>
+          <w:lang w:val="en-US"/>
+        </w:rPr>
+        <w:t xml:space="preserve"> to include the </w:t>
+      </w:r>
+      <w:proofErr w:type="spellStart"/>
+      <w:r>
+        <w:rPr>
+          <w:rFonts w:ascii="Bookman Old Style" w:hAnsi="Bookman Old Style"/>
+          <w:lang w:val="en-US"/>
+        </w:rPr>
+        <w:t>HttpClientModule</w:t>
+      </w:r>
+      <w:proofErr w:type="spellEnd"/>
+      <w:r>
+        <w:rPr>
+          <w:rFonts w:ascii="Bookman Old Style" w:hAnsi="Bookman Old Style"/>
+          <w:lang w:val="en-US"/>
+        </w:rPr>
+        <w:t>:</w:t>
+      </w:r>
+    </w:p>
+    <w:p>
+      <w:pPr>
+        <w:spacing w:after="0" w:line="240" w:lineRule="auto"/>
+        <w:rPr>
+          <w:rFonts w:ascii="Bookman Old Style" w:hAnsi="Bookman Old Style"/>
+          <w:b/>
+          <w:bCs/>
+          <w:lang w:val="en-US"/>
+        </w:rPr>
+      </w:pPr>
+      <w:r>
+        <w:rPr>
+          <w:rFonts w:ascii="Bookman Old Style" w:hAnsi="Bookman Old Style"/>
+          <w:b/>
+          <w:bCs/>
+          <w:lang w:val="en-US"/>
+        </w:rPr>
+        <w:t xml:space="preserve">Modified Code with </w:t>
+      </w:r>
+      <w:proofErr w:type="spellStart"/>
+      <w:r>
+        <w:rPr>
+          <w:rFonts w:ascii="Bookman Old Style" w:hAnsi="Bookman Old Style"/>
+          <w:b/>
+          <w:bCs/>
+          <w:lang w:val="en-US"/>
+        </w:rPr>
+        <w:t>HttpClientModule</w:t>
+      </w:r>
+      <w:proofErr w:type="spellEnd"/>
+      <w:r>
+        <w:rPr>
+          <w:rFonts w:ascii="Bookman Old Style" w:hAnsi="Bookman Old Style"/>
+          <w:b/>
+          <w:bCs/>
+          <w:lang w:val="en-US"/>
+        </w:rPr>
+        <w:t>:</w:t>
+      </w:r>
+    </w:p>
+    <w:p>
+      <w:pPr>
+        <w:spacing w:after="0" w:line="240" w:lineRule="auto"/>
+        <w:rPr>
+          <w:rFonts w:ascii="Bookman Old Style" w:hAnsi="Bookman Old Style"/>
+          <w:lang w:val="en-US"/>
+        </w:rPr>
+      </w:pPr>
+      <w:r>
+        <w:rPr>
+          <w:rFonts w:ascii="Bookman Old Style" w:hAnsi="Bookman Old Style"/>
+          <w:lang w:val="en-US"/>
+        </w:rPr>
+        <w:t>typescript</w:t>
+      </w:r>
+    </w:p>
+    <w:p>
+      <w:pPr>
+        <w:spacing w:after="0" w:line="240" w:lineRule="auto"/>
+        <w:rPr>
+          <w:rFonts w:ascii="Bookman Old Style" w:hAnsi="Bookman Old Style"/>
+          <w:lang w:val="en-US"/>
+        </w:rPr>
+      </w:pPr>
+      <w:r>
+        <w:rPr>
+          <w:rFonts w:ascii="Bookman Old Style" w:hAnsi="Bookman Old Style"/>
+          <w:lang w:val="en-US"/>
+        </w:rPr>
+        <w:t>Copy code</w:t>
+      </w:r>
+    </w:p>
+    <w:p>
+      <w:pPr>
+        <w:spacing w:after="0" w:line="240" w:lineRule="auto"/>
+        <w:rPr>
+          <w:rFonts w:ascii="Bookman Old Style" w:hAnsi="Bookman Old Style"/>
+          <w:lang w:val="en-US"/>
+        </w:rPr>
+      </w:pPr>
+      <w:r>
+        <w:rPr>
+          <w:rFonts w:ascii="Bookman Old Style" w:hAnsi="Bookman Old Style"/>
+          <w:lang w:val="en-US"/>
+        </w:rPr>
+        <w:t xml:space="preserve">import </w:t>
+      </w:r>
+      <w:proofErr w:type="gramStart"/>
+      <w:r>
+        <w:rPr>
+          <w:rFonts w:ascii="Bookman Old Style" w:hAnsi="Bookman Old Style"/>
+          <w:lang w:val="en-US"/>
+        </w:rPr>
+        <w:t xml:space="preserve">{ </w:t>
+      </w:r>
+      <w:proofErr w:type="spellStart"/>
+      <w:r>
+        <w:rPr>
+          <w:rFonts w:ascii="Bookman Old Style" w:hAnsi="Bookman Old Style"/>
+          <w:lang w:val="en-US"/>
+        </w:rPr>
+        <w:t>ApplicationConfig</w:t>
+      </w:r>
+      <w:proofErr w:type="spellEnd"/>
+      <w:proofErr w:type="gramEnd"/>
+      <w:r>
+        <w:rPr>
+          <w:rFonts w:ascii="Bookman Old Style" w:hAnsi="Bookman Old Style"/>
+          <w:lang w:val="en-US"/>
+        </w:rPr>
+        <w:t xml:space="preserve">, </w:t>
+      </w:r>
+      <w:proofErr w:type="spellStart"/>
+      <w:r>
+        <w:rPr>
+          <w:rFonts w:ascii="Bookman Old Style" w:hAnsi="Bookman Old Style"/>
+          <w:lang w:val="en-US"/>
+        </w:rPr>
+        <w:t>provideZoneChangeDetection</w:t>
+      </w:r>
+      <w:proofErr w:type="spellEnd"/>
+      <w:r>
+        <w:rPr>
+          <w:rFonts w:ascii="Bookman Old Style" w:hAnsi="Bookman Old Style"/>
+          <w:lang w:val="en-US"/>
+        </w:rPr>
+        <w:t xml:space="preserve"> } from '@angular/core';</w:t>
+      </w:r>
+    </w:p>
+    <w:p>
+      <w:pPr>
+        <w:spacing w:after="0" w:line="240" w:lineRule="auto"/>
+        <w:rPr>
+          <w:rFonts w:ascii="Bookman Old Style" w:hAnsi="Bookman Old Style"/>
+          <w:lang w:val="en-US"/>
+        </w:rPr>
+      </w:pPr>
+      <w:r>
+        <w:rPr>
+          <w:rFonts w:ascii="Bookman Old Style" w:hAnsi="Bookman Old Style"/>
+          <w:lang w:val="en-US"/>
+        </w:rPr>
+        <w:t xml:space="preserve">import </w:t>
+      </w:r>
+      <w:proofErr w:type="gramStart"/>
+      <w:r>
+        <w:rPr>
+          <w:rFonts w:ascii="Bookman Old Style" w:hAnsi="Bookman Old Style"/>
+          <w:lang w:val="en-US"/>
+        </w:rPr>
+        <w:t xml:space="preserve">{ </w:t>
+      </w:r>
+      <w:proofErr w:type="spellStart"/>
+      <w:r>
+        <w:rPr>
+          <w:rFonts w:ascii="Bookman Old Style" w:hAnsi="Bookman Old Style"/>
+          <w:lang w:val="en-US"/>
+        </w:rPr>
+        <w:t>provideRouter</w:t>
+      </w:r>
+      <w:proofErr w:type="spellEnd"/>
+      <w:proofErr w:type="gramEnd"/>
+      <w:r>
+        <w:rPr>
+          <w:rFonts w:ascii="Bookman Old Style" w:hAnsi="Bookman Old Style"/>
+          <w:lang w:val="en-US"/>
+        </w:rPr>
+        <w:t xml:space="preserve"> } from '@angular/router';</w:t>
+      </w:r>
+    </w:p>
+    <w:p>
+      <w:pPr>
+        <w:spacing w:after="0" w:line="240" w:lineRule="auto"/>
+        <w:rPr>
+          <w:rFonts w:ascii="Bookman Old Style" w:hAnsi="Bookman Old Style"/>
+          <w:lang w:val="en-US"/>
+        </w:rPr>
+      </w:pPr>
+      <w:r>
+        <w:rPr>
+          <w:rFonts w:ascii="Bookman Old Style" w:hAnsi="Bookman Old Style"/>
+          <w:lang w:val="en-US"/>
+        </w:rPr>
+        <w:t xml:space="preserve">import </w:t>
+      </w:r>
+      <w:proofErr w:type="gramStart"/>
+      <w:r>
+        <w:rPr>
+          <w:rFonts w:ascii="Bookman Old Style" w:hAnsi="Bookman Old Style"/>
+          <w:lang w:val="en-US"/>
+        </w:rPr>
+        <w:t xml:space="preserve">{ </w:t>
+      </w:r>
+      <w:proofErr w:type="spellStart"/>
+      <w:r>
+        <w:rPr>
+          <w:rFonts w:ascii="Bookman Old Style" w:hAnsi="Bookman Old Style"/>
+          <w:lang w:val="en-US"/>
+        </w:rPr>
+        <w:t>provideHttpClient</w:t>
+      </w:r>
+      <w:proofErr w:type="spellEnd"/>
+      <w:proofErr w:type="gramEnd"/>
+      <w:r>
+        <w:rPr>
+          <w:rFonts w:ascii="Bookman Old Style" w:hAnsi="Bookman Old Style"/>
+          <w:lang w:val="en-US"/>
+        </w:rPr>
+        <w:t xml:space="preserve"> } from '@angular/common/http'; // Import </w:t>
+      </w:r>
+      <w:proofErr w:type="spellStart"/>
+      <w:r>
+        <w:rPr>
+          <w:rFonts w:ascii="Bookman Old Style" w:hAnsi="Bookman Old Style"/>
+          <w:lang w:val="en-US"/>
+        </w:rPr>
+        <w:t>provideHttpClient</w:t>
+      </w:r>
+      <w:proofErr w:type="spellEnd"/>
+      <w:r>
+        <w:rPr>
+          <w:rFonts w:ascii="Bookman Old Style" w:hAnsi="Bookman Old Style"/>
+          <w:lang w:val="en-US"/>
+        </w:rPr>
+        <w:t xml:space="preserve"> for </w:t>
+      </w:r>
+      <w:proofErr w:type="spellStart"/>
+      <w:r>
+        <w:rPr>
+          <w:rFonts w:ascii="Bookman Old Style" w:hAnsi="Bookman Old Style"/>
+          <w:lang w:val="en-US"/>
+        </w:rPr>
+        <w:t>HttpClientModule</w:t>
+      </w:r>
+      <w:proofErr w:type="spellEnd"/>
+    </w:p>
+    <w:p>
+      <w:pPr>
+        <w:spacing w:after="0" w:line="240" w:lineRule="auto"/>
+        <w:rPr>
+          <w:rFonts w:ascii="Bookman Old Style" w:hAnsi="Bookman Old Style"/>
+          <w:lang w:val="en-US"/>
+        </w:rPr>
+      </w:pPr>
+    </w:p>
+    <w:p>
+      <w:pPr>
+        <w:spacing w:after="0" w:line="240" w:lineRule="auto"/>
+        <w:rPr>
+          <w:rFonts w:ascii="Bookman Old Style" w:hAnsi="Bookman Old Style"/>
+          <w:lang w:val="en-US"/>
+        </w:rPr>
+      </w:pPr>
+      <w:r>
+        <w:rPr>
+          <w:rFonts w:ascii="Bookman Old Style" w:hAnsi="Bookman Old Style"/>
+          <w:lang w:val="en-US"/>
+        </w:rPr>
+        <w:t xml:space="preserve">import </w:t>
+      </w:r>
+      <w:proofErr w:type="gramStart"/>
+      <w:r>
+        <w:rPr>
+          <w:rFonts w:ascii="Bookman Old Style" w:hAnsi="Bookman Old Style"/>
+          <w:lang w:val="en-US"/>
+        </w:rPr>
+        <w:t>{ routes</w:t>
+      </w:r>
+      <w:proofErr w:type="gramEnd"/>
+      <w:r>
+        <w:rPr>
+          <w:rFonts w:ascii="Bookman Old Style" w:hAnsi="Bookman Old Style"/>
+          <w:lang w:val="en-US"/>
+        </w:rPr>
+        <w:t xml:space="preserve"> } from './</w:t>
+      </w:r>
+      <w:proofErr w:type="spellStart"/>
+      <w:r>
+        <w:rPr>
+          <w:rFonts w:ascii="Bookman Old Style" w:hAnsi="Bookman Old Style"/>
+          <w:lang w:val="en-US"/>
+        </w:rPr>
+        <w:t>app.routes</w:t>
+      </w:r>
+      <w:proofErr w:type="spellEnd"/>
+      <w:r>
+        <w:rPr>
+          <w:rFonts w:ascii="Bookman Old Style" w:hAnsi="Bookman Old Style"/>
+          <w:lang w:val="en-US"/>
+        </w:rPr>
+        <w:t>';</w:t>
+      </w:r>
+    </w:p>
+    <w:p>
+      <w:pPr>
+        <w:spacing w:after="0" w:line="240" w:lineRule="auto"/>
+        <w:rPr>
+          <w:rFonts w:ascii="Bookman Old Style" w:hAnsi="Bookman Old Style"/>
+          <w:lang w:val="en-US"/>
+        </w:rPr>
+      </w:pPr>
+    </w:p>
+    <w:p>
+      <w:pPr>
+        <w:spacing w:after="0" w:line="240" w:lineRule="auto"/>
+        <w:rPr>
+          <w:rFonts w:ascii="Bookman Old Style" w:hAnsi="Bookman Old Style"/>
+          <w:lang w:val="en-US"/>
+        </w:rPr>
+      </w:pPr>
+      <w:r>
+        <w:rPr>
+          <w:rFonts w:ascii="Bookman Old Style" w:hAnsi="Bookman Old Style"/>
+          <w:lang w:val="en-US"/>
+        </w:rPr>
+        <w:lastRenderedPageBreak/>
+        <w:t xml:space="preserve">export const </w:t>
+      </w:r>
+      <w:proofErr w:type="spellStart"/>
+      <w:r>
+        <w:rPr>
+          <w:rFonts w:ascii="Bookman Old Style" w:hAnsi="Bookman Old Style"/>
+          <w:lang w:val="en-US"/>
+        </w:rPr>
+        <w:t>appConfig</w:t>
+      </w:r>
+      <w:proofErr w:type="spellEnd"/>
+      <w:r>
+        <w:rPr>
+          <w:rFonts w:ascii="Bookman Old Style" w:hAnsi="Bookman Old Style"/>
+          <w:lang w:val="en-US"/>
+        </w:rPr>
+        <w:t xml:space="preserve">: </w:t>
+      </w:r>
+      <w:proofErr w:type="spellStart"/>
+      <w:r>
+        <w:rPr>
+          <w:rFonts w:ascii="Bookman Old Style" w:hAnsi="Bookman Old Style"/>
+          <w:lang w:val="en-US"/>
+        </w:rPr>
+        <w:t>ApplicationConfig</w:t>
+      </w:r>
+      <w:proofErr w:type="spellEnd"/>
+      <w:r>
+        <w:rPr>
+          <w:rFonts w:ascii="Bookman Old Style" w:hAnsi="Bookman Old Style"/>
+          <w:lang w:val="en-US"/>
+        </w:rPr>
+        <w:t xml:space="preserve"> = {</w:t>
+      </w:r>
+    </w:p>
+    <w:p>
+      <w:pPr>
+        <w:spacing w:after="0" w:line="240" w:lineRule="auto"/>
+        <w:rPr>
+          <w:rFonts w:ascii="Bookman Old Style" w:hAnsi="Bookman Old Style"/>
+          <w:lang w:val="en-US"/>
+        </w:rPr>
+      </w:pPr>
+      <w:r>
+        <w:rPr>
+          <w:rFonts w:ascii="Bookman Old Style" w:hAnsi="Bookman Old Style"/>
+          <w:lang w:val="en-US"/>
+        </w:rPr>
+        <w:t xml:space="preserve">  providers: [</w:t>
+      </w:r>
+    </w:p>
+    <w:p>
+      <w:pPr>
+        <w:spacing w:after="0" w:line="240" w:lineRule="auto"/>
+        <w:rPr>
+          <w:rFonts w:ascii="Bookman Old Style" w:hAnsi="Bookman Old Style"/>
+          <w:lang w:val="en-US"/>
+        </w:rPr>
+      </w:pPr>
+      <w:r>
+        <w:rPr>
+          <w:rFonts w:ascii="Bookman Old Style" w:hAnsi="Bookman Old Style"/>
+          <w:lang w:val="en-US"/>
+        </w:rPr>
+        <w:t xml:space="preserve">    </w:t>
+      </w:r>
+      <w:proofErr w:type="spellStart"/>
+      <w:proofErr w:type="gramStart"/>
+      <w:r>
+        <w:rPr>
+          <w:rFonts w:ascii="Bookman Old Style" w:hAnsi="Bookman Old Style"/>
+          <w:lang w:val="en-US"/>
+        </w:rPr>
+        <w:t>provideZoneChangeDetection</w:t>
+      </w:r>
+      <w:proofErr w:type="spellEnd"/>
+      <w:r>
+        <w:rPr>
+          <w:rFonts w:ascii="Bookman Old Style" w:hAnsi="Bookman Old Style"/>
+          <w:lang w:val="en-US"/>
+        </w:rPr>
+        <w:t>(</w:t>
+      </w:r>
+      <w:proofErr w:type="gramEnd"/>
+      <w:r>
+        <w:rPr>
+          <w:rFonts w:ascii="Bookman Old Style" w:hAnsi="Bookman Old Style"/>
+          <w:lang w:val="en-US"/>
+        </w:rPr>
+        <w:t xml:space="preserve">{ </w:t>
+      </w:r>
+      <w:proofErr w:type="spellStart"/>
+      <w:r>
+        <w:rPr>
+          <w:rFonts w:ascii="Bookman Old Style" w:hAnsi="Bookman Old Style"/>
+          <w:lang w:val="en-US"/>
+        </w:rPr>
+        <w:t>eventCoalescing</w:t>
+      </w:r>
+      <w:proofErr w:type="spellEnd"/>
+      <w:r>
+        <w:rPr>
+          <w:rFonts w:ascii="Bookman Old Style" w:hAnsi="Bookman Old Style"/>
+          <w:lang w:val="en-US"/>
+        </w:rPr>
+        <w:t>: true }),</w:t>
+      </w:r>
+    </w:p>
+    <w:p>
+      <w:pPr>
+        <w:spacing w:after="0" w:line="240" w:lineRule="auto"/>
+        <w:rPr>
+          <w:rFonts w:ascii="Bookman Old Style" w:hAnsi="Bookman Old Style"/>
+          <w:lang w:val="en-US"/>
+        </w:rPr>
+      </w:pPr>
+      <w:r>
+        <w:rPr>
+          <w:rFonts w:ascii="Bookman Old Style" w:hAnsi="Bookman Old Style"/>
+          <w:lang w:val="en-US"/>
+        </w:rPr>
+        <w:t xml:space="preserve">    </w:t>
+      </w:r>
+      <w:proofErr w:type="spellStart"/>
+      <w:r>
+        <w:rPr>
+          <w:rFonts w:ascii="Bookman Old Style" w:hAnsi="Bookman Old Style"/>
+          <w:lang w:val="en-US"/>
+        </w:rPr>
+        <w:t>provideRouter</w:t>
+      </w:r>
+      <w:proofErr w:type="spellEnd"/>
+      <w:r>
+        <w:rPr>
+          <w:rFonts w:ascii="Bookman Old Style" w:hAnsi="Bookman Old Style"/>
+          <w:lang w:val="en-US"/>
+        </w:rPr>
+        <w:t>(routes),</w:t>
+      </w:r>
+    </w:p>
+    <w:p>
+      <w:pPr>
+        <w:spacing w:after="0" w:line="240" w:lineRule="auto"/>
+        <w:rPr>
+          <w:rFonts w:ascii="Bookman Old Style" w:hAnsi="Bookman Old Style"/>
+        </w:rPr>
+      </w:pPr>
+      <w:r>
+        <w:rPr>
+          <w:rFonts w:ascii="Bookman Old Style" w:hAnsi="Bookman Old Style"/>
+          <w:lang w:val="en-US"/>
+        </w:rPr>
+        <w:t xml:space="preserve">    </w:t>
+      </w:r>
+      <w:proofErr w:type="spellStart"/>
+      <w:proofErr w:type="gramStart"/>
+      <w:r>
+        <w:rPr>
+          <w:rFonts w:ascii="Bookman Old Style" w:hAnsi="Bookman Old Style"/>
+        </w:rPr>
+        <w:t>provideHttpClient</w:t>
+      </w:r>
+      <w:proofErr w:type="spellEnd"/>
+      <w:r>
+        <w:rPr>
+          <w:rFonts w:ascii="Bookman Old Style" w:hAnsi="Bookman Old Style"/>
+        </w:rPr>
+        <w:t>(</w:t>
+      </w:r>
+      <w:proofErr w:type="gramEnd"/>
+      <w:r>
+        <w:rPr>
+          <w:rFonts w:ascii="Bookman Old Style" w:hAnsi="Bookman Old Style"/>
+        </w:rPr>
+        <w:t xml:space="preserve">) // </w:t>
+      </w:r>
+      <w:proofErr w:type="spellStart"/>
+      <w:r>
+        <w:rPr>
+          <w:rFonts w:ascii="Bookman Old Style" w:hAnsi="Bookman Old Style"/>
+        </w:rPr>
+        <w:t>Provide</w:t>
+      </w:r>
+      <w:proofErr w:type="spellEnd"/>
+      <w:r>
+        <w:rPr>
+          <w:rFonts w:ascii="Bookman Old Style" w:hAnsi="Bookman Old Style"/>
+        </w:rPr>
+        <w:t xml:space="preserve"> </w:t>
+      </w:r>
+      <w:proofErr w:type="spellStart"/>
+      <w:r>
+        <w:rPr>
+          <w:rFonts w:ascii="Bookman Old Style" w:hAnsi="Bookman Old Style"/>
+        </w:rPr>
+        <w:t>HttpClientModule</w:t>
+      </w:r>
+      <w:proofErr w:type="spellEnd"/>
+    </w:p>
+    <w:p>
+      <w:pPr>
+        <w:spacing w:after="0" w:line="240" w:lineRule="auto"/>
+        <w:rPr>
+          <w:rFonts w:ascii="Bookman Old Style" w:hAnsi="Bookman Old Style"/>
+        </w:rPr>
+      </w:pPr>
+      <w:r>
+        <w:rPr>
+          <w:rFonts w:ascii="Bookman Old Style" w:hAnsi="Bookman Old Style"/>
+        </w:rPr>
+        <w:t xml:space="preserve">  ]</w:t>
+      </w:r>
+    </w:p>
+    <w:p>
+      <w:pPr>
+        <w:spacing w:after="0" w:line="240" w:lineRule="auto"/>
+        <w:rPr>
+          <w:rFonts w:ascii="Bookman Old Style" w:hAnsi="Bookman Old Style"/>
+        </w:rPr>
+      </w:pPr>
+      <w:r>
+        <w:rPr>
+          <w:rFonts w:ascii="Bookman Old Style" w:hAnsi="Bookman Old Style"/>
+        </w:rPr>
+        <w:t>};</w:t>
+      </w:r>
+    </w:p>
+    <w:p>
+      <w:pPr>
+        <w:spacing w:after="0" w:line="240" w:lineRule="auto"/>
+        <w:rPr>
+          <w:rFonts w:ascii="Bookman Old Style" w:hAnsi="Bookman Old Style"/>
+          <w:b/>
+          <w:bCs/>
+        </w:rPr>
+      </w:pPr>
+      <w:proofErr w:type="spellStart"/>
+      <w:r>
+        <w:rPr>
+          <w:rFonts w:ascii="Bookman Old Style" w:hAnsi="Bookman Old Style"/>
+          <w:b/>
+          <w:bCs/>
+        </w:rPr>
+        <w:t>Explanation</w:t>
+      </w:r>
+      <w:proofErr w:type="spellEnd"/>
+      <w:r>
+        <w:rPr>
+          <w:rFonts w:ascii="Bookman Old Style" w:hAnsi="Bookman Old Style"/>
+          <w:b/>
+          <w:bCs/>
+        </w:rPr>
+        <w:t>:</w:t>
+      </w:r>
+    </w:p>
+    <w:p>
+      <w:pPr>
+        <w:numPr>
+          <w:ilvl w:val="0"/>
+          <w:numId w:val="16"/>
+        </w:numPr>
+        <w:spacing w:after="0" w:line="240" w:lineRule="auto"/>
+        <w:rPr>
+          <w:rFonts w:ascii="Bookman Old Style" w:hAnsi="Bookman Old Style"/>
+        </w:rPr>
+      </w:pPr>
+      <w:proofErr w:type="spellStart"/>
+      <w:r>
+        <w:rPr>
+          <w:rFonts w:ascii="Bookman Old Style" w:hAnsi="Bookman Old Style"/>
+          <w:b/>
+          <w:bCs/>
+        </w:rPr>
+        <w:t>provideHttpClient</w:t>
+      </w:r>
+      <w:proofErr w:type="spellEnd"/>
+      <w:r>
+        <w:rPr>
+          <w:rFonts w:ascii="Bookman Old Style" w:hAnsi="Bookman Old Style"/>
+        </w:rPr>
+        <w:t>:</w:t>
+      </w:r>
+    </w:p>
+    <w:p>
+      <w:pPr>
+        <w:numPr>
+          <w:ilvl w:val="1"/>
+          <w:numId w:val="16"/>
+        </w:numPr>
+        <w:spacing w:after="0" w:line="240" w:lineRule="auto"/>
+        <w:rPr>
+          <w:rFonts w:ascii="Bookman Old Style" w:hAnsi="Bookman Old Style"/>
+          <w:lang w:val="en-US"/>
+        </w:rPr>
+      </w:pPr>
+      <w:r>
+        <w:rPr>
+          <w:rFonts w:ascii="Bookman Old Style" w:hAnsi="Bookman Old Style"/>
+          <w:lang w:val="en-US"/>
+        </w:rPr>
+        <w:t xml:space="preserve">This function provides the </w:t>
+      </w:r>
+      <w:proofErr w:type="spellStart"/>
+      <w:r>
+        <w:rPr>
+          <w:rFonts w:ascii="Bookman Old Style" w:hAnsi="Bookman Old Style"/>
+          <w:lang w:val="en-US"/>
+        </w:rPr>
+        <w:t>HttpClientModule</w:t>
+      </w:r>
+      <w:proofErr w:type="spellEnd"/>
+      <w:r>
+        <w:rPr>
+          <w:rFonts w:ascii="Bookman Old Style" w:hAnsi="Bookman Old Style"/>
+          <w:lang w:val="en-US"/>
+        </w:rPr>
+        <w:t xml:space="preserve"> and allows you to use </w:t>
+      </w:r>
+      <w:proofErr w:type="spellStart"/>
+      <w:r>
+        <w:rPr>
+          <w:rFonts w:ascii="Bookman Old Style" w:hAnsi="Bookman Old Style"/>
+          <w:lang w:val="en-US"/>
+        </w:rPr>
+        <w:t>HttpClient</w:t>
+      </w:r>
+      <w:proofErr w:type="spellEnd"/>
+      <w:r>
+        <w:rPr>
+          <w:rFonts w:ascii="Bookman Old Style" w:hAnsi="Bookman Old Style"/>
+          <w:lang w:val="en-US"/>
+        </w:rPr>
+        <w:t xml:space="preserve"> throughout your application without manually importing it in individual modules.</w:t>
+      </w:r>
+    </w:p>
+    <w:p>
+      <w:pPr>
+        <w:numPr>
+          <w:ilvl w:val="0"/>
+          <w:numId w:val="16"/>
+        </w:numPr>
+        <w:spacing w:after="0" w:line="240" w:lineRule="auto"/>
+        <w:rPr>
+          <w:rFonts w:ascii="Bookman Old Style" w:hAnsi="Bookman Old Style"/>
+        </w:rPr>
+      </w:pPr>
+      <w:proofErr w:type="spellStart"/>
+      <w:r>
+        <w:rPr>
+          <w:rFonts w:ascii="Bookman Old Style" w:hAnsi="Bookman Old Style"/>
+          <w:b/>
+          <w:bCs/>
+        </w:rPr>
+        <w:t>When</w:t>
+      </w:r>
+      <w:proofErr w:type="spellEnd"/>
+      <w:r>
+        <w:rPr>
+          <w:rFonts w:ascii="Bookman Old Style" w:hAnsi="Bookman Old Style"/>
+          <w:b/>
+          <w:bCs/>
+        </w:rPr>
+        <w:t xml:space="preserve"> </w:t>
+      </w:r>
+      <w:proofErr w:type="spellStart"/>
+      <w:r>
+        <w:rPr>
+          <w:rFonts w:ascii="Bookman Old Style" w:hAnsi="Bookman Old Style"/>
+          <w:b/>
+          <w:bCs/>
+        </w:rPr>
+        <w:t>to</w:t>
+      </w:r>
+      <w:proofErr w:type="spellEnd"/>
+      <w:r>
+        <w:rPr>
+          <w:rFonts w:ascii="Bookman Old Style" w:hAnsi="Bookman Old Style"/>
+          <w:b/>
+          <w:bCs/>
+        </w:rPr>
+        <w:t xml:space="preserve"> </w:t>
+      </w:r>
+      <w:proofErr w:type="spellStart"/>
+      <w:r>
+        <w:rPr>
+          <w:rFonts w:ascii="Bookman Old Style" w:hAnsi="Bookman Old Style"/>
+          <w:b/>
+          <w:bCs/>
+        </w:rPr>
+        <w:t>Use</w:t>
+      </w:r>
+      <w:proofErr w:type="spellEnd"/>
+      <w:r>
+        <w:rPr>
+          <w:rFonts w:ascii="Bookman Old Style" w:hAnsi="Bookman Old Style"/>
+        </w:rPr>
+        <w:t>:</w:t>
+      </w:r>
+    </w:p>
+    <w:p>
+      <w:pPr>
+        <w:numPr>
+          <w:ilvl w:val="1"/>
+          <w:numId w:val="16"/>
+        </w:numPr>
+        <w:spacing w:after="0" w:line="240" w:lineRule="auto"/>
+        <w:rPr>
+          <w:rFonts w:ascii="Bookman Old Style" w:hAnsi="Bookman Old Style"/>
+          <w:lang w:val="en-US"/>
+        </w:rPr>
+      </w:pPr>
+      <w:r>
+        <w:rPr>
+          <w:rFonts w:ascii="Bookman Old Style" w:hAnsi="Bookman Old Style"/>
+          <w:lang w:val="en-US"/>
+        </w:rPr>
+        <w:t xml:space="preserve">If your application uses </w:t>
+      </w:r>
+      <w:proofErr w:type="spellStart"/>
+      <w:r>
+        <w:rPr>
+          <w:rFonts w:ascii="Bookman Old Style" w:hAnsi="Bookman Old Style"/>
+          <w:lang w:val="en-US"/>
+        </w:rPr>
+        <w:t>HttpClient</w:t>
+      </w:r>
+      <w:proofErr w:type="spellEnd"/>
+      <w:r>
+        <w:rPr>
+          <w:rFonts w:ascii="Bookman Old Style" w:hAnsi="Bookman Old Style"/>
+          <w:lang w:val="en-US"/>
+        </w:rPr>
+        <w:t xml:space="preserve"> for making HTTP requests (e.g., GET, POST, etc.), you must include </w:t>
+      </w:r>
+      <w:proofErr w:type="spellStart"/>
+      <w:proofErr w:type="gramStart"/>
+      <w:r>
+        <w:rPr>
+          <w:rFonts w:ascii="Bookman Old Style" w:hAnsi="Bookman Old Style"/>
+          <w:lang w:val="en-US"/>
+        </w:rPr>
+        <w:t>provideHttpClient</w:t>
+      </w:r>
+      <w:proofErr w:type="spellEnd"/>
+      <w:r>
+        <w:rPr>
+          <w:rFonts w:ascii="Bookman Old Style" w:hAnsi="Bookman Old Style"/>
+          <w:lang w:val="en-US"/>
+        </w:rPr>
+        <w:t>(</w:t>
+      </w:r>
+      <w:proofErr w:type="gramEnd"/>
+      <w:r>
+        <w:rPr>
+          <w:rFonts w:ascii="Bookman Old Style" w:hAnsi="Bookman Old Style"/>
+          <w:lang w:val="en-US"/>
+        </w:rPr>
+        <w:t xml:space="preserve">) in your </w:t>
+      </w:r>
+      <w:proofErr w:type="spellStart"/>
+      <w:r>
+        <w:rPr>
+          <w:rFonts w:ascii="Bookman Old Style" w:hAnsi="Bookman Old Style"/>
+          <w:lang w:val="en-US"/>
+        </w:rPr>
+        <w:t>ApplicationConfig</w:t>
+      </w:r>
+      <w:proofErr w:type="spellEnd"/>
+      <w:r>
+        <w:rPr>
+          <w:rFonts w:ascii="Bookman Old Style" w:hAnsi="Bookman Old Style"/>
+          <w:lang w:val="en-US"/>
+        </w:rPr>
+        <w:t>.</w:t>
+      </w:r>
+    </w:p>
+    <w:p>
+      <w:pPr>
+        <w:numPr>
+          <w:ilvl w:val="0"/>
+          <w:numId w:val="16"/>
+        </w:numPr>
+        <w:spacing w:after="0" w:line="240" w:lineRule="auto"/>
+        <w:rPr>
+          <w:rFonts w:ascii="Bookman Old Style" w:hAnsi="Bookman Old Style"/>
+        </w:rPr>
+      </w:pPr>
+      <w:proofErr w:type="spellStart"/>
+      <w:r>
+        <w:rPr>
+          <w:rFonts w:ascii="Bookman Old Style" w:hAnsi="Bookman Old Style"/>
+          <w:b/>
+          <w:bCs/>
+        </w:rPr>
+        <w:t>Why</w:t>
+      </w:r>
+      <w:proofErr w:type="spellEnd"/>
+      <w:r>
+        <w:rPr>
+          <w:rFonts w:ascii="Bookman Old Style" w:hAnsi="Bookman Old Style"/>
+          <w:b/>
+          <w:bCs/>
+        </w:rPr>
+        <w:t xml:space="preserve"> </w:t>
+      </w:r>
+      <w:proofErr w:type="spellStart"/>
+      <w:r>
+        <w:rPr>
+          <w:rFonts w:ascii="Bookman Old Style" w:hAnsi="Bookman Old Style"/>
+          <w:b/>
+          <w:bCs/>
+        </w:rPr>
+        <w:t>in</w:t>
+      </w:r>
+      <w:proofErr w:type="spellEnd"/>
+      <w:r>
+        <w:rPr>
+          <w:rFonts w:ascii="Bookman Old Style" w:hAnsi="Bookman Old Style"/>
+          <w:b/>
+          <w:bCs/>
+        </w:rPr>
+        <w:t xml:space="preserve"> </w:t>
+      </w:r>
+      <w:proofErr w:type="spellStart"/>
+      <w:r>
+        <w:rPr>
+          <w:rFonts w:ascii="Bookman Old Style" w:hAnsi="Bookman Old Style"/>
+          <w:b/>
+          <w:bCs/>
+        </w:rPr>
+        <w:t>ApplicationConfig</w:t>
+      </w:r>
+      <w:proofErr w:type="spellEnd"/>
+      <w:r>
+        <w:rPr>
+          <w:rFonts w:ascii="Bookman Old Style" w:hAnsi="Bookman Old Style"/>
+        </w:rPr>
+        <w:t>:</w:t>
+      </w:r>
+    </w:p>
+    <w:p>
+      <w:pPr>
+        <w:numPr>
+          <w:ilvl w:val="1"/>
+          <w:numId w:val="16"/>
+        </w:numPr>
+        <w:spacing w:after="0" w:line="240" w:lineRule="auto"/>
+        <w:rPr>
+          <w:rFonts w:ascii="Bookman Old Style" w:hAnsi="Bookman Old Style"/>
+          <w:lang w:val="en-US"/>
+        </w:rPr>
+      </w:pPr>
+      <w:r>
+        <w:rPr>
+          <w:rFonts w:ascii="Bookman Old Style" w:hAnsi="Bookman Old Style"/>
+          <w:lang w:val="en-US"/>
+        </w:rPr>
+        <w:t xml:space="preserve">In standalone Angular applications (Angular 14+), providers are registered in the </w:t>
+      </w:r>
+      <w:proofErr w:type="spellStart"/>
+      <w:r>
+        <w:rPr>
+          <w:rFonts w:ascii="Bookman Old Style" w:hAnsi="Bookman Old Style"/>
+          <w:lang w:val="en-US"/>
+        </w:rPr>
+        <w:t>ApplicationConfig</w:t>
+      </w:r>
+      <w:proofErr w:type="spellEnd"/>
+      <w:r>
+        <w:rPr>
+          <w:rFonts w:ascii="Bookman Old Style" w:hAnsi="Bookman Old Style"/>
+          <w:lang w:val="en-US"/>
+        </w:rPr>
+        <w:t xml:space="preserve"> object instead of using the @NgModule metadata like earlier versions.</w:t>
+      </w:r>
+    </w:p>
+    <w:p>
+      <w:pPr>
+        <w:spacing w:after="0" w:line="240" w:lineRule="auto"/>
+        <w:rPr>
+          <w:rFonts w:ascii="Bookman Old Style" w:hAnsi="Bookman Old Style"/>
+          <w:b/>
+          <w:bCs/>
+        </w:rPr>
+      </w:pPr>
+      <w:proofErr w:type="spellStart"/>
+      <w:r>
+        <w:rPr>
+          <w:rFonts w:ascii="Bookman Old Style" w:hAnsi="Bookman Old Style"/>
+          <w:b/>
+          <w:bCs/>
+        </w:rPr>
+        <w:t>Benefits</w:t>
+      </w:r>
+      <w:proofErr w:type="spellEnd"/>
+      <w:r>
+        <w:rPr>
+          <w:rFonts w:ascii="Bookman Old Style" w:hAnsi="Bookman Old Style"/>
+          <w:b/>
+          <w:bCs/>
+        </w:rPr>
+        <w:t>:</w:t>
+      </w:r>
+    </w:p>
+    <w:p>
+      <w:pPr>
+        <w:numPr>
+          <w:ilvl w:val="0"/>
+          <w:numId w:val="17"/>
+        </w:numPr>
+        <w:spacing w:after="0" w:line="240" w:lineRule="auto"/>
+        <w:rPr>
+          <w:rFonts w:ascii="Bookman Old Style" w:hAnsi="Bookman Old Style"/>
+          <w:lang w:val="en-US"/>
+        </w:rPr>
+      </w:pPr>
+      <w:r>
+        <w:rPr>
+          <w:rFonts w:ascii="Bookman Old Style" w:hAnsi="Bookman Old Style"/>
+          <w:lang w:val="en-US"/>
+        </w:rPr>
+        <w:t xml:space="preserve">Centralized configuration for </w:t>
+      </w:r>
+      <w:proofErr w:type="spellStart"/>
+      <w:r>
+        <w:rPr>
+          <w:rFonts w:ascii="Bookman Old Style" w:hAnsi="Bookman Old Style"/>
+          <w:lang w:val="en-US"/>
+        </w:rPr>
+        <w:t>HttpClient</w:t>
+      </w:r>
+      <w:proofErr w:type="spellEnd"/>
+      <w:r>
+        <w:rPr>
+          <w:rFonts w:ascii="Bookman Old Style" w:hAnsi="Bookman Old Style"/>
+          <w:lang w:val="en-US"/>
+        </w:rPr>
+        <w:t xml:space="preserve"> in standalone applications.</w:t>
+      </w:r>
+    </w:p>
+    <w:p>
+      <w:pPr>
+        <w:numPr>
+          <w:ilvl w:val="0"/>
+          <w:numId w:val="17"/>
+        </w:numPr>
+        <w:spacing w:after="0" w:line="240" w:lineRule="auto"/>
+        <w:rPr>
+          <w:rFonts w:ascii="Bookman Old Style" w:hAnsi="Bookman Old Style"/>
+          <w:lang w:val="en-US"/>
+        </w:rPr>
+      </w:pPr>
+      <w:r>
+        <w:rPr>
+          <w:rFonts w:ascii="Bookman Old Style" w:hAnsi="Bookman Old Style"/>
+          <w:lang w:val="en-US"/>
+        </w:rPr>
+        <w:t xml:space="preserve">Cleaner and more modern approach aligned with </w:t>
+      </w:r>
+      <w:proofErr w:type="spellStart"/>
+      <w:r>
+        <w:rPr>
+          <w:rFonts w:ascii="Bookman Old Style" w:hAnsi="Bookman Old Style"/>
+          <w:lang w:val="en-US"/>
+        </w:rPr>
+        <w:t>Angular's</w:t>
+      </w:r>
+      <w:proofErr w:type="spellEnd"/>
+      <w:r>
+        <w:rPr>
+          <w:rFonts w:ascii="Bookman Old Style" w:hAnsi="Bookman Old Style"/>
+          <w:lang w:val="en-US"/>
+        </w:rPr>
+        <w:t xml:space="preserve"> standalone architecture.</w:t>
+      </w:r>
+    </w:p>
     <w:p>
       <w:pPr>
         <w:spacing w:after="0" w:line="240" w:lineRule="auto"/>
@@ -3391,7 +5846,7 @@
           <w:color w:val="00B0F0"/>
           <w:lang w:val="en-US"/>
         </w:rPr>
-        <w:t>1</w:t>
+        <w:t>2</w:t>
       </w:r>
       <w:r>
         <w:rPr>
@@ -3401,7 +5856,7 @@
           <w:color w:val="00B0F0"/>
           <w:lang w:val="en-US"/>
         </w:rPr>
-        <w:t>7</w:t>
+        <w:t>3</w:t>
       </w:r>
       <w:r>
         <w:rPr>
@@ -3421,7 +5876,7 @@
           <w:color w:val="00B0F0"/>
           <w:lang w:val="en-US"/>
         </w:rPr>
-        <w:t>22</w:t>
+        <w:t>42</w:t>
       </w:r>
     </w:p>
     <w:p>
@@ -3602,6 +6057,123 @@
     </w:lvl>
   </w:abstractNum>
   <w:abstractNum w:abstractNumId="1" w15:restartNumberingAfterBreak="0">
+    <w:nsid w:val="085B40C6"/>
+    <w:multiLevelType w:val="multilevel"/>
+    <w:tmpl w:val="42F2B932"/>
+    <w:lvl w:ilvl="0">
+      <w:start w:val="1"/>
+      <w:numFmt w:val="decimal"/>
+      <w:lvlText w:val="%1."/>
+      <w:lvlJc w:val="left"/>
+      <w:pPr>
+        <w:tabs>
+          <w:tab w:val="num" w:pos="720"/>
+        </w:tabs>
+        <w:ind w:left="720" w:hanging="360"/>
+      </w:pPr>
+    </w:lvl>
+    <w:lvl w:ilvl="1">
+      <w:start w:val="1"/>
+      <w:numFmt w:val="bullet"/>
+      <w:lvlText w:val="o"/>
+      <w:lvlJc w:val="left"/>
+      <w:pPr>
+        <w:tabs>
+          <w:tab w:val="num" w:pos="1440"/>
+        </w:tabs>
+        <w:ind w:left="1440" w:hanging="360"/>
+      </w:pPr>
+      <w:rPr>
+        <w:rFonts w:ascii="Courier New" w:hAnsi="Courier New" w:hint="default"/>
+        <w:sz w:val="20"/>
+      </w:rPr>
+    </w:lvl>
+    <w:lvl w:ilvl="2" w:tentative="1">
+      <w:start w:val="1"/>
+      <w:numFmt w:val="decimal"/>
+      <w:lvlText w:val="%3."/>
+      <w:lvlJc w:val="left"/>
+      <w:pPr>
+        <w:tabs>
+          <w:tab w:val="num" w:pos="2160"/>
+        </w:tabs>
+        <w:ind w:left="2160" w:hanging="360"/>
+      </w:pPr>
+    </w:lvl>
+    <w:lvl w:ilvl="3" w:tentative="1">
+      <w:start w:val="1"/>
+      <w:numFmt w:val="decimal"/>
+      <w:lvlText w:val="%4."/>
+      <w:lvlJc w:val="left"/>
+      <w:pPr>
+        <w:tabs>
+          <w:tab w:val="num" w:pos="2880"/>
+        </w:tabs>
+        <w:ind w:left="2880" w:hanging="360"/>
+      </w:pPr>
+    </w:lvl>
+    <w:lvl w:ilvl="4" w:tentative="1">
+      <w:start w:val="1"/>
+      <w:numFmt w:val="decimal"/>
+      <w:lvlText w:val="%5."/>
+      <w:lvlJc w:val="left"/>
+      <w:pPr>
+        <w:tabs>
+          <w:tab w:val="num" w:pos="3600"/>
+        </w:tabs>
+        <w:ind w:left="3600" w:hanging="360"/>
+      </w:pPr>
+    </w:lvl>
+    <w:lvl w:ilvl="5" w:tentative="1">
+      <w:start w:val="1"/>
+      <w:numFmt w:val="decimal"/>
+      <w:lvlText w:val="%6."/>
+      <w:lvlJc w:val="left"/>
+      <w:pPr>
+        <w:tabs>
+          <w:tab w:val="num" w:pos="4320"/>
+        </w:tabs>
+        <w:ind w:left="4320" w:hanging="360"/>
+      </w:pPr>
+    </w:lvl>
+    <w:lvl w:ilvl="6" w:tentative="1">
+      <w:start w:val="1"/>
+      <w:numFmt w:val="decimal"/>
+      <w:lvlText w:val="%7."/>
+      <w:lvlJc w:val="left"/>
+      <w:pPr>
+        <w:tabs>
+          <w:tab w:val="num" w:pos="5040"/>
+        </w:tabs>
+        <w:ind w:left="5040" w:hanging="360"/>
+      </w:pPr>
+    </w:lvl>
+    <w:lvl w:ilvl="7" w:tentative="1">
+      <w:start w:val="1"/>
+      <w:numFmt w:val="decimal"/>
+      <w:lvlText w:val="%8."/>
+      <w:lvlJc w:val="left"/>
+      <w:pPr>
+        <w:tabs>
+          <w:tab w:val="num" w:pos="5760"/>
+        </w:tabs>
+        <w:ind w:left="5760" w:hanging="360"/>
+      </w:pPr>
+    </w:lvl>
+    <w:lvl w:ilvl="8" w:tentative="1">
+      <w:start w:val="1"/>
+      <w:numFmt w:val="decimal"/>
+      <w:lvlText w:val="%9."/>
+      <w:lvlJc w:val="left"/>
+      <w:pPr>
+        <w:tabs>
+          <w:tab w:val="num" w:pos="6480"/>
+        </w:tabs>
+        <w:ind w:left="6480" w:hanging="360"/>
+      </w:pPr>
+    </w:lvl>
+  </w:abstractNum>
+  <w:abstractNum w:abstractNumId="2" w15:restartNumberingAfterBreak="0">
     <w:nsid w:val="15004304"/>
     <w:multiLevelType w:val="multilevel"/>
     <w:tmpl w:val="7B585A94"/>
@@ -3750,7 +6322,7 @@
       </w:rPr>
     </w:lvl>
   </w:abstractNum>
-  <w:abstractNum w:abstractNumId="2" w15:restartNumberingAfterBreak="0">
+  <w:abstractNum w:abstractNumId="3" w15:restartNumberingAfterBreak="0">
     <w:nsid w:val="2491077D"/>
     <w:multiLevelType w:val="multilevel"/>
     <w:tmpl w:val="E95E8236"/>
@@ -3899,7 +6471,7 @@
       </w:rPr>
     </w:lvl>
   </w:abstractNum>
-  <w:abstractNum w:abstractNumId="3" w15:restartNumberingAfterBreak="0">
+  <w:abstractNum w:abstractNumId="4" w15:restartNumberingAfterBreak="0">
     <w:nsid w:val="261A7869"/>
     <w:multiLevelType w:val="multilevel"/>
     <w:tmpl w:val="5CD6075C"/>
@@ -4048,7 +6620,7 @@
       </w:rPr>
     </w:lvl>
   </w:abstractNum>
-  <w:abstractNum w:abstractNumId="4" w15:restartNumberingAfterBreak="0">
+  <w:abstractNum w:abstractNumId="5" w15:restartNumberingAfterBreak="0">
     <w:nsid w:val="2669497E"/>
     <w:multiLevelType w:val="multilevel"/>
     <w:tmpl w:val="39A27AD2"/>
@@ -4197,7 +6769,7 @@
       </w:rPr>
     </w:lvl>
   </w:abstractNum>
-  <w:abstractNum w:abstractNumId="5" w15:restartNumberingAfterBreak="0">
+  <w:abstractNum w:abstractNumId="6" w15:restartNumberingAfterBreak="0">
     <w:nsid w:val="26B36B6C"/>
     <w:multiLevelType w:val="multilevel"/>
     <w:tmpl w:val="CA164C80"/>
@@ -4310,7 +6882,7 @@
       </w:pPr>
     </w:lvl>
   </w:abstractNum>
-  <w:abstractNum w:abstractNumId="6" w15:restartNumberingAfterBreak="0">
+  <w:abstractNum w:abstractNumId="7" w15:restartNumberingAfterBreak="0">
     <w:nsid w:val="2B7B5757"/>
     <w:multiLevelType w:val="multilevel"/>
     <w:tmpl w:val="CC8812AC"/>
@@ -4459,7 +7031,156 @@
       </w:rPr>
     </w:lvl>
   </w:abstractNum>
-  <w:abstractNum w:abstractNumId="7" w15:restartNumberingAfterBreak="0">
+  <w:abstractNum w:abstractNumId="8" w15:restartNumberingAfterBreak="0">
+    <w:nsid w:val="36076575"/>
+    <w:multiLevelType w:val="multilevel"/>
+    <w:tmpl w:val="02AE18BA"/>
+    <w:lvl w:ilvl="0">
+      <w:start w:val="1"/>
+      <w:numFmt w:val="bullet"/>
+      <w:lvlText w:val=""/>
+      <w:lvlJc w:val="left"/>
+      <w:pPr>
+        <w:tabs>
+          <w:tab w:val="num" w:pos="720"/>
+        </w:tabs>
+        <w:ind w:left="720" w:hanging="360"/>
+      </w:pPr>
+      <w:rPr>
+        <w:rFonts w:ascii="Symbol" w:hAnsi="Symbol" w:hint="default"/>
+        <w:sz w:val="20"/>
+      </w:rPr>
+    </w:lvl>
+    <w:lvl w:ilvl="1" w:tentative="1">
+      <w:start w:val="1"/>
+      <w:numFmt w:val="bullet"/>
+      <w:lvlText w:val="o"/>
+      <w:lvlJc w:val="left"/>
+      <w:pPr>
+        <w:tabs>
+          <w:tab w:val="num" w:pos="1440"/>
+        </w:tabs>
+        <w:ind w:left="1440" w:hanging="360"/>
+      </w:pPr>
+      <w:rPr>
+        <w:rFonts w:ascii="Courier New" w:hAnsi="Courier New" w:hint="default"/>
+        <w:sz w:val="20"/>
+      </w:rPr>
+    </w:lvl>
+    <w:lvl w:ilvl="2" w:tentative="1">
+      <w:start w:val="1"/>
+      <w:numFmt w:val="bullet"/>
+      <w:lvlText w:val=""/>
+      <w:lvlJc w:val="left"/>
+      <w:pPr>
+        <w:tabs>
+          <w:tab w:val="num" w:pos="2160"/>
+        </w:tabs>
+        <w:ind w:left="2160" w:hanging="360"/>
+      </w:pPr>
+      <w:rPr>
+        <w:rFonts w:ascii="Wingdings" w:hAnsi="Wingdings" w:hint="default"/>
+        <w:sz w:val="20"/>
+      </w:rPr>
+    </w:lvl>
+    <w:lvl w:ilvl="3" w:tentative="1">
+      <w:start w:val="1"/>
+      <w:numFmt w:val="bullet"/>
+      <w:lvlText w:val=""/>
+      <w:lvlJc w:val="left"/>
+      <w:pPr>
+        <w:tabs>
+          <w:tab w:val="num" w:pos="2880"/>
+        </w:tabs>
+        <w:ind w:left="2880" w:hanging="360"/>
+      </w:pPr>
+      <w:rPr>
+        <w:rFonts w:ascii="Wingdings" w:hAnsi="Wingdings" w:hint="default"/>
+        <w:sz w:val="20"/>
+      </w:rPr>
+    </w:lvl>
+    <w:lvl w:ilvl="4" w:tentative="1">
+      <w:start w:val="1"/>
+      <w:numFmt w:val="bullet"/>
+      <w:lvlText w:val=""/>
+      <w:lvlJc w:val="left"/>
+      <w:pPr>
+        <w:tabs>
+          <w:tab w:val="num" w:pos="3600"/>
+        </w:tabs>
+        <w:ind w:left="3600" w:hanging="360"/>
+      </w:pPr>
+      <w:rPr>
+        <w:rFonts w:ascii="Wingdings" w:hAnsi="Wingdings" w:hint="default"/>
+        <w:sz w:val="20"/>
+      </w:rPr>
+    </w:lvl>
+    <w:lvl w:ilvl="5" w:tentative="1">
+      <w:start w:val="1"/>
+      <w:numFmt w:val="bullet"/>
+      <w:lvlText w:val=""/>
+      <w:lvlJc w:val="left"/>
+      <w:pPr>
+        <w:tabs>
+          <w:tab w:val="num" w:pos="4320"/>
+        </w:tabs>
+        <w:ind w:left="4320" w:hanging="360"/>
+      </w:pPr>
+      <w:rPr>
+        <w:rFonts w:ascii="Wingdings" w:hAnsi="Wingdings" w:hint="default"/>
+        <w:sz w:val="20"/>
+      </w:rPr>
+    </w:lvl>
+    <w:lvl w:ilvl="6" w:tentative="1">
+      <w:start w:val="1"/>
+      <w:numFmt w:val="bullet"/>
+      <w:lvlText w:val=""/>
+      <w:lvlJc w:val="left"/>
+      <w:pPr>
+        <w:tabs>
+          <w:tab w:val="num" w:pos="5040"/>
+        </w:tabs>
+        <w:ind w:left="5040" w:hanging="360"/>
+      </w:pPr>
+      <w:rPr>
+        <w:rFonts w:ascii="Wingdings" w:hAnsi="Wingdings" w:hint="default"/>
+        <w:sz w:val="20"/>
+      </w:rPr>
+    </w:lvl>
+    <w:lvl w:ilvl="7" w:tentative="1">
+      <w:start w:val="1"/>
+      <w:numFmt w:val="bullet"/>
+      <w:lvlText w:val=""/>
+      <w:lvlJc w:val="left"/>
+      <w:pPr>
+        <w:tabs>
+          <w:tab w:val="num" w:pos="5760"/>
+        </w:tabs>
+        <w:ind w:left="5760" w:hanging="360"/>
+      </w:pPr>
+      <w:rPr>
+        <w:rFonts w:ascii="Wingdings" w:hAnsi="Wingdings" w:hint="default"/>
+        <w:sz w:val="20"/>
+      </w:rPr>
+    </w:lvl>
+    <w:lvl w:ilvl="8" w:tentative="1">
+      <w:start w:val="1"/>
+      <w:numFmt w:val="bullet"/>
+      <w:lvlText w:val=""/>
+      <w:lvlJc w:val="left"/>
+      <w:pPr>
+        <w:tabs>
+          <w:tab w:val="num" w:pos="6480"/>
+        </w:tabs>
+        <w:ind w:left="6480" w:hanging="360"/>
+      </w:pPr>
+      <w:rPr>
+        <w:rFonts w:ascii="Wingdings" w:hAnsi="Wingdings" w:hint="default"/>
+        <w:sz w:val="20"/>
+      </w:rPr>
+    </w:lvl>
+  </w:abstractNum>
+  <w:abstractNum w:abstractNumId="9" w15:restartNumberingAfterBreak="0">
     <w:nsid w:val="389E4581"/>
     <w:multiLevelType w:val="multilevel"/>
     <w:tmpl w:val="2B96933E"/>
@@ -4608,7 +7329,7 @@
       </w:rPr>
     </w:lvl>
   </w:abstractNum>
-  <w:abstractNum w:abstractNumId="8" w15:restartNumberingAfterBreak="0">
+  <w:abstractNum w:abstractNumId="10" w15:restartNumberingAfterBreak="0">
     <w:nsid w:val="464469D7"/>
     <w:multiLevelType w:val="multilevel"/>
     <w:tmpl w:val="5532B652"/>
@@ -4757,7 +7478,7 @@
       </w:rPr>
     </w:lvl>
   </w:abstractNum>
-  <w:abstractNum w:abstractNumId="9" w15:restartNumberingAfterBreak="0">
+  <w:abstractNum w:abstractNumId="11" w15:restartNumberingAfterBreak="0">
     <w:nsid w:val="4F13572E"/>
     <w:multiLevelType w:val="multilevel"/>
     <w:tmpl w:val="88AC92EE"/>
@@ -4906,7 +7627,7 @@
       </w:rPr>
     </w:lvl>
   </w:abstractNum>
-  <w:abstractNum w:abstractNumId="10" w15:restartNumberingAfterBreak="0">
+  <w:abstractNum w:abstractNumId="12" w15:restartNumberingAfterBreak="0">
     <w:nsid w:val="53A47EE6"/>
     <w:multiLevelType w:val="multilevel"/>
     <w:tmpl w:val="FD542974"/>
@@ -5055,7 +7776,124 @@
       </w:rPr>
     </w:lvl>
   </w:abstractNum>
-  <w:abstractNum w:abstractNumId="11" w15:restartNumberingAfterBreak="0">
+  <w:abstractNum w:abstractNumId="13" w15:restartNumberingAfterBreak="0">
+    <w:nsid w:val="5ED30ADA"/>
+    <w:multiLevelType w:val="multilevel"/>
+    <w:tmpl w:val="E618A272"/>
+    <w:lvl w:ilvl="0">
+      <w:start w:val="1"/>
+      <w:numFmt w:val="decimal"/>
+      <w:lvlText w:val="%1."/>
+      <w:lvlJc w:val="left"/>
+      <w:pPr>
+        <w:tabs>
+          <w:tab w:val="num" w:pos="720"/>
+        </w:tabs>
+        <w:ind w:left="720" w:hanging="360"/>
+      </w:pPr>
+    </w:lvl>
+    <w:lvl w:ilvl="1">
+      <w:start w:val="1"/>
+      <w:numFmt w:val="bullet"/>
+      <w:lvlText w:val="o"/>
+      <w:lvlJc w:val="left"/>
+      <w:pPr>
+        <w:tabs>
+          <w:tab w:val="num" w:pos="1440"/>
+        </w:tabs>
+        <w:ind w:left="1440" w:hanging="360"/>
+      </w:pPr>
+      <w:rPr>
+        <w:rFonts w:ascii="Courier New" w:hAnsi="Courier New" w:hint="default"/>
+        <w:sz w:val="20"/>
+      </w:rPr>
+    </w:lvl>
+    <w:lvl w:ilvl="2" w:tentative="1">
+      <w:start w:val="1"/>
+      <w:numFmt w:val="decimal"/>
+      <w:lvlText w:val="%3."/>
+      <w:lvlJc w:val="left"/>
+      <w:pPr>
+        <w:tabs>
+          <w:tab w:val="num" w:pos="2160"/>
+        </w:tabs>
+        <w:ind w:left="2160" w:hanging="360"/>
+      </w:pPr>
+    </w:lvl>
+    <w:lvl w:ilvl="3" w:tentative="1">
+      <w:start w:val="1"/>
+      <w:numFmt w:val="decimal"/>
+      <w:lvlText w:val="%4."/>
+      <w:lvlJc w:val="left"/>
+      <w:pPr>
+        <w:tabs>
+          <w:tab w:val="num" w:pos="2880"/>
+        </w:tabs>
+        <w:ind w:left="2880" w:hanging="360"/>
+      </w:pPr>
+    </w:lvl>
+    <w:lvl w:ilvl="4" w:tentative="1">
+      <w:start w:val="1"/>
+      <w:numFmt w:val="decimal"/>
+      <w:lvlText w:val="%5."/>
+      <w:lvlJc w:val="left"/>
+      <w:pPr>
+        <w:tabs>
+          <w:tab w:val="num" w:pos="3600"/>
+        </w:tabs>
+        <w:ind w:left="3600" w:hanging="360"/>
+      </w:pPr>
+    </w:lvl>
+    <w:lvl w:ilvl="5" w:tentative="1">
+      <w:start w:val="1"/>
+      <w:numFmt w:val="decimal"/>
+      <w:lvlText w:val="%6."/>
+      <w:lvlJc w:val="left"/>
+      <w:pPr>
+        <w:tabs>
+          <w:tab w:val="num" w:pos="4320"/>
+        </w:tabs>
+        <w:ind w:left="4320" w:hanging="360"/>
+      </w:pPr>
+    </w:lvl>
+    <w:lvl w:ilvl="6" w:tentative="1">
+      <w:start w:val="1"/>
+      <w:numFmt w:val="decimal"/>
+      <w:lvlText w:val="%7."/>
+      <w:lvlJc w:val="left"/>
+      <w:pPr>
+        <w:tabs>
+          <w:tab w:val="num" w:pos="5040"/>
+        </w:tabs>
+        <w:ind w:left="5040" w:hanging="360"/>
+      </w:pPr>
+    </w:lvl>
+    <w:lvl w:ilvl="7" w:tentative="1">
+      <w:start w:val="1"/>
+      <w:numFmt w:val="decimal"/>
+      <w:lvlText w:val="%8."/>
+      <w:lvlJc w:val="left"/>
+      <w:pPr>
+        <w:tabs>
+          <w:tab w:val="num" w:pos="5760"/>
+        </w:tabs>
+        <w:ind w:left="5760" w:hanging="360"/>
+      </w:pPr>
+    </w:lvl>
+    <w:lvl w:ilvl="8" w:tentative="1">
+      <w:start w:val="1"/>
+      <w:numFmt w:val="decimal"/>
+      <w:lvlText w:val="%9."/>
+      <w:lvlJc w:val="left"/>
+      <w:pPr>
+        <w:tabs>
+          <w:tab w:val="num" w:pos="6480"/>
+        </w:tabs>
+        <w:ind w:left="6480" w:hanging="360"/>
+      </w:pPr>
+    </w:lvl>
+  </w:abstractNum>
+  <w:abstractNum w:abstractNumId="14" w15:restartNumberingAfterBreak="0">
     <w:nsid w:val="5F981EA3"/>
     <w:multiLevelType w:val="multilevel"/>
     <w:tmpl w:val="0890F1B0"/>
@@ -5204,7 +8042,7 @@
       </w:rPr>
     </w:lvl>
   </w:abstractNum>
-  <w:abstractNum w:abstractNumId="12" w15:restartNumberingAfterBreak="0">
+  <w:abstractNum w:abstractNumId="15" w15:restartNumberingAfterBreak="0">
     <w:nsid w:val="645552B1"/>
     <w:multiLevelType w:val="multilevel"/>
     <w:tmpl w:val="4A5644FE"/>
@@ -5317,7 +8155,7 @@
       </w:pPr>
     </w:lvl>
   </w:abstractNum>
-  <w:abstractNum w:abstractNumId="13" w15:restartNumberingAfterBreak="0">
+  <w:abstractNum w:abstractNumId="16" w15:restartNumberingAfterBreak="0">
     <w:nsid w:val="65594A34"/>
     <w:multiLevelType w:val="multilevel"/>
     <w:tmpl w:val="F3E4035C"/>
@@ -5467,46 +8305,55 @@
     </w:lvl>
   </w:abstractNum>
   <w:num w:numId="1">
+    <w:abstractNumId w:val="4"/>
+  </w:num>
+  <w:num w:numId="2">
+    <w:abstractNumId w:val="12"/>
+  </w:num>
+  <w:num w:numId="3">
+    <w:abstractNumId w:val="16"/>
+  </w:num>
+  <w:num w:numId="4">
+    <w:abstractNumId w:val="7"/>
+  </w:num>
+  <w:num w:numId="5">
+    <w:abstractNumId w:val="6"/>
+  </w:num>
+  <w:num w:numId="6">
+    <w:abstractNumId w:val="2"/>
+  </w:num>
+  <w:num w:numId="7">
+    <w:abstractNumId w:val="5"/>
+  </w:num>
+  <w:num w:numId="8">
+    <w:abstractNumId w:val="9"/>
+  </w:num>
+  <w:num w:numId="9">
     <w:abstractNumId w:val="3"/>
   </w:num>
-  <w:num w:numId="2">
-    <w:abstractNumId w:val="10"/>
-  </w:num>
-  <w:num w:numId="3">
-    <w:abstractNumId w:val="13"/>
-  </w:num>
-  <w:num w:numId="4">
-    <w:abstractNumId w:val="6"/>
-  </w:num>
-  <w:num w:numId="5">
-    <w:abstractNumId w:val="5"/>
-  </w:num>
-  <w:num w:numId="6">
-    <w:abstractNumId w:val="1"/>
-  </w:num>
-  <w:num w:numId="7">
-    <w:abstractNumId w:val="4"/>
-  </w:num>
-  <w:num w:numId="8">
-    <w:abstractNumId w:val="7"/>
-  </w:num>
-  <w:num w:numId="9">
-    <w:abstractNumId w:val="2"/>
-  </w:num>
   <w:num w:numId="10">
-    <w:abstractNumId w:val="12"/>
+    <w:abstractNumId w:val="15"/>
   </w:num>
   <w:num w:numId="11">
+    <w:abstractNumId w:val="14"/>
+  </w:num>
+  <w:num w:numId="12">
     <w:abstractNumId w:val="11"/>
   </w:num>
-  <w:num w:numId="12">
-    <w:abstractNumId w:val="9"/>
-  </w:num>
   <w:num w:numId="13">
-    <w:abstractNumId w:val="8"/>
+    <w:abstractNumId w:val="10"/>
   </w:num>
   <w:num w:numId="14">
     <w:abstractNumId w:val="0"/>
+  </w:num>
+  <w:num w:numId="15">
+    <w:abstractNumId w:val="1"/>
+  </w:num>
+  <w:num w:numId="16">
+    <w:abstractNumId w:val="13"/>
+  </w:num>
+  <w:num w:numId="17">
+    <w:abstractNumId w:val="8"/>
   </w:num>
 </w:numbering>
 </file>
@@ -5913,7 +8760,6 @@
   <w:style w:type="character" w:default="1" w:styleId="a0">
     <w:name w:val="Default Paragraph Font"/>
     <w:uiPriority w:val="1"/>
-    <w:semiHidden/>
     <w:unhideWhenUsed/>
   </w:style>
   <w:style w:type="table" w:default="1" w:styleId="a1">

</xml_diff>

<commit_message>
Enhancing Readability and Robustness in Observable-Based HTTP Operations
</commit_message>
<xml_diff>
--- a/INFO_IP_Mang.docx
+++ b/INFO_IP_Mang.docx
@@ -4177,11 +4177,13 @@
         <w:spacing w:after="0" w:line="240" w:lineRule="auto"/>
         <w:rPr>
           <w:rFonts w:ascii="Bookman Old Style" w:hAnsi="Bookman Old Style"/>
-        </w:rPr>
-      </w:pPr>
-      <w:r>
-        <w:rPr>
-          <w:rFonts w:ascii="Bookman Old Style" w:hAnsi="Bookman Old Style"/>
+          <w:lang w:val="en-US"/>
+        </w:rPr>
+      </w:pPr>
+      <w:r>
+        <w:rPr>
+          <w:rFonts w:ascii="Bookman Old Style" w:hAnsi="Bookman Old Style"/>
+          <w:lang w:val="en-US"/>
         </w:rPr>
         <w:t xml:space="preserve">creating a new Observable in JavaScript looks similar to initializing an object in Java. However, the </w:t>
       </w:r>
@@ -4190,12 +4192,14 @@
           <w:rFonts w:ascii="Bookman Old Style" w:hAnsi="Bookman Old Style"/>
           <w:b/>
           <w:bCs/>
+          <w:lang w:val="en-US"/>
         </w:rPr>
         <w:t>concept</w:t>
       </w:r>
       <w:r>
         <w:rPr>
           <w:rFonts w:ascii="Bookman Old Style" w:hAnsi="Bookman Old Style"/>
+          <w:lang w:val="en-US"/>
         </w:rPr>
         <w:t xml:space="preserve"> is a bit different. Let me break it down for you.</w:t>
       </w:r>
@@ -4223,13 +4227,15 @@
           <w:rFonts w:ascii="Bookman Old Style" w:hAnsi="Bookman Old Style"/>
           <w:b/>
           <w:bCs/>
-        </w:rPr>
-      </w:pPr>
-      <w:r>
-        <w:rPr>
-          <w:rFonts w:ascii="Bookman Old Style" w:hAnsi="Bookman Old Style"/>
-          <w:b/>
-          <w:bCs/>
+          <w:lang w:val="en-US"/>
+        </w:rPr>
+      </w:pPr>
+      <w:r>
+        <w:rPr>
+          <w:rFonts w:ascii="Bookman Old Style" w:hAnsi="Bookman Old Style"/>
+          <w:b/>
+          <w:bCs/>
+          <w:lang w:val="en-US"/>
         </w:rPr>
         <w:t>Similarities to Java Object Initialization</w:t>
       </w:r>
@@ -4239,11 +4245,13 @@
         <w:spacing w:after="0" w:line="240" w:lineRule="auto"/>
         <w:rPr>
           <w:rFonts w:ascii="Bookman Old Style" w:hAnsi="Bookman Old Style"/>
-        </w:rPr>
-      </w:pPr>
-      <w:r>
-        <w:rPr>
-          <w:rFonts w:ascii="Bookman Old Style" w:hAnsi="Bookman Old Style"/>
+          <w:lang w:val="en-US"/>
+        </w:rPr>
+      </w:pPr>
+      <w:r>
+        <w:rPr>
+          <w:rFonts w:ascii="Bookman Old Style" w:hAnsi="Bookman Old Style"/>
+          <w:lang w:val="en-US"/>
         </w:rPr>
         <w:t>In Java, when you create a new object, you're using a class or constructor to create an instance. For example:</w:t>
       </w:r>
@@ -4253,11 +4261,13 @@
         <w:spacing w:after="0" w:line="240" w:lineRule="auto"/>
         <w:rPr>
           <w:rFonts w:ascii="Bookman Old Style" w:hAnsi="Bookman Old Style"/>
-        </w:rPr>
-      </w:pPr>
-      <w:r>
-        <w:rPr>
-          <w:rFonts w:ascii="Bookman Old Style" w:hAnsi="Bookman Old Style"/>
+          <w:lang w:val="en-US"/>
+        </w:rPr>
+      </w:pPr>
+      <w:r>
+        <w:rPr>
+          <w:rFonts w:ascii="Bookman Old Style" w:hAnsi="Bookman Old Style"/>
+          <w:lang w:val="en-US"/>
         </w:rPr>
         <w:t>java</w:t>
       </w:r>
@@ -4267,11 +4277,13 @@
         <w:spacing w:after="0" w:line="240" w:lineRule="auto"/>
         <w:rPr>
           <w:rFonts w:ascii="Bookman Old Style" w:hAnsi="Bookman Old Style"/>
-        </w:rPr>
-      </w:pPr>
-      <w:r>
-        <w:rPr>
-          <w:rFonts w:ascii="Bookman Old Style" w:hAnsi="Bookman Old Style"/>
+          <w:lang w:val="en-US"/>
+        </w:rPr>
+      </w:pPr>
+      <w:r>
+        <w:rPr>
+          <w:rFonts w:ascii="Bookman Old Style" w:hAnsi="Bookman Old Style"/>
+          <w:lang w:val="en-US"/>
         </w:rPr>
         <w:t>CopyEdit</w:t>
       </w:r>
@@ -4281,11 +4293,13 @@
         <w:spacing w:after="0" w:line="240" w:lineRule="auto"/>
         <w:rPr>
           <w:rFonts w:ascii="Bookman Old Style" w:hAnsi="Bookman Old Style"/>
-        </w:rPr>
-      </w:pPr>
-      <w:r>
-        <w:rPr>
-          <w:rFonts w:ascii="Bookman Old Style" w:hAnsi="Bookman Old Style"/>
+          <w:lang w:val="en-US"/>
+        </w:rPr>
+      </w:pPr>
+      <w:r>
+        <w:rPr>
+          <w:rFonts w:ascii="Bookman Old Style" w:hAnsi="Bookman Old Style"/>
+          <w:lang w:val="en-US"/>
         </w:rPr>
         <w:t>MyClass myObject = new MyClass();</w:t>
       </w:r>
@@ -4295,11 +4309,13 @@
         <w:spacing w:after="0" w:line="240" w:lineRule="auto"/>
         <w:rPr>
           <w:rFonts w:ascii="Bookman Old Style" w:hAnsi="Bookman Old Style"/>
-        </w:rPr>
-      </w:pPr>
-      <w:r>
-        <w:rPr>
-          <w:rFonts w:ascii="Bookman Old Style" w:hAnsi="Bookman Old Style"/>
+          <w:lang w:val="en-US"/>
+        </w:rPr>
+      </w:pPr>
+      <w:r>
+        <w:rPr>
+          <w:rFonts w:ascii="Bookman Old Style" w:hAnsi="Bookman Old Style"/>
+          <w:lang w:val="en-US"/>
         </w:rPr>
         <w:t>In JavaScript, when you write:</w:t>
       </w:r>
@@ -4309,11 +4325,13 @@
         <w:spacing w:after="0" w:line="240" w:lineRule="auto"/>
         <w:rPr>
           <w:rFonts w:ascii="Bookman Old Style" w:hAnsi="Bookman Old Style"/>
-        </w:rPr>
-      </w:pPr>
-      <w:r>
-        <w:rPr>
-          <w:rFonts w:ascii="Bookman Old Style" w:hAnsi="Bookman Old Style"/>
+          <w:lang w:val="en-US"/>
+        </w:rPr>
+      </w:pPr>
+      <w:r>
+        <w:rPr>
+          <w:rFonts w:ascii="Bookman Old Style" w:hAnsi="Bookman Old Style"/>
+          <w:lang w:val="en-US"/>
         </w:rPr>
         <w:t>typescript</w:t>
       </w:r>
@@ -4323,11 +4341,13 @@
         <w:spacing w:after="0" w:line="240" w:lineRule="auto"/>
         <w:rPr>
           <w:rFonts w:ascii="Bookman Old Style" w:hAnsi="Bookman Old Style"/>
-        </w:rPr>
-      </w:pPr>
-      <w:r>
-        <w:rPr>
-          <w:rFonts w:ascii="Bookman Old Style" w:hAnsi="Bookman Old Style"/>
+          <w:lang w:val="en-US"/>
+        </w:rPr>
+      </w:pPr>
+      <w:r>
+        <w:rPr>
+          <w:rFonts w:ascii="Bookman Old Style" w:hAnsi="Bookman Old Style"/>
+          <w:lang w:val="en-US"/>
         </w:rPr>
         <w:t>CopyEdit</w:t>
       </w:r>
@@ -4337,11 +4357,13 @@
         <w:spacing w:after="0" w:line="240" w:lineRule="auto"/>
         <w:rPr>
           <w:rFonts w:ascii="Bookman Old Style" w:hAnsi="Bookman Old Style"/>
-        </w:rPr>
-      </w:pPr>
-      <w:r>
-        <w:rPr>
-          <w:rFonts w:ascii="Bookman Old Style" w:hAnsi="Bookman Old Style"/>
+          <w:lang w:val="en-US"/>
+        </w:rPr>
+      </w:pPr>
+      <w:r>
+        <w:rPr>
+          <w:rFonts w:ascii="Bookman Old Style" w:hAnsi="Bookman Old Style"/>
+          <w:lang w:val="en-US"/>
         </w:rPr>
         <w:t>const magicMailbox = new Observable(observer =&gt; { ... });</w:t>
       </w:r>
@@ -4356,6 +4378,7 @@
       <w:r>
         <w:rPr>
           <w:rFonts w:ascii="Bookman Old Style" w:hAnsi="Bookman Old Style"/>
+          <w:lang w:val="en-US"/>
         </w:rPr>
         <w:t xml:space="preserve">It </w:t>
       </w:r>
@@ -4364,14 +4387,22 @@
           <w:rFonts w:ascii="Bookman Old Style" w:hAnsi="Bookman Old Style"/>
           <w:b/>
           <w:bCs/>
+          <w:lang w:val="en-US"/>
         </w:rPr>
         <w:t>looks similar</w:t>
       </w:r>
       <w:r>
         <w:rPr>
           <w:rFonts w:ascii="Bookman Old Style" w:hAnsi="Bookman Old Style"/>
-        </w:rPr>
-        <w:t xml:space="preserve"> to Java object creation because you’re using the new keyword to create an instance of the Observable class. This is why it feels familiar.</w:t>
+          <w:lang w:val="en-US"/>
+        </w:rPr>
+        <w:t xml:space="preserve"> to Java object creation because you’re using the new keyword to create an instance of the Observable class. </w:t>
+      </w:r>
+      <w:r>
+        <w:rPr>
+          <w:rFonts w:ascii="Bookman Old Style" w:hAnsi="Bookman Old Style"/>
+        </w:rPr>
+        <w:t>This is why it feels familiar.</w:t>
       </w:r>
     </w:p>
     <w:p>
@@ -4442,6 +4473,7 @@
       <w:r>
         <w:rPr>
           <w:rFonts w:ascii="Bookman Old Style" w:hAnsi="Bookman Old Style"/>
+          <w:lang w:val="en-US"/>
         </w:rPr>
         <w:t xml:space="preserve">An </w:t>
       </w:r>
@@ -4450,14 +4482,22 @@
           <w:rFonts w:ascii="Bookman Old Style" w:hAnsi="Bookman Old Style"/>
           <w:b/>
           <w:bCs/>
+          <w:lang w:val="en-US"/>
         </w:rPr>
         <w:t>Observable</w:t>
       </w:r>
       <w:r>
         <w:rPr>
           <w:rFonts w:ascii="Bookman Old Style" w:hAnsi="Bookman Old Style"/>
-        </w:rPr>
-        <w:t xml:space="preserve"> is more like a blueprint for a data stream. It’s not just an object with properties and methods, like in Java. Instead, it’s a mechanism to produce values over time.</w:t>
+          <w:lang w:val="en-US"/>
+        </w:rPr>
+        <w:t xml:space="preserve"> is more like a blueprint for a data stream. It’s not just an object with properties and methods, like in Java. </w:t>
+      </w:r>
+      <w:r>
+        <w:rPr>
+          <w:rFonts w:ascii="Bookman Old Style" w:hAnsi="Bookman Old Style"/>
+        </w:rPr>
+        <w:t>Instead, it’s a mechanism to produce values over time.</w:t>
       </w:r>
     </w:p>
     <w:p>
@@ -4469,11 +4509,13 @@
         <w:spacing w:after="0" w:line="240" w:lineRule="auto"/>
         <w:rPr>
           <w:rFonts w:ascii="Bookman Old Style" w:hAnsi="Bookman Old Style"/>
-        </w:rPr>
-      </w:pPr>
-      <w:r>
-        <w:rPr>
-          <w:rFonts w:ascii="Bookman Old Style" w:hAnsi="Bookman Old Style"/>
+          <w:lang w:val="en-US"/>
+        </w:rPr>
+      </w:pPr>
+      <w:r>
+        <w:rPr>
+          <w:rFonts w:ascii="Bookman Old Style" w:hAnsi="Bookman Old Style"/>
+          <w:lang w:val="en-US"/>
         </w:rPr>
         <w:t xml:space="preserve">The Observable doesn’t do anything by itself. It needs someone to </w:t>
       </w:r>
@@ -4482,12 +4524,14 @@
           <w:rFonts w:ascii="Bookman Old Style" w:hAnsi="Bookman Old Style"/>
           <w:b/>
           <w:bCs/>
+          <w:lang w:val="en-US"/>
         </w:rPr>
         <w:t>subscribe</w:t>
       </w:r>
       <w:r>
         <w:rPr>
           <w:rFonts w:ascii="Bookman Old Style" w:hAnsi="Bookman Old Style"/>
+          <w:lang w:val="en-US"/>
         </w:rPr>
         <w:t xml:space="preserve"> to it to start producing values.</w:t>
       </w:r>
@@ -4501,13 +4545,15 @@
         <w:spacing w:after="0" w:line="240" w:lineRule="auto"/>
         <w:rPr>
           <w:rFonts w:ascii="Bookman Old Style" w:hAnsi="Bookman Old Style"/>
-        </w:rPr>
-      </w:pPr>
-      <w:r>
-        <w:rPr>
-          <w:rFonts w:ascii="Bookman Old Style" w:hAnsi="Bookman Old Style"/>
-          <w:b/>
-          <w:bCs/>
+          <w:lang w:val="en-US"/>
+        </w:rPr>
+      </w:pPr>
+      <w:r>
+        <w:rPr>
+          <w:rFonts w:ascii="Bookman Old Style" w:hAnsi="Bookman Old Style"/>
+          <w:b/>
+          <w:bCs/>
+          <w:lang w:val="en-US"/>
         </w:rPr>
         <w:t>What does new Observable() do?</w:t>
       </w:r>
@@ -4521,11 +4567,13 @@
         <w:spacing w:after="0" w:line="240" w:lineRule="auto"/>
         <w:rPr>
           <w:rFonts w:ascii="Bookman Old Style" w:hAnsi="Bookman Old Style"/>
-        </w:rPr>
-      </w:pPr>
-      <w:r>
-        <w:rPr>
-          <w:rFonts w:ascii="Bookman Old Style" w:hAnsi="Bookman Old Style"/>
+          <w:lang w:val="en-US"/>
+        </w:rPr>
+      </w:pPr>
+      <w:r>
+        <w:rPr>
+          <w:rFonts w:ascii="Bookman Old Style" w:hAnsi="Bookman Old Style"/>
+          <w:lang w:val="en-US"/>
         </w:rPr>
         <w:t xml:space="preserve">When you use new Observable(...), you're creating a new </w:t>
       </w:r>
@@ -4534,12 +4582,14 @@
           <w:rFonts w:ascii="Bookman Old Style" w:hAnsi="Bookman Old Style"/>
           <w:b/>
           <w:bCs/>
+          <w:lang w:val="en-US"/>
         </w:rPr>
         <w:t>instance</w:t>
       </w:r>
       <w:r>
         <w:rPr>
           <w:rFonts w:ascii="Bookman Old Style" w:hAnsi="Bookman Old Style"/>
+          <w:lang w:val="en-US"/>
         </w:rPr>
         <w:t xml:space="preserve"> of an Observable and defining what it should do when someone subscribes to it.</w:t>
       </w:r>
@@ -4553,11 +4603,13 @@
         <w:spacing w:after="0" w:line="240" w:lineRule="auto"/>
         <w:rPr>
           <w:rFonts w:ascii="Bookman Old Style" w:hAnsi="Bookman Old Style"/>
-        </w:rPr>
-      </w:pPr>
-      <w:r>
-        <w:rPr>
-          <w:rFonts w:ascii="Bookman Old Style" w:hAnsi="Bookman Old Style"/>
+          <w:lang w:val="en-US"/>
+        </w:rPr>
+      </w:pPr>
+      <w:r>
+        <w:rPr>
+          <w:rFonts w:ascii="Bookman Old Style" w:hAnsi="Bookman Old Style"/>
+          <w:lang w:val="en-US"/>
         </w:rPr>
         <w:lastRenderedPageBreak/>
         <w:t xml:space="preserve">The observer function inside the Observable is like a </w:t>
@@ -4567,12 +4619,14 @@
           <w:rFonts w:ascii="Bookman Old Style" w:hAnsi="Bookman Old Style"/>
           <w:b/>
           <w:bCs/>
+          <w:lang w:val="en-US"/>
         </w:rPr>
         <w:t>recipe</w:t>
       </w:r>
       <w:r>
         <w:rPr>
           <w:rFonts w:ascii="Bookman Old Style" w:hAnsi="Bookman Old Style"/>
+          <w:lang w:val="en-US"/>
         </w:rPr>
         <w:t xml:space="preserve"> for producing data. It’s not executed immediately; it only runs when you subscribe.</w:t>
       </w:r>
@@ -4582,11 +4636,13 @@
         <w:spacing w:after="0" w:line="240" w:lineRule="auto"/>
         <w:rPr>
           <w:rFonts w:ascii="Bookman Old Style" w:hAnsi="Bookman Old Style"/>
-        </w:rPr>
-      </w:pPr>
-      <w:r>
-        <w:rPr>
-          <w:rFonts w:ascii="Bookman Old Style" w:hAnsi="Bookman Old Style"/>
+          <w:lang w:val="en-US"/>
+        </w:rPr>
+      </w:pPr>
+      <w:r>
+        <w:rPr>
+          <w:rFonts w:ascii="Bookman Old Style" w:hAnsi="Bookman Old Style"/>
+          <w:lang w:val="en-US"/>
         </w:rPr>
         <w:t>Example:</w:t>
       </w:r>
@@ -4596,11 +4652,13 @@
         <w:spacing w:after="0" w:line="240" w:lineRule="auto"/>
         <w:rPr>
           <w:rFonts w:ascii="Bookman Old Style" w:hAnsi="Bookman Old Style"/>
-        </w:rPr>
-      </w:pPr>
-      <w:r>
-        <w:rPr>
-          <w:rFonts w:ascii="Bookman Old Style" w:hAnsi="Bookman Old Style"/>
+          <w:lang w:val="en-US"/>
+        </w:rPr>
+      </w:pPr>
+      <w:r>
+        <w:rPr>
+          <w:rFonts w:ascii="Bookman Old Style" w:hAnsi="Bookman Old Style"/>
+          <w:lang w:val="en-US"/>
         </w:rPr>
         <w:t>typescript</w:t>
       </w:r>
@@ -4610,11 +4668,13 @@
         <w:spacing w:after="0" w:line="240" w:lineRule="auto"/>
         <w:rPr>
           <w:rFonts w:ascii="Bookman Old Style" w:hAnsi="Bookman Old Style"/>
-        </w:rPr>
-      </w:pPr>
-      <w:r>
-        <w:rPr>
-          <w:rFonts w:ascii="Bookman Old Style" w:hAnsi="Bookman Old Style"/>
+          <w:lang w:val="en-US"/>
+        </w:rPr>
+      </w:pPr>
+      <w:r>
+        <w:rPr>
+          <w:rFonts w:ascii="Bookman Old Style" w:hAnsi="Bookman Old Style"/>
+          <w:lang w:val="en-US"/>
         </w:rPr>
         <w:t>CopyEdit</w:t>
       </w:r>
@@ -4624,11 +4684,13 @@
         <w:spacing w:after="0" w:line="240" w:lineRule="auto"/>
         <w:rPr>
           <w:rFonts w:ascii="Bookman Old Style" w:hAnsi="Bookman Old Style"/>
-        </w:rPr>
-      </w:pPr>
-      <w:r>
-        <w:rPr>
-          <w:rFonts w:ascii="Bookman Old Style" w:hAnsi="Bookman Old Style"/>
+          <w:lang w:val="en-US"/>
+        </w:rPr>
+      </w:pPr>
+      <w:r>
+        <w:rPr>
+          <w:rFonts w:ascii="Bookman Old Style" w:hAnsi="Bookman Old Style"/>
+          <w:lang w:val="en-US"/>
         </w:rPr>
         <w:t>const magicMailbox = new Observable(observer =&gt; {</w:t>
       </w:r>
@@ -4638,11 +4700,13 @@
         <w:spacing w:after="0" w:line="240" w:lineRule="auto"/>
         <w:rPr>
           <w:rFonts w:ascii="Bookman Old Style" w:hAnsi="Bookman Old Style"/>
-        </w:rPr>
-      </w:pPr>
-      <w:r>
-        <w:rPr>
-          <w:rFonts w:ascii="Bookman Old Style" w:hAnsi="Bookman Old Style"/>
+          <w:lang w:val="en-US"/>
+        </w:rPr>
+      </w:pPr>
+      <w:r>
+        <w:rPr>
+          <w:rFonts w:ascii="Bookman Old Style" w:hAnsi="Bookman Old Style"/>
+          <w:lang w:val="en-US"/>
         </w:rPr>
         <w:t xml:space="preserve">    // This function runs when someone subscribes</w:t>
       </w:r>
@@ -4652,11 +4716,13 @@
         <w:spacing w:after="0" w:line="240" w:lineRule="auto"/>
         <w:rPr>
           <w:rFonts w:ascii="Bookman Old Style" w:hAnsi="Bookman Old Style"/>
-        </w:rPr>
-      </w:pPr>
-      <w:r>
-        <w:rPr>
-          <w:rFonts w:ascii="Bookman Old Style" w:hAnsi="Bookman Old Style"/>
+          <w:lang w:val="en-US"/>
+        </w:rPr>
+      </w:pPr>
+      <w:r>
+        <w:rPr>
+          <w:rFonts w:ascii="Bookman Old Style" w:hAnsi="Bookman Old Style"/>
+          <w:lang w:val="en-US"/>
         </w:rPr>
         <w:t xml:space="preserve">    observer.next('</w:t>
       </w:r>
@@ -4669,6 +4735,7 @@
       <w:r>
         <w:rPr>
           <w:rFonts w:ascii="Bookman Old Style" w:hAnsi="Bookman Old Style"/>
+          <w:lang w:val="en-US"/>
         </w:rPr>
         <w:t xml:space="preserve"> A surprise!');</w:t>
       </w:r>
@@ -4722,11 +4789,13 @@
         <w:spacing w:after="0" w:line="240" w:lineRule="auto"/>
         <w:rPr>
           <w:rFonts w:ascii="Bookman Old Style" w:hAnsi="Bookman Old Style"/>
-        </w:rPr>
-      </w:pPr>
-      <w:r>
-        <w:rPr>
-          <w:rFonts w:ascii="Bookman Old Style" w:hAnsi="Bookman Old Style"/>
+          <w:lang w:val="en-US"/>
+        </w:rPr>
+      </w:pPr>
+      <w:r>
+        <w:rPr>
+          <w:rFonts w:ascii="Bookman Old Style" w:hAnsi="Bookman Old Style"/>
+          <w:lang w:val="en-US"/>
         </w:rPr>
         <w:t xml:space="preserve">Unlike Java objects, which are fully initialized when created, an Observable is </w:t>
       </w:r>
@@ -4735,12 +4804,14 @@
           <w:rFonts w:ascii="Bookman Old Style" w:hAnsi="Bookman Old Style"/>
           <w:b/>
           <w:bCs/>
+          <w:lang w:val="en-US"/>
         </w:rPr>
         <w:t>lazy</w:t>
       </w:r>
       <w:r>
         <w:rPr>
           <w:rFonts w:ascii="Bookman Old Style" w:hAnsi="Bookman Old Style"/>
+          <w:lang w:val="en-US"/>
         </w:rPr>
         <w:t>.</w:t>
       </w:r>
@@ -4759,8 +4830,15 @@
       <w:r>
         <w:rPr>
           <w:rFonts w:ascii="Bookman Old Style" w:hAnsi="Bookman Old Style"/>
-        </w:rPr>
-        <w:t>It only does work (like producing data) when someone subscribes to it. Without a subscriber, the Observable just sits there.</w:t>
+          <w:lang w:val="en-US"/>
+        </w:rPr>
+        <w:t xml:space="preserve">It only does work (like producing data) when someone subscribes to it. </w:t>
+      </w:r>
+      <w:r>
+        <w:rPr>
+          <w:rFonts w:ascii="Bookman Old Style" w:hAnsi="Bookman Old Style"/>
+        </w:rPr>
+        <w:t>Without a subscriber, the Observable just sits there.</w:t>
       </w:r>
     </w:p>
     <w:p>
@@ -4786,13 +4864,15 @@
           <w:rFonts w:ascii="Bookman Old Style" w:hAnsi="Bookman Old Style"/>
           <w:b/>
           <w:bCs/>
-        </w:rPr>
-      </w:pPr>
-      <w:r>
-        <w:rPr>
-          <w:rFonts w:ascii="Bookman Old Style" w:hAnsi="Bookman Old Style"/>
-          <w:b/>
-          <w:bCs/>
+          <w:lang w:val="en-US"/>
+        </w:rPr>
+      </w:pPr>
+      <w:r>
+        <w:rPr>
+          <w:rFonts w:ascii="Bookman Old Style" w:hAnsi="Bookman Old Style"/>
+          <w:b/>
+          <w:bCs/>
+          <w:lang w:val="en-US"/>
         </w:rPr>
         <w:t>Observable vs Java Object: Key Difference</w:t>
       </w:r>
@@ -4954,11 +5034,13 @@
               <w:spacing w:after="0" w:line="240" w:lineRule="auto"/>
               <w:rPr>
                 <w:rFonts w:ascii="Bookman Old Style" w:hAnsi="Bookman Old Style"/>
+                <w:lang w:val="en-US"/>
               </w:rPr>
             </w:pPr>
             <w:r>
               <w:rPr>
                 <w:rFonts w:ascii="Bookman Old Style" w:hAnsi="Bookman Old Style"/>
+                <w:lang w:val="en-US"/>
               </w:rPr>
               <w:t>Represents a stream of data over time.</w:t>
             </w:r>
@@ -5024,11 +5106,13 @@
               <w:spacing w:after="0" w:line="240" w:lineRule="auto"/>
               <w:rPr>
                 <w:rFonts w:ascii="Bookman Old Style" w:hAnsi="Bookman Old Style"/>
+                <w:lang w:val="en-US"/>
               </w:rPr>
             </w:pPr>
             <w:r>
               <w:rPr>
                 <w:rFonts w:ascii="Bookman Old Style" w:hAnsi="Bookman Old Style"/>
+                <w:lang w:val="en-US"/>
               </w:rPr>
               <w:t>Only starts working when subscribed.</w:t>
             </w:r>
@@ -5094,11 +5178,13 @@
               <w:spacing w:after="0" w:line="240" w:lineRule="auto"/>
               <w:rPr>
                 <w:rFonts w:ascii="Bookman Old Style" w:hAnsi="Bookman Old Style"/>
+                <w:lang w:val="en-US"/>
               </w:rPr>
             </w:pPr>
             <w:r>
               <w:rPr>
                 <w:rFonts w:ascii="Bookman Old Style" w:hAnsi="Bookman Old Style"/>
+                <w:lang w:val="en-US"/>
               </w:rPr>
               <w:t>Emits data, errors, or completion events.</w:t>
             </w:r>
@@ -5164,11 +5250,13 @@
               <w:spacing w:after="0" w:line="240" w:lineRule="auto"/>
               <w:rPr>
                 <w:rFonts w:ascii="Bookman Old Style" w:hAnsi="Bookman Old Style"/>
+                <w:lang w:val="en-US"/>
               </w:rPr>
             </w:pPr>
             <w:r>
               <w:rPr>
                 <w:rFonts w:ascii="Bookman Old Style" w:hAnsi="Bookman Old Style"/>
+                <w:lang w:val="en-US"/>
               </w:rPr>
               <w:t>const observable = new Observable(observer =&gt; {...});</w:t>
             </w:r>
@@ -5199,13 +5287,15 @@
           <w:rFonts w:ascii="Bookman Old Style" w:hAnsi="Bookman Old Style"/>
           <w:b/>
           <w:bCs/>
-        </w:rPr>
-      </w:pPr>
-      <w:r>
-        <w:rPr>
-          <w:rFonts w:ascii="Bookman Old Style" w:hAnsi="Bookman Old Style"/>
-          <w:b/>
-          <w:bCs/>
+          <w:lang w:val="en-US"/>
+        </w:rPr>
+      </w:pPr>
+      <w:r>
+        <w:rPr>
+          <w:rFonts w:ascii="Bookman Old Style" w:hAnsi="Bookman Old Style"/>
+          <w:b/>
+          <w:bCs/>
+          <w:lang w:val="en-US"/>
         </w:rPr>
         <w:t>Why is Observable Similar but Different?</w:t>
       </w:r>
@@ -5215,11 +5305,13 @@
         <w:spacing w:after="0" w:line="240" w:lineRule="auto"/>
         <w:rPr>
           <w:rFonts w:ascii="Bookman Old Style" w:hAnsi="Bookman Old Style"/>
-        </w:rPr>
-      </w:pPr>
-      <w:r>
-        <w:rPr>
-          <w:rFonts w:ascii="Bookman Old Style" w:hAnsi="Bookman Old Style"/>
+          <w:lang w:val="en-US"/>
+        </w:rPr>
+      </w:pPr>
+      <w:r>
+        <w:rPr>
+          <w:rFonts w:ascii="Bookman Old Style" w:hAnsi="Bookman Old Style"/>
+          <w:lang w:val="en-US"/>
         </w:rPr>
         <w:t xml:space="preserve">The similarity is in the </w:t>
       </w:r>
@@ -5228,12 +5320,14 @@
           <w:rFonts w:ascii="Bookman Old Style" w:hAnsi="Bookman Old Style"/>
           <w:b/>
           <w:bCs/>
+          <w:lang w:val="en-US"/>
         </w:rPr>
         <w:t>syntax</w:t>
       </w:r>
       <w:r>
         <w:rPr>
           <w:rFonts w:ascii="Bookman Old Style" w:hAnsi="Bookman Old Style"/>
+          <w:lang w:val="en-US"/>
         </w:rPr>
         <w:t xml:space="preserve">: new Observable(...) looks like creating a new object in Java. However, the </w:t>
       </w:r>
@@ -5242,12 +5336,14 @@
           <w:rFonts w:ascii="Bookman Old Style" w:hAnsi="Bookman Old Style"/>
           <w:b/>
           <w:bCs/>
+          <w:lang w:val="en-US"/>
         </w:rPr>
         <w:t>functionality</w:t>
       </w:r>
       <w:r>
         <w:rPr>
           <w:rFonts w:ascii="Bookman Old Style" w:hAnsi="Bookman Old Style"/>
+          <w:lang w:val="en-US"/>
         </w:rPr>
         <w:t xml:space="preserve"> of an Observable is more like setting up a "pipeline" for data, which starts running only when a subscriber connects.</w:t>
       </w:r>
@@ -5275,13 +5371,15 @@
           <w:rFonts w:ascii="Bookman Old Style" w:hAnsi="Bookman Old Style"/>
           <w:b/>
           <w:bCs/>
-        </w:rPr>
-      </w:pPr>
-      <w:r>
-        <w:rPr>
-          <w:rFonts w:ascii="Bookman Old Style" w:hAnsi="Bookman Old Style"/>
-          <w:b/>
-          <w:bCs/>
+          <w:lang w:val="en-US"/>
+        </w:rPr>
+      </w:pPr>
+      <w:r>
+        <w:rPr>
+          <w:rFonts w:ascii="Bookman Old Style" w:hAnsi="Bookman Old Style"/>
+          <w:b/>
+          <w:bCs/>
+          <w:lang w:val="en-US"/>
         </w:rPr>
         <w:t>Analogy to Make It Clearer</w:t>
       </w:r>
@@ -5291,11 +5389,13 @@
         <w:spacing w:after="0" w:line="240" w:lineRule="auto"/>
         <w:rPr>
           <w:rFonts w:ascii="Bookman Old Style" w:hAnsi="Bookman Old Style"/>
-        </w:rPr>
-      </w:pPr>
-      <w:r>
-        <w:rPr>
-          <w:rFonts w:ascii="Bookman Old Style" w:hAnsi="Bookman Old Style"/>
+          <w:lang w:val="en-US"/>
+        </w:rPr>
+      </w:pPr>
+      <w:r>
+        <w:rPr>
+          <w:rFonts w:ascii="Bookman Old Style" w:hAnsi="Bookman Old Style"/>
+          <w:lang w:val="en-US"/>
         </w:rPr>
         <w:t xml:space="preserve">Think of an </w:t>
       </w:r>
@@ -5304,12 +5404,14 @@
           <w:rFonts w:ascii="Bookman Old Style" w:hAnsi="Bookman Old Style"/>
           <w:b/>
           <w:bCs/>
+          <w:lang w:val="en-US"/>
         </w:rPr>
         <w:t>Observable</w:t>
       </w:r>
       <w:r>
         <w:rPr>
           <w:rFonts w:ascii="Bookman Old Style" w:hAnsi="Bookman Old Style"/>
+          <w:lang w:val="en-US"/>
         </w:rPr>
         <w:t xml:space="preserve"> like a water tap:</w:t>
       </w:r>
@@ -5330,14 +5432,22 @@
           <w:rFonts w:ascii="Bookman Old Style" w:hAnsi="Bookman Old Style"/>
           <w:b/>
           <w:bCs/>
+          <w:lang w:val="en-US"/>
         </w:rPr>
         <w:t>The Observable (Blueprint):</w:t>
       </w:r>
       <w:r>
         <w:rPr>
           <w:rFonts w:ascii="Bookman Old Style" w:hAnsi="Bookman Old Style"/>
-        </w:rPr>
-        <w:t xml:space="preserve"> The tap itself is just sitting there. Nothing happens until you turn it on.</w:t>
+          <w:lang w:val="en-US"/>
+        </w:rPr>
+        <w:t xml:space="preserve"> The tap itself is just sitting there. </w:t>
+      </w:r>
+      <w:r>
+        <w:rPr>
+          <w:rFonts w:ascii="Bookman Old Style" w:hAnsi="Bookman Old Style"/>
+        </w:rPr>
+        <w:t>Nothing happens until you turn it on.</w:t>
       </w:r>
     </w:p>
     <w:p>
@@ -5356,14 +5466,22 @@
           <w:rFonts w:ascii="Bookman Old Style" w:hAnsi="Bookman Old Style"/>
           <w:b/>
           <w:bCs/>
+          <w:lang w:val="en-US"/>
         </w:rPr>
         <w:t>Subscription (Turning on the Tap):</w:t>
       </w:r>
       <w:r>
         <w:rPr>
           <w:rFonts w:ascii="Bookman Old Style" w:hAnsi="Bookman Old Style"/>
-        </w:rPr>
-        <w:t xml:space="preserve"> When you subscribe, it’s like opening the tap. The water (data) starts flowing.</w:t>
+          <w:lang w:val="en-US"/>
+        </w:rPr>
+        <w:t xml:space="preserve"> When you subscribe, it’s like opening the tap. </w:t>
+      </w:r>
+      <w:r>
+        <w:rPr>
+          <w:rFonts w:ascii="Bookman Old Style" w:hAnsi="Bookman Old Style"/>
+        </w:rPr>
+        <w:t>The water (data) starts flowing.</w:t>
       </w:r>
     </w:p>
     <w:p>
@@ -5375,19 +5493,22 @@
         <w:spacing w:after="0" w:line="240" w:lineRule="auto"/>
         <w:rPr>
           <w:rFonts w:ascii="Bookman Old Style" w:hAnsi="Bookman Old Style"/>
-        </w:rPr>
-      </w:pPr>
-      <w:r>
-        <w:rPr>
-          <w:rFonts w:ascii="Bookman Old Style" w:hAnsi="Bookman Old Style"/>
-          <w:b/>
-          <w:bCs/>
+          <w:lang w:val="en-US"/>
+        </w:rPr>
+      </w:pPr>
+      <w:r>
+        <w:rPr>
+          <w:rFonts w:ascii="Bookman Old Style" w:hAnsi="Bookman Old Style"/>
+          <w:b/>
+          <w:bCs/>
+          <w:lang w:val="en-US"/>
         </w:rPr>
         <w:t>Observer (You):</w:t>
       </w:r>
       <w:r>
         <w:rPr>
           <w:rFonts w:ascii="Bookman Old Style" w:hAnsi="Bookman Old Style"/>
+          <w:lang w:val="en-US"/>
         </w:rPr>
         <w:t xml:space="preserve"> You decide what to do with the water once it flows.</w:t>
       </w:r>
@@ -5397,11 +5518,13 @@
         <w:spacing w:after="0" w:line="240" w:lineRule="auto"/>
         <w:rPr>
           <w:rFonts w:ascii="Bookman Old Style" w:hAnsi="Bookman Old Style"/>
-        </w:rPr>
-      </w:pPr>
-      <w:r>
-        <w:rPr>
-          <w:rFonts w:ascii="Bookman Old Style" w:hAnsi="Bookman Old Style"/>
+          <w:lang w:val="en-US"/>
+        </w:rPr>
+      </w:pPr>
+      <w:r>
+        <w:rPr>
+          <w:rFonts w:ascii="Bookman Old Style" w:hAnsi="Bookman Old Style"/>
+          <w:lang w:val="en-US"/>
         </w:rPr>
         <w:t>Without turning on the tap (subscribing), no water comes out, even though the tap exists.</w:t>
       </w:r>
@@ -5526,7 +5649,7 @@
           <w:color w:val="00B0F0"/>
           <w:lang w:val="en-US"/>
         </w:rPr>
-        <w:t>3</w:t>
+        <w:t>8</w:t>
       </w:r>
       <w:r>
         <w:rPr>
@@ -5546,7 +5669,7 @@
           <w:color w:val="00B0F0"/>
           <w:lang w:val="en-US"/>
         </w:rPr>
-        <w:t>42</w:t>
+        <w:t>33</w:t>
       </w:r>
     </w:p>
     <w:p>
@@ -8702,6 +8825,7 @@
   <w:style w:type="character" w:default="1" w:styleId="a0">
     <w:name w:val="Default Paragraph Font"/>
     <w:uiPriority w:val="1"/>
+    <w:semiHidden/>
     <w:unhideWhenUsed/>
   </w:style>
   <w:style w:type="table" w:default="1" w:styleId="a1">

</xml_diff>

<commit_message>
feat: initialize Angular root component
</commit_message>
<xml_diff>
--- a/INFO_IP_Mang.docx
+++ b/INFO_IP_Mang.docx
@@ -5639,7 +5639,7 @@
           <w:color w:val="00B0F0"/>
           <w:lang w:val="en-US"/>
         </w:rPr>
-        <w:t>2</w:t>
+        <w:t>43</w:t>
       </w:r>
       <w:r>
         <w:rPr>
@@ -5649,7 +5649,7 @@
           <w:color w:val="00B0F0"/>
           <w:lang w:val="en-US"/>
         </w:rPr>
-        <w:t>8</w:t>
+        <w:t>:</w:t>
       </w:r>
       <w:r>
         <w:rPr>
@@ -5659,17 +5659,7 @@
           <w:color w:val="00B0F0"/>
           <w:lang w:val="en-US"/>
         </w:rPr>
-        <w:t>:</w:t>
-      </w:r>
-      <w:r>
-        <w:rPr>
-          <w:rFonts w:ascii="Bookman Old Style" w:hAnsi="Bookman Old Style"/>
-          <w:b/>
-          <w:bCs/>
-          <w:color w:val="00B0F0"/>
-          <w:lang w:val="en-US"/>
-        </w:rPr>
-        <w:t>33</w:t>
+        <w:t>14</w:t>
       </w:r>
     </w:p>
     <w:p>

</xml_diff>